<commit_message>
added data to combined doc
</commit_message>
<xml_diff>
--- a/Spec/ProjectDocument - Combined.docx
+++ b/Spec/ProjectDocument - Combined.docx
@@ -1,17 +1,52 @@
 
 <file path=word/document.xml><?xml version="1.0" encoding="utf-8"?>
-<w:document xmlns:wpc="http://schemas.microsoft.com/office/word/2010/wordprocessingCanvas" xmlns:cx="http://schemas.microsoft.com/office/drawing/2014/chartex" xmlns:cx1="http://schemas.microsoft.com/office/drawing/2015/9/8/chartex" xmlns:cx2="http://schemas.microsoft.com/office/drawing/2015/10/21/chartex" xmlns:cx3="http://schemas.microsoft.com/office/drawing/2016/5/9/chartex" xmlns:cx4="http://schemas.microsoft.com/office/drawing/2016/5/10/chartex" xmlns:cx5="http://schemas.microsoft.com/office/drawing/2016/5/11/chartex" xmlns:mc="http://schemas.openxmlformats.org/markup-compatibility/2006" xmlns:o="urn:schemas-microsoft-com:office:office" xmlns:r="http://schemas.openxmlformats.org/officeDocument/2006/relationships" xmlns:m="http://schemas.openxmlformats.org/officeDocument/2006/math" xmlns:v="urn:schemas-microsoft-com:vml" xmlns:wp14="http://schemas.microsoft.com/office/word/2010/wordprocessingDrawing" xmlns:wp="http://schemas.openxmlformats.org/drawingml/2006/wordprocessingDrawing" xmlns:w10="urn:schemas-microsoft-com:office:word" xmlns:w="http://schemas.openxmlformats.org/wordprocessingml/2006/main" xmlns:w14="http://schemas.microsoft.com/office/word/2010/wordml" xmlns:w15="http://schemas.microsoft.com/office/word/2012/wordml" xmlns:w16se="http://schemas.microsoft.com/office/word/2015/wordml/symex" xmlns:wpg="http://schemas.microsoft.com/office/word/2010/wordprocessingGroup" xmlns:wpi="http://schemas.microsoft.com/office/word/2010/wordprocessingInk" xmlns:wne="http://schemas.microsoft.com/office/word/2006/wordml" xmlns:wps="http://schemas.microsoft.com/office/word/2010/wordprocessingShape" mc:Ignorable="w14 w15 w16se wp14">
+<w:document xmlns:wpc="http://schemas.microsoft.com/office/word/2010/wordprocessingCanvas" xmlns:cx="http://schemas.microsoft.com/office/drawing/2014/chartex" xmlns:cx1="http://schemas.microsoft.com/office/drawing/2015/9/8/chartex" xmlns:cx2="http://schemas.microsoft.com/office/drawing/2015/10/21/chartex" xmlns:cx3="http://schemas.microsoft.com/office/drawing/2016/5/9/chartex" xmlns:cx4="http://schemas.microsoft.com/office/drawing/2016/5/10/chartex" xmlns:cx5="http://schemas.microsoft.com/office/drawing/2016/5/11/chartex" xmlns:cx6="http://schemas.microsoft.com/office/drawing/2016/5/12/chartex" xmlns:cx7="http://schemas.microsoft.com/office/drawing/2016/5/13/chartex" xmlns:cx8="http://schemas.microsoft.com/office/drawing/2016/5/14/chartex" xmlns:mc="http://schemas.openxmlformats.org/markup-compatibility/2006" xmlns:aink="http://schemas.microsoft.com/office/drawing/2016/ink" xmlns:am3d="http://schemas.microsoft.com/office/drawing/2017/model3d" xmlns:o="urn:schemas-microsoft-com:office:office" xmlns:r="http://schemas.openxmlformats.org/officeDocument/2006/relationships" xmlns:m="http://schemas.openxmlformats.org/officeDocument/2006/math" xmlns:v="urn:schemas-microsoft-com:vml" xmlns:wp14="http://schemas.microsoft.com/office/word/2010/wordprocessingDrawing" xmlns:wp="http://schemas.openxmlformats.org/drawingml/2006/wordprocessingDrawing" xmlns:w10="urn:schemas-microsoft-com:office:word" xmlns:w="http://schemas.openxmlformats.org/wordprocessingml/2006/main" xmlns:w14="http://schemas.microsoft.com/office/word/2010/wordml" xmlns:w15="http://schemas.microsoft.com/office/word/2012/wordml" xmlns:w16cid="http://schemas.microsoft.com/office/word/2016/wordml/cid" xmlns:w16se="http://schemas.microsoft.com/office/word/2015/wordml/symex" xmlns:wpg="http://schemas.microsoft.com/office/word/2010/wordprocessingGroup" xmlns:wpi="http://schemas.microsoft.com/office/word/2010/wordprocessingInk" xmlns:wne="http://schemas.microsoft.com/office/word/2006/wordml" xmlns:wps="http://schemas.microsoft.com/office/word/2010/wordprocessingShape" mc:Ignorable="w14 w15 w16se w16cid wp14">
   <w:body>
+    <w:p/>
     <w:p>
       <w:r>
-        <w:t>Header Page</w:t>
+        <w:t>Maintenance Reserve Billing Project</w:t>
       </w:r>
     </w:p>
     <w:p>
       <w:r>
-        <w:t>Names &amp; Id’s</w:t>
+        <w:t xml:space="preserve">Mary Cronin </w:t>
+      </w:r>
+      <w:proofErr w:type="gramStart"/>
+      <w:r>
+        <w:t>( Student</w:t>
+      </w:r>
+      <w:proofErr w:type="gramEnd"/>
+      <w:r>
+        <w:t xml:space="preserve"> Id: )</w:t>
       </w:r>
     </w:p>
+    <w:p>
+      <w:r>
+        <w:t>Adrian O’Sullivan (Student id 16230124)</w:t>
+      </w:r>
+    </w:p>
+    <w:p>
+      <w:r>
+        <w:t>Contribution</w:t>
+      </w:r>
+    </w:p>
+    <w:p>
+      <w:r>
+        <w:t>We worked on this project in collaboration and contributed equally to all aspects of the project</w:t>
+      </w:r>
+      <w:r>
+        <w:t>.</w:t>
+      </w:r>
+      <w:bookmarkStart w:id="0" w:name="_GoBack"/>
+      <w:bookmarkEnd w:id="0"/>
+    </w:p>
+    <w:p>
+      <w:r>
+        <w:br w:type="page"/>
+      </w:r>
+    </w:p>
+    <w:p/>
     <w:p>
       <w:pPr>
         <w:pStyle w:val="Heading1"/>
@@ -394,7 +429,7 @@
         <w:pStyle w:val="Heading1"/>
       </w:pPr>
       <w:r>
-        <w:object w:dxaOrig="9375" w:dyaOrig="10001">
+        <w:object w:dxaOrig="9375" w:dyaOrig="10001" w14:anchorId="2C1A0CF8">
           <v:shapetype id="_x0000_t75" coordsize="21600,21600" o:spt="75" o:preferrelative="t" path="m@4@5l@4@11@9@11@9@5xe" filled="f" stroked="f">
             <v:stroke joinstyle="miter"/>
             <v:formulas>
@@ -414,10 +449,10 @@
             <v:path o:extrusionok="f" gradientshapeok="t" o:connecttype="rect"/>
             <o:lock v:ext="edit" aspectratio="t"/>
           </v:shapetype>
-          <v:shape id="_x0000_i1025" type="#_x0000_t75" style="width:451.15pt;height:481.1pt" o:ole="">
+          <v:shape id="_x0000_i1025" type="#_x0000_t75" style="width:451pt;height:481pt" o:ole="">
             <v:imagedata r:id="rId5" o:title=""/>
           </v:shape>
-          <o:OLEObject Type="Embed" ProgID="Visio.Drawing.11" ShapeID="_x0000_i1025" DrawAspect="Content" ObjectID="_1587792363" r:id="rId6"/>
+          <o:OLEObject Type="Embed" ProgID="Visio.Drawing.11" ShapeID="_x0000_i1025" DrawAspect="Content" ObjectID="_1587794265" r:id="rId6"/>
         </w:object>
       </w:r>
       <w:r>
@@ -3669,8 +3704,6 @@
               </w:rPr>
               <w:t>b</w:t>
             </w:r>
-            <w:bookmarkStart w:id="0" w:name="_GoBack"/>
-            <w:bookmarkEnd w:id="0"/>
             <w:r>
               <w:rPr>
                 <w:rFonts w:ascii="Calibri" w:eastAsia="Times New Roman" w:hAnsi="Calibri" w:cs="Calibri"/>
@@ -5493,6 +5526,1417 @@
         <w:t>Maintenance Reserve Billing</w:t>
       </w:r>
     </w:p>
+    <w:tbl>
+      <w:tblPr>
+        <w:tblStyle w:val="GridTable6Colorful-Accent5"/>
+        <w:tblW w:w="0" w:type="auto"/>
+        <w:tblLayout w:type="fixed"/>
+        <w:tblLook w:val="04A0" w:firstRow="1" w:lastRow="0" w:firstColumn="1" w:lastColumn="0" w:noHBand="0" w:noVBand="1"/>
+      </w:tblPr>
+      <w:tblGrid>
+        <w:gridCol w:w="1098"/>
+        <w:gridCol w:w="1255"/>
+        <w:gridCol w:w="903"/>
+        <w:gridCol w:w="657"/>
+        <w:gridCol w:w="1018"/>
+        <w:gridCol w:w="1092"/>
+        <w:gridCol w:w="1062"/>
+        <w:gridCol w:w="1092"/>
+        <w:gridCol w:w="839"/>
+      </w:tblGrid>
+      <w:tr>
+        <w:trPr>
+          <w:cnfStyle w:val="100000000000" w:firstRow="1" w:lastRow="0" w:firstColumn="0" w:lastColumn="0" w:oddVBand="0" w:evenVBand="0" w:oddHBand="0" w:evenHBand="0" w:firstRowFirstColumn="0" w:firstRowLastColumn="0" w:lastRowFirstColumn="0" w:lastRowLastColumn="0"/>
+          <w:trHeight w:val="900"/>
+        </w:trPr>
+        <w:tc>
+          <w:tcPr>
+            <w:cnfStyle w:val="001000000000" w:firstRow="0" w:lastRow="0" w:firstColumn="1" w:lastColumn="0" w:oddVBand="0" w:evenVBand="0" w:oddHBand="0" w:evenHBand="0" w:firstRowFirstColumn="0" w:firstRowLastColumn="0" w:lastRowFirstColumn="0" w:lastRowLastColumn="0"/>
+            <w:tcW w:w="1098" w:type="dxa"/>
+            <w:hideMark/>
+          </w:tcPr>
+          <w:p>
+            <w:pPr>
+              <w:rPr>
+                <w:rFonts w:ascii="Calibri" w:eastAsia="Times New Roman" w:hAnsi="Calibri" w:cs="Calibri"/>
+                <w:color w:val="000000"/>
+                <w:lang w:eastAsia="en-IE"/>
+              </w:rPr>
+            </w:pPr>
+            <w:r>
+              <w:rPr>
+                <w:rFonts w:ascii="Calibri" w:eastAsia="Times New Roman" w:hAnsi="Calibri" w:cs="Calibri"/>
+                <w:color w:val="000000"/>
+                <w:lang w:eastAsia="en-IE"/>
+              </w:rPr>
+              <w:t>maintenance_ reserve _</w:t>
+            </w:r>
+            <w:proofErr w:type="spellStart"/>
+            <w:r>
+              <w:rPr>
+                <w:rFonts w:ascii="Calibri" w:eastAsia="Times New Roman" w:hAnsi="Calibri" w:cs="Calibri"/>
+                <w:color w:val="000000"/>
+                <w:lang w:eastAsia="en-IE"/>
+              </w:rPr>
+              <w:t>billing_id</w:t>
+            </w:r>
+            <w:proofErr w:type="spellEnd"/>
+          </w:p>
+        </w:tc>
+        <w:tc>
+          <w:tcPr>
+            <w:tcW w:w="1255" w:type="dxa"/>
+            <w:hideMark/>
+          </w:tcPr>
+          <w:p>
+            <w:pPr>
+              <w:cnfStyle w:val="100000000000" w:firstRow="1" w:lastRow="0" w:firstColumn="0" w:lastColumn="0" w:oddVBand="0" w:evenVBand="0" w:oddHBand="0" w:evenHBand="0" w:firstRowFirstColumn="0" w:firstRowLastColumn="0" w:lastRowFirstColumn="0" w:lastRowLastColumn="0"/>
+              <w:rPr>
+                <w:rFonts w:ascii="Calibri" w:eastAsia="Times New Roman" w:hAnsi="Calibri" w:cs="Calibri"/>
+                <w:color w:val="000000"/>
+                <w:lang w:eastAsia="en-IE"/>
+              </w:rPr>
+            </w:pPr>
+            <w:proofErr w:type="spellStart"/>
+            <w:r>
+              <w:rPr>
+                <w:rFonts w:ascii="Calibri" w:eastAsia="Times New Roman" w:hAnsi="Calibri" w:cs="Calibri"/>
+                <w:color w:val="000000"/>
+                <w:lang w:eastAsia="en-IE"/>
+              </w:rPr>
+              <w:t>engine_usage_id</w:t>
+            </w:r>
+            <w:proofErr w:type="spellEnd"/>
+          </w:p>
+        </w:tc>
+        <w:tc>
+          <w:tcPr>
+            <w:tcW w:w="903" w:type="dxa"/>
+            <w:hideMark/>
+          </w:tcPr>
+          <w:p>
+            <w:pPr>
+              <w:cnfStyle w:val="100000000000" w:firstRow="1" w:lastRow="0" w:firstColumn="0" w:lastColumn="0" w:oddVBand="0" w:evenVBand="0" w:oddHBand="0" w:evenHBand="0" w:firstRowFirstColumn="0" w:firstRowLastColumn="0" w:lastRowFirstColumn="0" w:lastRowLastColumn="0"/>
+              <w:rPr>
+                <w:rFonts w:ascii="Calibri" w:eastAsia="Times New Roman" w:hAnsi="Calibri" w:cs="Calibri"/>
+                <w:color w:val="000000"/>
+                <w:lang w:eastAsia="en-IE"/>
+              </w:rPr>
+            </w:pPr>
+            <w:proofErr w:type="spellStart"/>
+            <w:r>
+              <w:rPr>
+                <w:rFonts w:ascii="Calibri" w:eastAsia="Times New Roman" w:hAnsi="Calibri" w:cs="Calibri"/>
+                <w:color w:val="000000"/>
+                <w:lang w:eastAsia="en-IE"/>
+              </w:rPr>
+              <w:t>usage_rate_id</w:t>
+            </w:r>
+            <w:proofErr w:type="spellEnd"/>
+          </w:p>
+        </w:tc>
+        <w:tc>
+          <w:tcPr>
+            <w:tcW w:w="657" w:type="dxa"/>
+            <w:hideMark/>
+          </w:tcPr>
+          <w:p>
+            <w:pPr>
+              <w:cnfStyle w:val="100000000000" w:firstRow="1" w:lastRow="0" w:firstColumn="0" w:lastColumn="0" w:oddVBand="0" w:evenVBand="0" w:oddHBand="0" w:evenHBand="0" w:firstRowFirstColumn="0" w:firstRowLastColumn="0" w:lastRowFirstColumn="0" w:lastRowLastColumn="0"/>
+              <w:rPr>
+                <w:rFonts w:ascii="Calibri" w:eastAsia="Times New Roman" w:hAnsi="Calibri" w:cs="Calibri"/>
+                <w:color w:val="000000"/>
+                <w:lang w:eastAsia="en-IE"/>
+              </w:rPr>
+            </w:pPr>
+            <w:r>
+              <w:rPr>
+                <w:rFonts w:ascii="Calibri" w:eastAsia="Times New Roman" w:hAnsi="Calibri" w:cs="Calibri"/>
+                <w:color w:val="000000"/>
+                <w:lang w:eastAsia="en-IE"/>
+              </w:rPr>
+              <w:t>rate</w:t>
+            </w:r>
+          </w:p>
+        </w:tc>
+        <w:tc>
+          <w:tcPr>
+            <w:tcW w:w="1018" w:type="dxa"/>
+            <w:hideMark/>
+          </w:tcPr>
+          <w:p>
+            <w:pPr>
+              <w:cnfStyle w:val="100000000000" w:firstRow="1" w:lastRow="0" w:firstColumn="0" w:lastColumn="0" w:oddVBand="0" w:evenVBand="0" w:oddHBand="0" w:evenHBand="0" w:firstRowFirstColumn="0" w:firstRowLastColumn="0" w:lastRowFirstColumn="0" w:lastRowLastColumn="0"/>
+              <w:rPr>
+                <w:rFonts w:ascii="Calibri" w:eastAsia="Times New Roman" w:hAnsi="Calibri" w:cs="Calibri"/>
+                <w:color w:val="000000"/>
+                <w:lang w:eastAsia="en-IE"/>
+              </w:rPr>
+            </w:pPr>
+            <w:r>
+              <w:rPr>
+                <w:rFonts w:ascii="Calibri" w:eastAsia="Times New Roman" w:hAnsi="Calibri" w:cs="Calibri"/>
+                <w:color w:val="000000"/>
+                <w:lang w:eastAsia="en-IE"/>
+              </w:rPr>
+              <w:t>harsh_ environment</w:t>
+            </w:r>
+          </w:p>
+        </w:tc>
+        <w:tc>
+          <w:tcPr>
+            <w:tcW w:w="1092" w:type="dxa"/>
+            <w:hideMark/>
+          </w:tcPr>
+          <w:p>
+            <w:pPr>
+              <w:cnfStyle w:val="100000000000" w:firstRow="1" w:lastRow="0" w:firstColumn="0" w:lastColumn="0" w:oddVBand="0" w:evenVBand="0" w:oddHBand="0" w:evenHBand="0" w:firstRowFirstColumn="0" w:firstRowLastColumn="0" w:lastRowFirstColumn="0" w:lastRowLastColumn="0"/>
+              <w:rPr>
+                <w:rFonts w:ascii="Calibri" w:eastAsia="Times New Roman" w:hAnsi="Calibri" w:cs="Calibri"/>
+                <w:color w:val="000000"/>
+                <w:lang w:eastAsia="en-IE"/>
+              </w:rPr>
+            </w:pPr>
+            <w:r>
+              <w:rPr>
+                <w:rFonts w:ascii="Calibri" w:eastAsia="Times New Roman" w:hAnsi="Calibri" w:cs="Calibri"/>
+                <w:color w:val="000000"/>
+                <w:lang w:eastAsia="en-IE"/>
+              </w:rPr>
+              <w:t>harsh_ environment_ loading</w:t>
+            </w:r>
+          </w:p>
+        </w:tc>
+        <w:tc>
+          <w:tcPr>
+            <w:tcW w:w="1062" w:type="dxa"/>
+            <w:hideMark/>
+          </w:tcPr>
+          <w:p>
+            <w:pPr>
+              <w:cnfStyle w:val="100000000000" w:firstRow="1" w:lastRow="0" w:firstColumn="0" w:lastColumn="0" w:oddVBand="0" w:evenVBand="0" w:oddHBand="0" w:evenHBand="0" w:firstRowFirstColumn="0" w:firstRowLastColumn="0" w:lastRowFirstColumn="0" w:lastRowLastColumn="0"/>
+              <w:rPr>
+                <w:rFonts w:ascii="Calibri" w:eastAsia="Times New Roman" w:hAnsi="Calibri" w:cs="Calibri"/>
+                <w:color w:val="000000"/>
+                <w:lang w:eastAsia="en-IE"/>
+              </w:rPr>
+            </w:pPr>
+            <w:proofErr w:type="spellStart"/>
+            <w:r>
+              <w:rPr>
+                <w:rFonts w:ascii="Calibri" w:eastAsia="Times New Roman" w:hAnsi="Calibri" w:cs="Calibri"/>
+                <w:color w:val="000000"/>
+                <w:lang w:eastAsia="en-IE"/>
+              </w:rPr>
+              <w:t>usage_charge</w:t>
+            </w:r>
+            <w:proofErr w:type="spellEnd"/>
+          </w:p>
+        </w:tc>
+        <w:tc>
+          <w:tcPr>
+            <w:tcW w:w="1092" w:type="dxa"/>
+            <w:hideMark/>
+          </w:tcPr>
+          <w:p>
+            <w:pPr>
+              <w:cnfStyle w:val="100000000000" w:firstRow="1" w:lastRow="0" w:firstColumn="0" w:lastColumn="0" w:oddVBand="0" w:evenVBand="0" w:oddHBand="0" w:evenHBand="0" w:firstRowFirstColumn="0" w:firstRowLastColumn="0" w:lastRowFirstColumn="0" w:lastRowLastColumn="0"/>
+              <w:rPr>
+                <w:rFonts w:ascii="Calibri" w:eastAsia="Times New Roman" w:hAnsi="Calibri" w:cs="Calibri"/>
+                <w:color w:val="000000"/>
+                <w:lang w:eastAsia="en-IE"/>
+              </w:rPr>
+            </w:pPr>
+            <w:r>
+              <w:rPr>
+                <w:rFonts w:ascii="Calibri" w:eastAsia="Times New Roman" w:hAnsi="Calibri" w:cs="Calibri"/>
+                <w:color w:val="000000"/>
+                <w:lang w:eastAsia="en-IE"/>
+              </w:rPr>
+              <w:t>harsh_ environment_ charge</w:t>
+            </w:r>
+          </w:p>
+        </w:tc>
+        <w:tc>
+          <w:tcPr>
+            <w:tcW w:w="839" w:type="dxa"/>
+            <w:hideMark/>
+          </w:tcPr>
+          <w:p>
+            <w:pPr>
+              <w:cnfStyle w:val="100000000000" w:firstRow="1" w:lastRow="0" w:firstColumn="0" w:lastColumn="0" w:oddVBand="0" w:evenVBand="0" w:oddHBand="0" w:evenHBand="0" w:firstRowFirstColumn="0" w:firstRowLastColumn="0" w:lastRowFirstColumn="0" w:lastRowLastColumn="0"/>
+              <w:rPr>
+                <w:rFonts w:ascii="Calibri" w:eastAsia="Times New Roman" w:hAnsi="Calibri" w:cs="Calibri"/>
+                <w:color w:val="000000"/>
+                <w:lang w:eastAsia="en-IE"/>
+              </w:rPr>
+            </w:pPr>
+            <w:r>
+              <w:rPr>
+                <w:rFonts w:ascii="Calibri" w:eastAsia="Times New Roman" w:hAnsi="Calibri" w:cs="Calibri"/>
+                <w:color w:val="000000"/>
+                <w:lang w:eastAsia="en-IE"/>
+              </w:rPr>
+              <w:t>billing_ processed</w:t>
+            </w:r>
+          </w:p>
+        </w:tc>
+      </w:tr>
+      <w:tr>
+        <w:trPr>
+          <w:cnfStyle w:val="000000100000" w:firstRow="0" w:lastRow="0" w:firstColumn="0" w:lastColumn="0" w:oddVBand="0" w:evenVBand="0" w:oddHBand="1" w:evenHBand="0" w:firstRowFirstColumn="0" w:firstRowLastColumn="0" w:lastRowFirstColumn="0" w:lastRowLastColumn="0"/>
+          <w:trHeight w:val="300"/>
+        </w:trPr>
+        <w:tc>
+          <w:tcPr>
+            <w:cnfStyle w:val="001000000000" w:firstRow="0" w:lastRow="0" w:firstColumn="1" w:lastColumn="0" w:oddVBand="0" w:evenVBand="0" w:oddHBand="0" w:evenHBand="0" w:firstRowFirstColumn="0" w:firstRowLastColumn="0" w:lastRowFirstColumn="0" w:lastRowLastColumn="0"/>
+            <w:tcW w:w="1098" w:type="dxa"/>
+            <w:noWrap/>
+            <w:hideMark/>
+          </w:tcPr>
+          <w:p>
+            <w:pPr>
+              <w:rPr>
+                <w:rFonts w:ascii="Calibri" w:eastAsia="Times New Roman" w:hAnsi="Calibri" w:cs="Calibri"/>
+                <w:color w:val="000000"/>
+                <w:lang w:eastAsia="en-IE"/>
+              </w:rPr>
+            </w:pPr>
+            <w:r>
+              <w:rPr>
+                <w:rFonts w:ascii="Calibri" w:eastAsia="Times New Roman" w:hAnsi="Calibri" w:cs="Calibri"/>
+                <w:color w:val="000000"/>
+                <w:lang w:eastAsia="en-IE"/>
+              </w:rPr>
+              <w:t>1</w:t>
+            </w:r>
+          </w:p>
+        </w:tc>
+        <w:tc>
+          <w:tcPr>
+            <w:tcW w:w="1255" w:type="dxa"/>
+            <w:noWrap/>
+            <w:hideMark/>
+          </w:tcPr>
+          <w:p>
+            <w:pPr>
+              <w:cnfStyle w:val="000000100000" w:firstRow="0" w:lastRow="0" w:firstColumn="0" w:lastColumn="0" w:oddVBand="0" w:evenVBand="0" w:oddHBand="1" w:evenHBand="0" w:firstRowFirstColumn="0" w:firstRowLastColumn="0" w:lastRowFirstColumn="0" w:lastRowLastColumn="0"/>
+              <w:rPr>
+                <w:rFonts w:ascii="Calibri" w:eastAsia="Times New Roman" w:hAnsi="Calibri" w:cs="Calibri"/>
+                <w:color w:val="000000"/>
+                <w:lang w:eastAsia="en-IE"/>
+              </w:rPr>
+            </w:pPr>
+            <w:r>
+              <w:rPr>
+                <w:rFonts w:ascii="Calibri" w:eastAsia="Times New Roman" w:hAnsi="Calibri" w:cs="Calibri"/>
+                <w:color w:val="000000"/>
+                <w:lang w:eastAsia="en-IE"/>
+              </w:rPr>
+              <w:t>7</w:t>
+            </w:r>
+          </w:p>
+        </w:tc>
+        <w:tc>
+          <w:tcPr>
+            <w:tcW w:w="903" w:type="dxa"/>
+            <w:noWrap/>
+            <w:hideMark/>
+          </w:tcPr>
+          <w:p>
+            <w:pPr>
+              <w:cnfStyle w:val="000000100000" w:firstRow="0" w:lastRow="0" w:firstColumn="0" w:lastColumn="0" w:oddVBand="0" w:evenVBand="0" w:oddHBand="1" w:evenHBand="0" w:firstRowFirstColumn="0" w:firstRowLastColumn="0" w:lastRowFirstColumn="0" w:lastRowLastColumn="0"/>
+              <w:rPr>
+                <w:rFonts w:ascii="Calibri" w:eastAsia="Times New Roman" w:hAnsi="Calibri" w:cs="Calibri"/>
+                <w:color w:val="000000"/>
+                <w:lang w:eastAsia="en-IE"/>
+              </w:rPr>
+            </w:pPr>
+            <w:r>
+              <w:rPr>
+                <w:rFonts w:ascii="Calibri" w:eastAsia="Times New Roman" w:hAnsi="Calibri" w:cs="Calibri"/>
+                <w:color w:val="000000"/>
+                <w:lang w:eastAsia="en-IE"/>
+              </w:rPr>
+              <w:t>5</w:t>
+            </w:r>
+          </w:p>
+        </w:tc>
+        <w:tc>
+          <w:tcPr>
+            <w:tcW w:w="657" w:type="dxa"/>
+            <w:noWrap/>
+            <w:hideMark/>
+          </w:tcPr>
+          <w:p>
+            <w:pPr>
+              <w:cnfStyle w:val="000000100000" w:firstRow="0" w:lastRow="0" w:firstColumn="0" w:lastColumn="0" w:oddVBand="0" w:evenVBand="0" w:oddHBand="1" w:evenHBand="0" w:firstRowFirstColumn="0" w:firstRowLastColumn="0" w:lastRowFirstColumn="0" w:lastRowLastColumn="0"/>
+              <w:rPr>
+                <w:rFonts w:ascii="Calibri" w:eastAsia="Times New Roman" w:hAnsi="Calibri" w:cs="Calibri"/>
+                <w:color w:val="000000"/>
+                <w:lang w:eastAsia="en-IE"/>
+              </w:rPr>
+            </w:pPr>
+            <w:r>
+              <w:rPr>
+                <w:rFonts w:ascii="Calibri" w:eastAsia="Times New Roman" w:hAnsi="Calibri" w:cs="Calibri"/>
+                <w:color w:val="000000"/>
+                <w:lang w:eastAsia="en-IE"/>
+              </w:rPr>
+              <w:t>270</w:t>
+            </w:r>
+          </w:p>
+        </w:tc>
+        <w:tc>
+          <w:tcPr>
+            <w:tcW w:w="1018" w:type="dxa"/>
+            <w:noWrap/>
+            <w:hideMark/>
+          </w:tcPr>
+          <w:p>
+            <w:pPr>
+              <w:cnfStyle w:val="000000100000" w:firstRow="0" w:lastRow="0" w:firstColumn="0" w:lastColumn="0" w:oddVBand="0" w:evenVBand="0" w:oddHBand="1" w:evenHBand="0" w:firstRowFirstColumn="0" w:firstRowLastColumn="0" w:lastRowFirstColumn="0" w:lastRowLastColumn="0"/>
+              <w:rPr>
+                <w:rFonts w:ascii="Calibri" w:eastAsia="Times New Roman" w:hAnsi="Calibri" w:cs="Calibri"/>
+                <w:color w:val="000000"/>
+                <w:lang w:eastAsia="en-IE"/>
+              </w:rPr>
+            </w:pPr>
+            <w:r>
+              <w:rPr>
+                <w:rFonts w:ascii="Calibri" w:eastAsia="Times New Roman" w:hAnsi="Calibri" w:cs="Calibri"/>
+                <w:color w:val="000000"/>
+                <w:lang w:eastAsia="en-IE"/>
+              </w:rPr>
+              <w:t>1</w:t>
+            </w:r>
+          </w:p>
+        </w:tc>
+        <w:tc>
+          <w:tcPr>
+            <w:tcW w:w="1092" w:type="dxa"/>
+            <w:noWrap/>
+            <w:hideMark/>
+          </w:tcPr>
+          <w:p>
+            <w:pPr>
+              <w:cnfStyle w:val="000000100000" w:firstRow="0" w:lastRow="0" w:firstColumn="0" w:lastColumn="0" w:oddVBand="0" w:evenVBand="0" w:oddHBand="1" w:evenHBand="0" w:firstRowFirstColumn="0" w:firstRowLastColumn="0" w:lastRowFirstColumn="0" w:lastRowLastColumn="0"/>
+              <w:rPr>
+                <w:rFonts w:ascii="Calibri" w:eastAsia="Times New Roman" w:hAnsi="Calibri" w:cs="Calibri"/>
+                <w:color w:val="000000"/>
+                <w:lang w:eastAsia="en-IE"/>
+              </w:rPr>
+            </w:pPr>
+            <w:r>
+              <w:rPr>
+                <w:rFonts w:ascii="Calibri" w:eastAsia="Times New Roman" w:hAnsi="Calibri" w:cs="Calibri"/>
+                <w:color w:val="000000"/>
+                <w:lang w:eastAsia="en-IE"/>
+              </w:rPr>
+              <w:t>0.1</w:t>
+            </w:r>
+          </w:p>
+        </w:tc>
+        <w:tc>
+          <w:tcPr>
+            <w:tcW w:w="1062" w:type="dxa"/>
+            <w:noWrap/>
+            <w:hideMark/>
+          </w:tcPr>
+          <w:p>
+            <w:pPr>
+              <w:cnfStyle w:val="000000100000" w:firstRow="0" w:lastRow="0" w:firstColumn="0" w:lastColumn="0" w:oddVBand="0" w:evenVBand="0" w:oddHBand="1" w:evenHBand="0" w:firstRowFirstColumn="0" w:firstRowLastColumn="0" w:lastRowFirstColumn="0" w:lastRowLastColumn="0"/>
+              <w:rPr>
+                <w:rFonts w:ascii="Calibri" w:eastAsia="Times New Roman" w:hAnsi="Calibri" w:cs="Calibri"/>
+                <w:color w:val="000000"/>
+                <w:lang w:eastAsia="en-IE"/>
+              </w:rPr>
+            </w:pPr>
+            <w:r>
+              <w:rPr>
+                <w:rFonts w:ascii="Calibri" w:eastAsia="Times New Roman" w:hAnsi="Calibri" w:cs="Calibri"/>
+                <w:color w:val="000000"/>
+                <w:lang w:eastAsia="en-IE"/>
+              </w:rPr>
+              <w:t>8100</w:t>
+            </w:r>
+          </w:p>
+        </w:tc>
+        <w:tc>
+          <w:tcPr>
+            <w:tcW w:w="1092" w:type="dxa"/>
+            <w:noWrap/>
+            <w:hideMark/>
+          </w:tcPr>
+          <w:p>
+            <w:pPr>
+              <w:cnfStyle w:val="000000100000" w:firstRow="0" w:lastRow="0" w:firstColumn="0" w:lastColumn="0" w:oddVBand="0" w:evenVBand="0" w:oddHBand="1" w:evenHBand="0" w:firstRowFirstColumn="0" w:firstRowLastColumn="0" w:lastRowFirstColumn="0" w:lastRowLastColumn="0"/>
+              <w:rPr>
+                <w:rFonts w:ascii="Calibri" w:eastAsia="Times New Roman" w:hAnsi="Calibri" w:cs="Calibri"/>
+                <w:color w:val="000000"/>
+                <w:lang w:eastAsia="en-IE"/>
+              </w:rPr>
+            </w:pPr>
+            <w:r>
+              <w:rPr>
+                <w:rFonts w:ascii="Calibri" w:eastAsia="Times New Roman" w:hAnsi="Calibri" w:cs="Calibri"/>
+                <w:color w:val="000000"/>
+                <w:lang w:eastAsia="en-IE"/>
+              </w:rPr>
+              <w:t>810</w:t>
+            </w:r>
+          </w:p>
+        </w:tc>
+        <w:tc>
+          <w:tcPr>
+            <w:tcW w:w="839" w:type="dxa"/>
+            <w:noWrap/>
+            <w:hideMark/>
+          </w:tcPr>
+          <w:p>
+            <w:pPr>
+              <w:cnfStyle w:val="000000100000" w:firstRow="0" w:lastRow="0" w:firstColumn="0" w:lastColumn="0" w:oddVBand="0" w:evenVBand="0" w:oddHBand="1" w:evenHBand="0" w:firstRowFirstColumn="0" w:firstRowLastColumn="0" w:lastRowFirstColumn="0" w:lastRowLastColumn="0"/>
+              <w:rPr>
+                <w:rFonts w:ascii="Calibri" w:eastAsia="Times New Roman" w:hAnsi="Calibri" w:cs="Calibri"/>
+                <w:color w:val="000000"/>
+                <w:lang w:eastAsia="en-IE"/>
+              </w:rPr>
+            </w:pPr>
+            <w:r>
+              <w:rPr>
+                <w:rFonts w:ascii="Calibri" w:eastAsia="Times New Roman" w:hAnsi="Calibri" w:cs="Calibri"/>
+                <w:color w:val="000000"/>
+                <w:lang w:eastAsia="en-IE"/>
+              </w:rPr>
+              <w:t>0</w:t>
+            </w:r>
+          </w:p>
+        </w:tc>
+      </w:tr>
+      <w:tr>
+        <w:trPr>
+          <w:trHeight w:val="300"/>
+        </w:trPr>
+        <w:tc>
+          <w:tcPr>
+            <w:cnfStyle w:val="001000000000" w:firstRow="0" w:lastRow="0" w:firstColumn="1" w:lastColumn="0" w:oddVBand="0" w:evenVBand="0" w:oddHBand="0" w:evenHBand="0" w:firstRowFirstColumn="0" w:firstRowLastColumn="0" w:lastRowFirstColumn="0" w:lastRowLastColumn="0"/>
+            <w:tcW w:w="1098" w:type="dxa"/>
+            <w:noWrap/>
+            <w:hideMark/>
+          </w:tcPr>
+          <w:p>
+            <w:pPr>
+              <w:rPr>
+                <w:rFonts w:ascii="Calibri" w:eastAsia="Times New Roman" w:hAnsi="Calibri" w:cs="Calibri"/>
+                <w:color w:val="000000"/>
+                <w:lang w:eastAsia="en-IE"/>
+              </w:rPr>
+            </w:pPr>
+            <w:r>
+              <w:rPr>
+                <w:rFonts w:ascii="Calibri" w:eastAsia="Times New Roman" w:hAnsi="Calibri" w:cs="Calibri"/>
+                <w:color w:val="000000"/>
+                <w:lang w:eastAsia="en-IE"/>
+              </w:rPr>
+              <w:t>2</w:t>
+            </w:r>
+          </w:p>
+        </w:tc>
+        <w:tc>
+          <w:tcPr>
+            <w:tcW w:w="1255" w:type="dxa"/>
+            <w:noWrap/>
+            <w:hideMark/>
+          </w:tcPr>
+          <w:p>
+            <w:pPr>
+              <w:cnfStyle w:val="000000000000" w:firstRow="0" w:lastRow="0" w:firstColumn="0" w:lastColumn="0" w:oddVBand="0" w:evenVBand="0" w:oddHBand="0" w:evenHBand="0" w:firstRowFirstColumn="0" w:firstRowLastColumn="0" w:lastRowFirstColumn="0" w:lastRowLastColumn="0"/>
+              <w:rPr>
+                <w:rFonts w:ascii="Calibri" w:eastAsia="Times New Roman" w:hAnsi="Calibri" w:cs="Calibri"/>
+                <w:color w:val="000000"/>
+                <w:lang w:eastAsia="en-IE"/>
+              </w:rPr>
+            </w:pPr>
+            <w:r>
+              <w:rPr>
+                <w:rFonts w:ascii="Calibri" w:eastAsia="Times New Roman" w:hAnsi="Calibri" w:cs="Calibri"/>
+                <w:color w:val="000000"/>
+                <w:lang w:eastAsia="en-IE"/>
+              </w:rPr>
+              <w:t>6</w:t>
+            </w:r>
+          </w:p>
+        </w:tc>
+        <w:tc>
+          <w:tcPr>
+            <w:tcW w:w="903" w:type="dxa"/>
+            <w:noWrap/>
+            <w:hideMark/>
+          </w:tcPr>
+          <w:p>
+            <w:pPr>
+              <w:cnfStyle w:val="000000000000" w:firstRow="0" w:lastRow="0" w:firstColumn="0" w:lastColumn="0" w:oddVBand="0" w:evenVBand="0" w:oddHBand="0" w:evenHBand="0" w:firstRowFirstColumn="0" w:firstRowLastColumn="0" w:lastRowFirstColumn="0" w:lastRowLastColumn="0"/>
+              <w:rPr>
+                <w:rFonts w:ascii="Calibri" w:eastAsia="Times New Roman" w:hAnsi="Calibri" w:cs="Calibri"/>
+                <w:color w:val="000000"/>
+                <w:lang w:eastAsia="en-IE"/>
+              </w:rPr>
+            </w:pPr>
+            <w:r>
+              <w:rPr>
+                <w:rFonts w:ascii="Calibri" w:eastAsia="Times New Roman" w:hAnsi="Calibri" w:cs="Calibri"/>
+                <w:color w:val="000000"/>
+                <w:lang w:eastAsia="en-IE"/>
+              </w:rPr>
+              <w:t>5</w:t>
+            </w:r>
+          </w:p>
+        </w:tc>
+        <w:tc>
+          <w:tcPr>
+            <w:tcW w:w="657" w:type="dxa"/>
+            <w:noWrap/>
+            <w:hideMark/>
+          </w:tcPr>
+          <w:p>
+            <w:pPr>
+              <w:cnfStyle w:val="000000000000" w:firstRow="0" w:lastRow="0" w:firstColumn="0" w:lastColumn="0" w:oddVBand="0" w:evenVBand="0" w:oddHBand="0" w:evenHBand="0" w:firstRowFirstColumn="0" w:firstRowLastColumn="0" w:lastRowFirstColumn="0" w:lastRowLastColumn="0"/>
+              <w:rPr>
+                <w:rFonts w:ascii="Calibri" w:eastAsia="Times New Roman" w:hAnsi="Calibri" w:cs="Calibri"/>
+                <w:color w:val="000000"/>
+                <w:lang w:eastAsia="en-IE"/>
+              </w:rPr>
+            </w:pPr>
+            <w:r>
+              <w:rPr>
+                <w:rFonts w:ascii="Calibri" w:eastAsia="Times New Roman" w:hAnsi="Calibri" w:cs="Calibri"/>
+                <w:color w:val="000000"/>
+                <w:lang w:eastAsia="en-IE"/>
+              </w:rPr>
+              <w:t>270</w:t>
+            </w:r>
+          </w:p>
+        </w:tc>
+        <w:tc>
+          <w:tcPr>
+            <w:tcW w:w="1018" w:type="dxa"/>
+            <w:noWrap/>
+            <w:hideMark/>
+          </w:tcPr>
+          <w:p>
+            <w:pPr>
+              <w:cnfStyle w:val="000000000000" w:firstRow="0" w:lastRow="0" w:firstColumn="0" w:lastColumn="0" w:oddVBand="0" w:evenVBand="0" w:oddHBand="0" w:evenHBand="0" w:firstRowFirstColumn="0" w:firstRowLastColumn="0" w:lastRowFirstColumn="0" w:lastRowLastColumn="0"/>
+              <w:rPr>
+                <w:rFonts w:ascii="Calibri" w:eastAsia="Times New Roman" w:hAnsi="Calibri" w:cs="Calibri"/>
+                <w:color w:val="000000"/>
+                <w:lang w:eastAsia="en-IE"/>
+              </w:rPr>
+            </w:pPr>
+            <w:r>
+              <w:rPr>
+                <w:rFonts w:ascii="Calibri" w:eastAsia="Times New Roman" w:hAnsi="Calibri" w:cs="Calibri"/>
+                <w:color w:val="000000"/>
+                <w:lang w:eastAsia="en-IE"/>
+              </w:rPr>
+              <w:t>1</w:t>
+            </w:r>
+          </w:p>
+        </w:tc>
+        <w:tc>
+          <w:tcPr>
+            <w:tcW w:w="1092" w:type="dxa"/>
+            <w:noWrap/>
+            <w:hideMark/>
+          </w:tcPr>
+          <w:p>
+            <w:pPr>
+              <w:cnfStyle w:val="000000000000" w:firstRow="0" w:lastRow="0" w:firstColumn="0" w:lastColumn="0" w:oddVBand="0" w:evenVBand="0" w:oddHBand="0" w:evenHBand="0" w:firstRowFirstColumn="0" w:firstRowLastColumn="0" w:lastRowFirstColumn="0" w:lastRowLastColumn="0"/>
+              <w:rPr>
+                <w:rFonts w:ascii="Calibri" w:eastAsia="Times New Roman" w:hAnsi="Calibri" w:cs="Calibri"/>
+                <w:color w:val="000000"/>
+                <w:lang w:eastAsia="en-IE"/>
+              </w:rPr>
+            </w:pPr>
+            <w:r>
+              <w:rPr>
+                <w:rFonts w:ascii="Calibri" w:eastAsia="Times New Roman" w:hAnsi="Calibri" w:cs="Calibri"/>
+                <w:color w:val="000000"/>
+                <w:lang w:eastAsia="en-IE"/>
+              </w:rPr>
+              <w:t>0.15</w:t>
+            </w:r>
+          </w:p>
+        </w:tc>
+        <w:tc>
+          <w:tcPr>
+            <w:tcW w:w="1062" w:type="dxa"/>
+            <w:noWrap/>
+            <w:hideMark/>
+          </w:tcPr>
+          <w:p>
+            <w:pPr>
+              <w:cnfStyle w:val="000000000000" w:firstRow="0" w:lastRow="0" w:firstColumn="0" w:lastColumn="0" w:oddVBand="0" w:evenVBand="0" w:oddHBand="0" w:evenHBand="0" w:firstRowFirstColumn="0" w:firstRowLastColumn="0" w:lastRowFirstColumn="0" w:lastRowLastColumn="0"/>
+              <w:rPr>
+                <w:rFonts w:ascii="Calibri" w:eastAsia="Times New Roman" w:hAnsi="Calibri" w:cs="Calibri"/>
+                <w:color w:val="000000"/>
+                <w:lang w:eastAsia="en-IE"/>
+              </w:rPr>
+            </w:pPr>
+            <w:r>
+              <w:rPr>
+                <w:rFonts w:ascii="Calibri" w:eastAsia="Times New Roman" w:hAnsi="Calibri" w:cs="Calibri"/>
+                <w:color w:val="000000"/>
+                <w:lang w:eastAsia="en-IE"/>
+              </w:rPr>
+              <w:t>8100</w:t>
+            </w:r>
+          </w:p>
+        </w:tc>
+        <w:tc>
+          <w:tcPr>
+            <w:tcW w:w="1092" w:type="dxa"/>
+            <w:noWrap/>
+            <w:hideMark/>
+          </w:tcPr>
+          <w:p>
+            <w:pPr>
+              <w:cnfStyle w:val="000000000000" w:firstRow="0" w:lastRow="0" w:firstColumn="0" w:lastColumn="0" w:oddVBand="0" w:evenVBand="0" w:oddHBand="0" w:evenHBand="0" w:firstRowFirstColumn="0" w:firstRowLastColumn="0" w:lastRowFirstColumn="0" w:lastRowLastColumn="0"/>
+              <w:rPr>
+                <w:rFonts w:ascii="Calibri" w:eastAsia="Times New Roman" w:hAnsi="Calibri" w:cs="Calibri"/>
+                <w:color w:val="000000"/>
+                <w:lang w:eastAsia="en-IE"/>
+              </w:rPr>
+            </w:pPr>
+            <w:r>
+              <w:rPr>
+                <w:rFonts w:ascii="Calibri" w:eastAsia="Times New Roman" w:hAnsi="Calibri" w:cs="Calibri"/>
+                <w:color w:val="000000"/>
+                <w:lang w:eastAsia="en-IE"/>
+              </w:rPr>
+              <w:t>1215</w:t>
+            </w:r>
+          </w:p>
+        </w:tc>
+        <w:tc>
+          <w:tcPr>
+            <w:tcW w:w="839" w:type="dxa"/>
+            <w:noWrap/>
+            <w:hideMark/>
+          </w:tcPr>
+          <w:p>
+            <w:pPr>
+              <w:cnfStyle w:val="000000000000" w:firstRow="0" w:lastRow="0" w:firstColumn="0" w:lastColumn="0" w:oddVBand="0" w:evenVBand="0" w:oddHBand="0" w:evenHBand="0" w:firstRowFirstColumn="0" w:firstRowLastColumn="0" w:lastRowFirstColumn="0" w:lastRowLastColumn="0"/>
+              <w:rPr>
+                <w:rFonts w:ascii="Calibri" w:eastAsia="Times New Roman" w:hAnsi="Calibri" w:cs="Calibri"/>
+                <w:color w:val="000000"/>
+                <w:lang w:eastAsia="en-IE"/>
+              </w:rPr>
+            </w:pPr>
+            <w:r>
+              <w:rPr>
+                <w:rFonts w:ascii="Calibri" w:eastAsia="Times New Roman" w:hAnsi="Calibri" w:cs="Calibri"/>
+                <w:color w:val="000000"/>
+                <w:lang w:eastAsia="en-IE"/>
+              </w:rPr>
+              <w:t>0</w:t>
+            </w:r>
+          </w:p>
+        </w:tc>
+      </w:tr>
+      <w:tr>
+        <w:trPr>
+          <w:cnfStyle w:val="000000100000" w:firstRow="0" w:lastRow="0" w:firstColumn="0" w:lastColumn="0" w:oddVBand="0" w:evenVBand="0" w:oddHBand="1" w:evenHBand="0" w:firstRowFirstColumn="0" w:firstRowLastColumn="0" w:lastRowFirstColumn="0" w:lastRowLastColumn="0"/>
+          <w:trHeight w:val="300"/>
+        </w:trPr>
+        <w:tc>
+          <w:tcPr>
+            <w:cnfStyle w:val="001000000000" w:firstRow="0" w:lastRow="0" w:firstColumn="1" w:lastColumn="0" w:oddVBand="0" w:evenVBand="0" w:oddHBand="0" w:evenHBand="0" w:firstRowFirstColumn="0" w:firstRowLastColumn="0" w:lastRowFirstColumn="0" w:lastRowLastColumn="0"/>
+            <w:tcW w:w="1098" w:type="dxa"/>
+            <w:noWrap/>
+            <w:hideMark/>
+          </w:tcPr>
+          <w:p>
+            <w:pPr>
+              <w:rPr>
+                <w:rFonts w:ascii="Calibri" w:eastAsia="Times New Roman" w:hAnsi="Calibri" w:cs="Calibri"/>
+                <w:color w:val="000000"/>
+                <w:lang w:eastAsia="en-IE"/>
+              </w:rPr>
+            </w:pPr>
+            <w:r>
+              <w:rPr>
+                <w:rFonts w:ascii="Calibri" w:eastAsia="Times New Roman" w:hAnsi="Calibri" w:cs="Calibri"/>
+                <w:color w:val="000000"/>
+                <w:lang w:eastAsia="en-IE"/>
+              </w:rPr>
+              <w:t>3</w:t>
+            </w:r>
+          </w:p>
+        </w:tc>
+        <w:tc>
+          <w:tcPr>
+            <w:tcW w:w="1255" w:type="dxa"/>
+            <w:noWrap/>
+            <w:hideMark/>
+          </w:tcPr>
+          <w:p>
+            <w:pPr>
+              <w:cnfStyle w:val="000000100000" w:firstRow="0" w:lastRow="0" w:firstColumn="0" w:lastColumn="0" w:oddVBand="0" w:evenVBand="0" w:oddHBand="1" w:evenHBand="0" w:firstRowFirstColumn="0" w:firstRowLastColumn="0" w:lastRowFirstColumn="0" w:lastRowLastColumn="0"/>
+              <w:rPr>
+                <w:rFonts w:ascii="Calibri" w:eastAsia="Times New Roman" w:hAnsi="Calibri" w:cs="Calibri"/>
+                <w:color w:val="000000"/>
+                <w:lang w:eastAsia="en-IE"/>
+              </w:rPr>
+            </w:pPr>
+            <w:r>
+              <w:rPr>
+                <w:rFonts w:ascii="Calibri" w:eastAsia="Times New Roman" w:hAnsi="Calibri" w:cs="Calibri"/>
+                <w:color w:val="000000"/>
+                <w:lang w:eastAsia="en-IE"/>
+              </w:rPr>
+              <w:t>4</w:t>
+            </w:r>
+          </w:p>
+        </w:tc>
+        <w:tc>
+          <w:tcPr>
+            <w:tcW w:w="903" w:type="dxa"/>
+            <w:noWrap/>
+            <w:hideMark/>
+          </w:tcPr>
+          <w:p>
+            <w:pPr>
+              <w:cnfStyle w:val="000000100000" w:firstRow="0" w:lastRow="0" w:firstColumn="0" w:lastColumn="0" w:oddVBand="0" w:evenVBand="0" w:oddHBand="1" w:evenHBand="0" w:firstRowFirstColumn="0" w:firstRowLastColumn="0" w:lastRowFirstColumn="0" w:lastRowLastColumn="0"/>
+              <w:rPr>
+                <w:rFonts w:ascii="Calibri" w:eastAsia="Times New Roman" w:hAnsi="Calibri" w:cs="Calibri"/>
+                <w:color w:val="000000"/>
+                <w:lang w:eastAsia="en-IE"/>
+              </w:rPr>
+            </w:pPr>
+            <w:r>
+              <w:rPr>
+                <w:rFonts w:ascii="Calibri" w:eastAsia="Times New Roman" w:hAnsi="Calibri" w:cs="Calibri"/>
+                <w:color w:val="000000"/>
+                <w:lang w:eastAsia="en-IE"/>
+              </w:rPr>
+              <w:t>3</w:t>
+            </w:r>
+          </w:p>
+        </w:tc>
+        <w:tc>
+          <w:tcPr>
+            <w:tcW w:w="657" w:type="dxa"/>
+            <w:noWrap/>
+            <w:hideMark/>
+          </w:tcPr>
+          <w:p>
+            <w:pPr>
+              <w:cnfStyle w:val="000000100000" w:firstRow="0" w:lastRow="0" w:firstColumn="0" w:lastColumn="0" w:oddVBand="0" w:evenVBand="0" w:oddHBand="1" w:evenHBand="0" w:firstRowFirstColumn="0" w:firstRowLastColumn="0" w:lastRowFirstColumn="0" w:lastRowLastColumn="0"/>
+              <w:rPr>
+                <w:rFonts w:ascii="Calibri" w:eastAsia="Times New Roman" w:hAnsi="Calibri" w:cs="Calibri"/>
+                <w:color w:val="000000"/>
+                <w:lang w:eastAsia="en-IE"/>
+              </w:rPr>
+            </w:pPr>
+            <w:r>
+              <w:rPr>
+                <w:rFonts w:ascii="Calibri" w:eastAsia="Times New Roman" w:hAnsi="Calibri" w:cs="Calibri"/>
+                <w:color w:val="000000"/>
+                <w:lang w:eastAsia="en-IE"/>
+              </w:rPr>
+              <w:t>260</w:t>
+            </w:r>
+          </w:p>
+        </w:tc>
+        <w:tc>
+          <w:tcPr>
+            <w:tcW w:w="1018" w:type="dxa"/>
+            <w:noWrap/>
+            <w:hideMark/>
+          </w:tcPr>
+          <w:p>
+            <w:pPr>
+              <w:cnfStyle w:val="000000100000" w:firstRow="0" w:lastRow="0" w:firstColumn="0" w:lastColumn="0" w:oddVBand="0" w:evenVBand="0" w:oddHBand="1" w:evenHBand="0" w:firstRowFirstColumn="0" w:firstRowLastColumn="0" w:lastRowFirstColumn="0" w:lastRowLastColumn="0"/>
+              <w:rPr>
+                <w:rFonts w:ascii="Calibri" w:eastAsia="Times New Roman" w:hAnsi="Calibri" w:cs="Calibri"/>
+                <w:color w:val="000000"/>
+                <w:lang w:eastAsia="en-IE"/>
+              </w:rPr>
+            </w:pPr>
+            <w:r>
+              <w:rPr>
+                <w:rFonts w:ascii="Calibri" w:eastAsia="Times New Roman" w:hAnsi="Calibri" w:cs="Calibri"/>
+                <w:color w:val="000000"/>
+                <w:lang w:eastAsia="en-IE"/>
+              </w:rPr>
+              <w:t>0</w:t>
+            </w:r>
+          </w:p>
+        </w:tc>
+        <w:tc>
+          <w:tcPr>
+            <w:tcW w:w="1092" w:type="dxa"/>
+            <w:noWrap/>
+            <w:hideMark/>
+          </w:tcPr>
+          <w:p>
+            <w:pPr>
+              <w:cnfStyle w:val="000000100000" w:firstRow="0" w:lastRow="0" w:firstColumn="0" w:lastColumn="0" w:oddVBand="0" w:evenVBand="0" w:oddHBand="1" w:evenHBand="0" w:firstRowFirstColumn="0" w:firstRowLastColumn="0" w:lastRowFirstColumn="0" w:lastRowLastColumn="0"/>
+              <w:rPr>
+                <w:rFonts w:ascii="Calibri" w:eastAsia="Times New Roman" w:hAnsi="Calibri" w:cs="Calibri"/>
+                <w:color w:val="000000"/>
+                <w:lang w:eastAsia="en-IE"/>
+              </w:rPr>
+            </w:pPr>
+            <w:r>
+              <w:rPr>
+                <w:rFonts w:ascii="Calibri" w:eastAsia="Times New Roman" w:hAnsi="Calibri" w:cs="Calibri"/>
+                <w:color w:val="000000"/>
+                <w:lang w:eastAsia="en-IE"/>
+              </w:rPr>
+              <w:t>NULL</w:t>
+            </w:r>
+          </w:p>
+        </w:tc>
+        <w:tc>
+          <w:tcPr>
+            <w:tcW w:w="1062" w:type="dxa"/>
+            <w:noWrap/>
+            <w:hideMark/>
+          </w:tcPr>
+          <w:p>
+            <w:pPr>
+              <w:cnfStyle w:val="000000100000" w:firstRow="0" w:lastRow="0" w:firstColumn="0" w:lastColumn="0" w:oddVBand="0" w:evenVBand="0" w:oddHBand="1" w:evenHBand="0" w:firstRowFirstColumn="0" w:firstRowLastColumn="0" w:lastRowFirstColumn="0" w:lastRowLastColumn="0"/>
+              <w:rPr>
+                <w:rFonts w:ascii="Calibri" w:eastAsia="Times New Roman" w:hAnsi="Calibri" w:cs="Calibri"/>
+                <w:color w:val="000000"/>
+                <w:lang w:eastAsia="en-IE"/>
+              </w:rPr>
+            </w:pPr>
+            <w:r>
+              <w:rPr>
+                <w:rFonts w:ascii="Calibri" w:eastAsia="Times New Roman" w:hAnsi="Calibri" w:cs="Calibri"/>
+                <w:color w:val="000000"/>
+                <w:lang w:eastAsia="en-IE"/>
+              </w:rPr>
+              <w:t>5200</w:t>
+            </w:r>
+          </w:p>
+        </w:tc>
+        <w:tc>
+          <w:tcPr>
+            <w:tcW w:w="1092" w:type="dxa"/>
+            <w:noWrap/>
+            <w:hideMark/>
+          </w:tcPr>
+          <w:p>
+            <w:pPr>
+              <w:cnfStyle w:val="000000100000" w:firstRow="0" w:lastRow="0" w:firstColumn="0" w:lastColumn="0" w:oddVBand="0" w:evenVBand="0" w:oddHBand="1" w:evenHBand="0" w:firstRowFirstColumn="0" w:firstRowLastColumn="0" w:lastRowFirstColumn="0" w:lastRowLastColumn="0"/>
+              <w:rPr>
+                <w:rFonts w:ascii="Calibri" w:eastAsia="Times New Roman" w:hAnsi="Calibri" w:cs="Calibri"/>
+                <w:color w:val="000000"/>
+                <w:lang w:eastAsia="en-IE"/>
+              </w:rPr>
+            </w:pPr>
+            <w:r>
+              <w:rPr>
+                <w:rFonts w:ascii="Calibri" w:eastAsia="Times New Roman" w:hAnsi="Calibri" w:cs="Calibri"/>
+                <w:color w:val="000000"/>
+                <w:lang w:eastAsia="en-IE"/>
+              </w:rPr>
+              <w:t>0</w:t>
+            </w:r>
+          </w:p>
+        </w:tc>
+        <w:tc>
+          <w:tcPr>
+            <w:tcW w:w="839" w:type="dxa"/>
+            <w:noWrap/>
+            <w:hideMark/>
+          </w:tcPr>
+          <w:p>
+            <w:pPr>
+              <w:cnfStyle w:val="000000100000" w:firstRow="0" w:lastRow="0" w:firstColumn="0" w:lastColumn="0" w:oddVBand="0" w:evenVBand="0" w:oddHBand="1" w:evenHBand="0" w:firstRowFirstColumn="0" w:firstRowLastColumn="0" w:lastRowFirstColumn="0" w:lastRowLastColumn="0"/>
+              <w:rPr>
+                <w:rFonts w:ascii="Calibri" w:eastAsia="Times New Roman" w:hAnsi="Calibri" w:cs="Calibri"/>
+                <w:color w:val="000000"/>
+                <w:lang w:eastAsia="en-IE"/>
+              </w:rPr>
+            </w:pPr>
+            <w:r>
+              <w:rPr>
+                <w:rFonts w:ascii="Calibri" w:eastAsia="Times New Roman" w:hAnsi="Calibri" w:cs="Calibri"/>
+                <w:color w:val="000000"/>
+                <w:lang w:eastAsia="en-IE"/>
+              </w:rPr>
+              <w:t>0</w:t>
+            </w:r>
+          </w:p>
+        </w:tc>
+      </w:tr>
+      <w:tr>
+        <w:trPr>
+          <w:trHeight w:val="300"/>
+        </w:trPr>
+        <w:tc>
+          <w:tcPr>
+            <w:cnfStyle w:val="001000000000" w:firstRow="0" w:lastRow="0" w:firstColumn="1" w:lastColumn="0" w:oddVBand="0" w:evenVBand="0" w:oddHBand="0" w:evenHBand="0" w:firstRowFirstColumn="0" w:firstRowLastColumn="0" w:lastRowFirstColumn="0" w:lastRowLastColumn="0"/>
+            <w:tcW w:w="1098" w:type="dxa"/>
+            <w:noWrap/>
+            <w:hideMark/>
+          </w:tcPr>
+          <w:p>
+            <w:pPr>
+              <w:rPr>
+                <w:rFonts w:ascii="Calibri" w:eastAsia="Times New Roman" w:hAnsi="Calibri" w:cs="Calibri"/>
+                <w:color w:val="000000"/>
+                <w:lang w:eastAsia="en-IE"/>
+              </w:rPr>
+            </w:pPr>
+            <w:r>
+              <w:rPr>
+                <w:rFonts w:ascii="Calibri" w:eastAsia="Times New Roman" w:hAnsi="Calibri" w:cs="Calibri"/>
+                <w:color w:val="000000"/>
+                <w:lang w:eastAsia="en-IE"/>
+              </w:rPr>
+              <w:t>4</w:t>
+            </w:r>
+          </w:p>
+        </w:tc>
+        <w:tc>
+          <w:tcPr>
+            <w:tcW w:w="1255" w:type="dxa"/>
+            <w:noWrap/>
+            <w:hideMark/>
+          </w:tcPr>
+          <w:p>
+            <w:pPr>
+              <w:cnfStyle w:val="000000000000" w:firstRow="0" w:lastRow="0" w:firstColumn="0" w:lastColumn="0" w:oddVBand="0" w:evenVBand="0" w:oddHBand="0" w:evenHBand="0" w:firstRowFirstColumn="0" w:firstRowLastColumn="0" w:lastRowFirstColumn="0" w:lastRowLastColumn="0"/>
+              <w:rPr>
+                <w:rFonts w:ascii="Calibri" w:eastAsia="Times New Roman" w:hAnsi="Calibri" w:cs="Calibri"/>
+                <w:color w:val="000000"/>
+                <w:lang w:eastAsia="en-IE"/>
+              </w:rPr>
+            </w:pPr>
+            <w:r>
+              <w:rPr>
+                <w:rFonts w:ascii="Calibri" w:eastAsia="Times New Roman" w:hAnsi="Calibri" w:cs="Calibri"/>
+                <w:color w:val="000000"/>
+                <w:lang w:eastAsia="en-IE"/>
+              </w:rPr>
+              <w:t>3</w:t>
+            </w:r>
+          </w:p>
+        </w:tc>
+        <w:tc>
+          <w:tcPr>
+            <w:tcW w:w="903" w:type="dxa"/>
+            <w:noWrap/>
+            <w:hideMark/>
+          </w:tcPr>
+          <w:p>
+            <w:pPr>
+              <w:cnfStyle w:val="000000000000" w:firstRow="0" w:lastRow="0" w:firstColumn="0" w:lastColumn="0" w:oddVBand="0" w:evenVBand="0" w:oddHBand="0" w:evenHBand="0" w:firstRowFirstColumn="0" w:firstRowLastColumn="0" w:lastRowFirstColumn="0" w:lastRowLastColumn="0"/>
+              <w:rPr>
+                <w:rFonts w:ascii="Calibri" w:eastAsia="Times New Roman" w:hAnsi="Calibri" w:cs="Calibri"/>
+                <w:color w:val="000000"/>
+                <w:lang w:eastAsia="en-IE"/>
+              </w:rPr>
+            </w:pPr>
+            <w:r>
+              <w:rPr>
+                <w:rFonts w:ascii="Calibri" w:eastAsia="Times New Roman" w:hAnsi="Calibri" w:cs="Calibri"/>
+                <w:color w:val="000000"/>
+                <w:lang w:eastAsia="en-IE"/>
+              </w:rPr>
+              <w:t>2</w:t>
+            </w:r>
+          </w:p>
+        </w:tc>
+        <w:tc>
+          <w:tcPr>
+            <w:tcW w:w="657" w:type="dxa"/>
+            <w:noWrap/>
+            <w:hideMark/>
+          </w:tcPr>
+          <w:p>
+            <w:pPr>
+              <w:cnfStyle w:val="000000000000" w:firstRow="0" w:lastRow="0" w:firstColumn="0" w:lastColumn="0" w:oddVBand="0" w:evenVBand="0" w:oddHBand="0" w:evenHBand="0" w:firstRowFirstColumn="0" w:firstRowLastColumn="0" w:lastRowFirstColumn="0" w:lastRowLastColumn="0"/>
+              <w:rPr>
+                <w:rFonts w:ascii="Calibri" w:eastAsia="Times New Roman" w:hAnsi="Calibri" w:cs="Calibri"/>
+                <w:color w:val="000000"/>
+                <w:lang w:eastAsia="en-IE"/>
+              </w:rPr>
+            </w:pPr>
+            <w:r>
+              <w:rPr>
+                <w:rFonts w:ascii="Calibri" w:eastAsia="Times New Roman" w:hAnsi="Calibri" w:cs="Calibri"/>
+                <w:color w:val="000000"/>
+                <w:lang w:eastAsia="en-IE"/>
+              </w:rPr>
+              <w:t>255</w:t>
+            </w:r>
+          </w:p>
+        </w:tc>
+        <w:tc>
+          <w:tcPr>
+            <w:tcW w:w="1018" w:type="dxa"/>
+            <w:noWrap/>
+            <w:hideMark/>
+          </w:tcPr>
+          <w:p>
+            <w:pPr>
+              <w:cnfStyle w:val="000000000000" w:firstRow="0" w:lastRow="0" w:firstColumn="0" w:lastColumn="0" w:oddVBand="0" w:evenVBand="0" w:oddHBand="0" w:evenHBand="0" w:firstRowFirstColumn="0" w:firstRowLastColumn="0" w:lastRowFirstColumn="0" w:lastRowLastColumn="0"/>
+              <w:rPr>
+                <w:rFonts w:ascii="Calibri" w:eastAsia="Times New Roman" w:hAnsi="Calibri" w:cs="Calibri"/>
+                <w:color w:val="000000"/>
+                <w:lang w:eastAsia="en-IE"/>
+              </w:rPr>
+            </w:pPr>
+            <w:r>
+              <w:rPr>
+                <w:rFonts w:ascii="Calibri" w:eastAsia="Times New Roman" w:hAnsi="Calibri" w:cs="Calibri"/>
+                <w:color w:val="000000"/>
+                <w:lang w:eastAsia="en-IE"/>
+              </w:rPr>
+              <w:t>0</w:t>
+            </w:r>
+          </w:p>
+        </w:tc>
+        <w:tc>
+          <w:tcPr>
+            <w:tcW w:w="1092" w:type="dxa"/>
+            <w:noWrap/>
+            <w:hideMark/>
+          </w:tcPr>
+          <w:p>
+            <w:pPr>
+              <w:cnfStyle w:val="000000000000" w:firstRow="0" w:lastRow="0" w:firstColumn="0" w:lastColumn="0" w:oddVBand="0" w:evenVBand="0" w:oddHBand="0" w:evenHBand="0" w:firstRowFirstColumn="0" w:firstRowLastColumn="0" w:lastRowFirstColumn="0" w:lastRowLastColumn="0"/>
+              <w:rPr>
+                <w:rFonts w:ascii="Calibri" w:eastAsia="Times New Roman" w:hAnsi="Calibri" w:cs="Calibri"/>
+                <w:color w:val="000000"/>
+                <w:lang w:eastAsia="en-IE"/>
+              </w:rPr>
+            </w:pPr>
+            <w:r>
+              <w:rPr>
+                <w:rFonts w:ascii="Calibri" w:eastAsia="Times New Roman" w:hAnsi="Calibri" w:cs="Calibri"/>
+                <w:color w:val="000000"/>
+                <w:lang w:eastAsia="en-IE"/>
+              </w:rPr>
+              <w:t>NULL</w:t>
+            </w:r>
+          </w:p>
+        </w:tc>
+        <w:tc>
+          <w:tcPr>
+            <w:tcW w:w="1062" w:type="dxa"/>
+            <w:noWrap/>
+            <w:hideMark/>
+          </w:tcPr>
+          <w:p>
+            <w:pPr>
+              <w:cnfStyle w:val="000000000000" w:firstRow="0" w:lastRow="0" w:firstColumn="0" w:lastColumn="0" w:oddVBand="0" w:evenVBand="0" w:oddHBand="0" w:evenHBand="0" w:firstRowFirstColumn="0" w:firstRowLastColumn="0" w:lastRowFirstColumn="0" w:lastRowLastColumn="0"/>
+              <w:rPr>
+                <w:rFonts w:ascii="Calibri" w:eastAsia="Times New Roman" w:hAnsi="Calibri" w:cs="Calibri"/>
+                <w:color w:val="000000"/>
+                <w:lang w:eastAsia="en-IE"/>
+              </w:rPr>
+            </w:pPr>
+            <w:r>
+              <w:rPr>
+                <w:rFonts w:ascii="Calibri" w:eastAsia="Times New Roman" w:hAnsi="Calibri" w:cs="Calibri"/>
+                <w:color w:val="000000"/>
+                <w:lang w:eastAsia="en-IE"/>
+              </w:rPr>
+              <w:t>3825</w:t>
+            </w:r>
+          </w:p>
+        </w:tc>
+        <w:tc>
+          <w:tcPr>
+            <w:tcW w:w="1092" w:type="dxa"/>
+            <w:noWrap/>
+            <w:hideMark/>
+          </w:tcPr>
+          <w:p>
+            <w:pPr>
+              <w:cnfStyle w:val="000000000000" w:firstRow="0" w:lastRow="0" w:firstColumn="0" w:lastColumn="0" w:oddVBand="0" w:evenVBand="0" w:oddHBand="0" w:evenHBand="0" w:firstRowFirstColumn="0" w:firstRowLastColumn="0" w:lastRowFirstColumn="0" w:lastRowLastColumn="0"/>
+              <w:rPr>
+                <w:rFonts w:ascii="Calibri" w:eastAsia="Times New Roman" w:hAnsi="Calibri" w:cs="Calibri"/>
+                <w:color w:val="000000"/>
+                <w:lang w:eastAsia="en-IE"/>
+              </w:rPr>
+            </w:pPr>
+            <w:r>
+              <w:rPr>
+                <w:rFonts w:ascii="Calibri" w:eastAsia="Times New Roman" w:hAnsi="Calibri" w:cs="Calibri"/>
+                <w:color w:val="000000"/>
+                <w:lang w:eastAsia="en-IE"/>
+              </w:rPr>
+              <w:t>0</w:t>
+            </w:r>
+          </w:p>
+        </w:tc>
+        <w:tc>
+          <w:tcPr>
+            <w:tcW w:w="839" w:type="dxa"/>
+            <w:noWrap/>
+            <w:hideMark/>
+          </w:tcPr>
+          <w:p>
+            <w:pPr>
+              <w:cnfStyle w:val="000000000000" w:firstRow="0" w:lastRow="0" w:firstColumn="0" w:lastColumn="0" w:oddVBand="0" w:evenVBand="0" w:oddHBand="0" w:evenHBand="0" w:firstRowFirstColumn="0" w:firstRowLastColumn="0" w:lastRowFirstColumn="0" w:lastRowLastColumn="0"/>
+              <w:rPr>
+                <w:rFonts w:ascii="Calibri" w:eastAsia="Times New Roman" w:hAnsi="Calibri" w:cs="Calibri"/>
+                <w:color w:val="000000"/>
+                <w:lang w:eastAsia="en-IE"/>
+              </w:rPr>
+            </w:pPr>
+            <w:r>
+              <w:rPr>
+                <w:rFonts w:ascii="Calibri" w:eastAsia="Times New Roman" w:hAnsi="Calibri" w:cs="Calibri"/>
+                <w:color w:val="000000"/>
+                <w:lang w:eastAsia="en-IE"/>
+              </w:rPr>
+              <w:t>0</w:t>
+            </w:r>
+          </w:p>
+        </w:tc>
+      </w:tr>
+      <w:tr>
+        <w:trPr>
+          <w:cnfStyle w:val="000000100000" w:firstRow="0" w:lastRow="0" w:firstColumn="0" w:lastColumn="0" w:oddVBand="0" w:evenVBand="0" w:oddHBand="1" w:evenHBand="0" w:firstRowFirstColumn="0" w:firstRowLastColumn="0" w:lastRowFirstColumn="0" w:lastRowLastColumn="0"/>
+          <w:trHeight w:val="300"/>
+        </w:trPr>
+        <w:tc>
+          <w:tcPr>
+            <w:cnfStyle w:val="001000000000" w:firstRow="0" w:lastRow="0" w:firstColumn="1" w:lastColumn="0" w:oddVBand="0" w:evenVBand="0" w:oddHBand="0" w:evenHBand="0" w:firstRowFirstColumn="0" w:firstRowLastColumn="0" w:lastRowFirstColumn="0" w:lastRowLastColumn="0"/>
+            <w:tcW w:w="1098" w:type="dxa"/>
+            <w:noWrap/>
+            <w:hideMark/>
+          </w:tcPr>
+          <w:p>
+            <w:pPr>
+              <w:rPr>
+                <w:rFonts w:ascii="Calibri" w:eastAsia="Times New Roman" w:hAnsi="Calibri" w:cs="Calibri"/>
+                <w:color w:val="000000"/>
+                <w:lang w:eastAsia="en-IE"/>
+              </w:rPr>
+            </w:pPr>
+            <w:r>
+              <w:rPr>
+                <w:rFonts w:ascii="Calibri" w:eastAsia="Times New Roman" w:hAnsi="Calibri" w:cs="Calibri"/>
+                <w:color w:val="000000"/>
+                <w:lang w:eastAsia="en-IE"/>
+              </w:rPr>
+              <w:t>5</w:t>
+            </w:r>
+          </w:p>
+        </w:tc>
+        <w:tc>
+          <w:tcPr>
+            <w:tcW w:w="1255" w:type="dxa"/>
+            <w:noWrap/>
+            <w:hideMark/>
+          </w:tcPr>
+          <w:p>
+            <w:pPr>
+              <w:cnfStyle w:val="000000100000" w:firstRow="0" w:lastRow="0" w:firstColumn="0" w:lastColumn="0" w:oddVBand="0" w:evenVBand="0" w:oddHBand="1" w:evenHBand="0" w:firstRowFirstColumn="0" w:firstRowLastColumn="0" w:lastRowFirstColumn="0" w:lastRowLastColumn="0"/>
+              <w:rPr>
+                <w:rFonts w:ascii="Calibri" w:eastAsia="Times New Roman" w:hAnsi="Calibri" w:cs="Calibri"/>
+                <w:color w:val="000000"/>
+                <w:lang w:eastAsia="en-IE"/>
+              </w:rPr>
+            </w:pPr>
+            <w:r>
+              <w:rPr>
+                <w:rFonts w:ascii="Calibri" w:eastAsia="Times New Roman" w:hAnsi="Calibri" w:cs="Calibri"/>
+                <w:color w:val="000000"/>
+                <w:lang w:eastAsia="en-IE"/>
+              </w:rPr>
+              <w:t>2</w:t>
+            </w:r>
+          </w:p>
+        </w:tc>
+        <w:tc>
+          <w:tcPr>
+            <w:tcW w:w="903" w:type="dxa"/>
+            <w:noWrap/>
+            <w:hideMark/>
+          </w:tcPr>
+          <w:p>
+            <w:pPr>
+              <w:cnfStyle w:val="000000100000" w:firstRow="0" w:lastRow="0" w:firstColumn="0" w:lastColumn="0" w:oddVBand="0" w:evenVBand="0" w:oddHBand="1" w:evenHBand="0" w:firstRowFirstColumn="0" w:firstRowLastColumn="0" w:lastRowFirstColumn="0" w:lastRowLastColumn="0"/>
+              <w:rPr>
+                <w:rFonts w:ascii="Calibri" w:eastAsia="Times New Roman" w:hAnsi="Calibri" w:cs="Calibri"/>
+                <w:color w:val="000000"/>
+                <w:lang w:eastAsia="en-IE"/>
+              </w:rPr>
+            </w:pPr>
+            <w:r>
+              <w:rPr>
+                <w:rFonts w:ascii="Calibri" w:eastAsia="Times New Roman" w:hAnsi="Calibri" w:cs="Calibri"/>
+                <w:color w:val="000000"/>
+                <w:lang w:eastAsia="en-IE"/>
+              </w:rPr>
+              <w:t>1</w:t>
+            </w:r>
+          </w:p>
+        </w:tc>
+        <w:tc>
+          <w:tcPr>
+            <w:tcW w:w="657" w:type="dxa"/>
+            <w:noWrap/>
+            <w:hideMark/>
+          </w:tcPr>
+          <w:p>
+            <w:pPr>
+              <w:cnfStyle w:val="000000100000" w:firstRow="0" w:lastRow="0" w:firstColumn="0" w:lastColumn="0" w:oddVBand="0" w:evenVBand="0" w:oddHBand="1" w:evenHBand="0" w:firstRowFirstColumn="0" w:firstRowLastColumn="0" w:lastRowFirstColumn="0" w:lastRowLastColumn="0"/>
+              <w:rPr>
+                <w:rFonts w:ascii="Calibri" w:eastAsia="Times New Roman" w:hAnsi="Calibri" w:cs="Calibri"/>
+                <w:color w:val="000000"/>
+                <w:lang w:eastAsia="en-IE"/>
+              </w:rPr>
+            </w:pPr>
+            <w:r>
+              <w:rPr>
+                <w:rFonts w:ascii="Calibri" w:eastAsia="Times New Roman" w:hAnsi="Calibri" w:cs="Calibri"/>
+                <w:color w:val="000000"/>
+                <w:lang w:eastAsia="en-IE"/>
+              </w:rPr>
+              <w:t>250</w:t>
+            </w:r>
+          </w:p>
+        </w:tc>
+        <w:tc>
+          <w:tcPr>
+            <w:tcW w:w="1018" w:type="dxa"/>
+            <w:noWrap/>
+            <w:hideMark/>
+          </w:tcPr>
+          <w:p>
+            <w:pPr>
+              <w:cnfStyle w:val="000000100000" w:firstRow="0" w:lastRow="0" w:firstColumn="0" w:lastColumn="0" w:oddVBand="0" w:evenVBand="0" w:oddHBand="1" w:evenHBand="0" w:firstRowFirstColumn="0" w:firstRowLastColumn="0" w:lastRowFirstColumn="0" w:lastRowLastColumn="0"/>
+              <w:rPr>
+                <w:rFonts w:ascii="Calibri" w:eastAsia="Times New Roman" w:hAnsi="Calibri" w:cs="Calibri"/>
+                <w:color w:val="000000"/>
+                <w:lang w:eastAsia="en-IE"/>
+              </w:rPr>
+            </w:pPr>
+            <w:r>
+              <w:rPr>
+                <w:rFonts w:ascii="Calibri" w:eastAsia="Times New Roman" w:hAnsi="Calibri" w:cs="Calibri"/>
+                <w:color w:val="000000"/>
+                <w:lang w:eastAsia="en-IE"/>
+              </w:rPr>
+              <w:t>0</w:t>
+            </w:r>
+          </w:p>
+        </w:tc>
+        <w:tc>
+          <w:tcPr>
+            <w:tcW w:w="1092" w:type="dxa"/>
+            <w:noWrap/>
+            <w:hideMark/>
+          </w:tcPr>
+          <w:p>
+            <w:pPr>
+              <w:cnfStyle w:val="000000100000" w:firstRow="0" w:lastRow="0" w:firstColumn="0" w:lastColumn="0" w:oddVBand="0" w:evenVBand="0" w:oddHBand="1" w:evenHBand="0" w:firstRowFirstColumn="0" w:firstRowLastColumn="0" w:lastRowFirstColumn="0" w:lastRowLastColumn="0"/>
+              <w:rPr>
+                <w:rFonts w:ascii="Calibri" w:eastAsia="Times New Roman" w:hAnsi="Calibri" w:cs="Calibri"/>
+                <w:color w:val="000000"/>
+                <w:lang w:eastAsia="en-IE"/>
+              </w:rPr>
+            </w:pPr>
+            <w:r>
+              <w:rPr>
+                <w:rFonts w:ascii="Calibri" w:eastAsia="Times New Roman" w:hAnsi="Calibri" w:cs="Calibri"/>
+                <w:color w:val="000000"/>
+                <w:lang w:eastAsia="en-IE"/>
+              </w:rPr>
+              <w:t>NULL</w:t>
+            </w:r>
+          </w:p>
+        </w:tc>
+        <w:tc>
+          <w:tcPr>
+            <w:tcW w:w="1062" w:type="dxa"/>
+            <w:noWrap/>
+            <w:hideMark/>
+          </w:tcPr>
+          <w:p>
+            <w:pPr>
+              <w:cnfStyle w:val="000000100000" w:firstRow="0" w:lastRow="0" w:firstColumn="0" w:lastColumn="0" w:oddVBand="0" w:evenVBand="0" w:oddHBand="1" w:evenHBand="0" w:firstRowFirstColumn="0" w:firstRowLastColumn="0" w:lastRowFirstColumn="0" w:lastRowLastColumn="0"/>
+              <w:rPr>
+                <w:rFonts w:ascii="Calibri" w:eastAsia="Times New Roman" w:hAnsi="Calibri" w:cs="Calibri"/>
+                <w:color w:val="000000"/>
+                <w:lang w:eastAsia="en-IE"/>
+              </w:rPr>
+            </w:pPr>
+            <w:r>
+              <w:rPr>
+                <w:rFonts w:ascii="Calibri" w:eastAsia="Times New Roman" w:hAnsi="Calibri" w:cs="Calibri"/>
+                <w:color w:val="000000"/>
+                <w:lang w:eastAsia="en-IE"/>
+              </w:rPr>
+              <w:t>2500</w:t>
+            </w:r>
+          </w:p>
+        </w:tc>
+        <w:tc>
+          <w:tcPr>
+            <w:tcW w:w="1092" w:type="dxa"/>
+            <w:noWrap/>
+            <w:hideMark/>
+          </w:tcPr>
+          <w:p>
+            <w:pPr>
+              <w:cnfStyle w:val="000000100000" w:firstRow="0" w:lastRow="0" w:firstColumn="0" w:lastColumn="0" w:oddVBand="0" w:evenVBand="0" w:oddHBand="1" w:evenHBand="0" w:firstRowFirstColumn="0" w:firstRowLastColumn="0" w:lastRowFirstColumn="0" w:lastRowLastColumn="0"/>
+              <w:rPr>
+                <w:rFonts w:ascii="Calibri" w:eastAsia="Times New Roman" w:hAnsi="Calibri" w:cs="Calibri"/>
+                <w:color w:val="000000"/>
+                <w:lang w:eastAsia="en-IE"/>
+              </w:rPr>
+            </w:pPr>
+            <w:r>
+              <w:rPr>
+                <w:rFonts w:ascii="Calibri" w:eastAsia="Times New Roman" w:hAnsi="Calibri" w:cs="Calibri"/>
+                <w:color w:val="000000"/>
+                <w:lang w:eastAsia="en-IE"/>
+              </w:rPr>
+              <w:t>0</w:t>
+            </w:r>
+          </w:p>
+        </w:tc>
+        <w:tc>
+          <w:tcPr>
+            <w:tcW w:w="839" w:type="dxa"/>
+            <w:noWrap/>
+            <w:hideMark/>
+          </w:tcPr>
+          <w:p>
+            <w:pPr>
+              <w:cnfStyle w:val="000000100000" w:firstRow="0" w:lastRow="0" w:firstColumn="0" w:lastColumn="0" w:oddVBand="0" w:evenVBand="0" w:oddHBand="1" w:evenHBand="0" w:firstRowFirstColumn="0" w:firstRowLastColumn="0" w:lastRowFirstColumn="0" w:lastRowLastColumn="0"/>
+              <w:rPr>
+                <w:rFonts w:ascii="Calibri" w:eastAsia="Times New Roman" w:hAnsi="Calibri" w:cs="Calibri"/>
+                <w:color w:val="000000"/>
+                <w:lang w:eastAsia="en-IE"/>
+              </w:rPr>
+            </w:pPr>
+            <w:r>
+              <w:rPr>
+                <w:rFonts w:ascii="Calibri" w:eastAsia="Times New Roman" w:hAnsi="Calibri" w:cs="Calibri"/>
+                <w:color w:val="000000"/>
+                <w:lang w:eastAsia="en-IE"/>
+              </w:rPr>
+              <w:t>0</w:t>
+            </w:r>
+          </w:p>
+        </w:tc>
+      </w:tr>
+    </w:tbl>
+    <w:p/>
     <w:p>
       <w:pPr>
         <w:pStyle w:val="Heading2"/>
@@ -5510,7 +6954,7 @@
       <w:tblGrid>
         <w:gridCol w:w="1399"/>
         <w:gridCol w:w="970"/>
-        <w:gridCol w:w="1167"/>
+        <w:gridCol w:w="1454"/>
         <w:gridCol w:w="1278"/>
         <w:gridCol w:w="2317"/>
       </w:tblGrid>
@@ -5575,7 +7019,7 @@
         </w:tc>
         <w:tc>
           <w:tcPr>
-            <w:tcW w:w="0" w:type="auto"/>
+            <w:tcW w:w="1454" w:type="dxa"/>
             <w:noWrap/>
             <w:hideMark/>
           </w:tcPr>
@@ -5602,7 +7046,7 @@
         </w:tc>
         <w:tc>
           <w:tcPr>
-            <w:tcW w:w="0" w:type="auto"/>
+            <w:tcW w:w="1136" w:type="dxa"/>
             <w:noWrap/>
             <w:hideMark/>
           </w:tcPr>
@@ -5714,7 +7158,7 @@
         </w:tc>
         <w:tc>
           <w:tcPr>
-            <w:tcW w:w="0" w:type="auto"/>
+            <w:tcW w:w="1454" w:type="dxa"/>
             <w:noWrap/>
             <w:hideMark/>
           </w:tcPr>
@@ -5734,13 +7178,13 @@
                 <w:color w:val="000000"/>
                 <w:lang w:eastAsia="en-IE"/>
               </w:rPr>
-              <w:t>########</w:t>
-            </w:r>
-          </w:p>
-        </w:tc>
-        <w:tc>
-          <w:tcPr>
-            <w:tcW w:w="0" w:type="auto"/>
+              <w:t>01/01/2018</w:t>
+            </w:r>
+          </w:p>
+        </w:tc>
+        <w:tc>
+          <w:tcPr>
+            <w:tcW w:w="1136" w:type="dxa"/>
             <w:noWrap/>
             <w:hideMark/>
           </w:tcPr>
@@ -5848,7 +7292,7 @@
         </w:tc>
         <w:tc>
           <w:tcPr>
-            <w:tcW w:w="0" w:type="auto"/>
+            <w:tcW w:w="1454" w:type="dxa"/>
             <w:noWrap/>
             <w:hideMark/>
           </w:tcPr>
@@ -5868,13 +7312,13 @@
                 <w:color w:val="000000"/>
                 <w:lang w:eastAsia="en-IE"/>
               </w:rPr>
-              <w:t>########</w:t>
-            </w:r>
-          </w:p>
-        </w:tc>
-        <w:tc>
-          <w:tcPr>
-            <w:tcW w:w="0" w:type="auto"/>
+              <w:t>01/01/2018</w:t>
+            </w:r>
+          </w:p>
+        </w:tc>
+        <w:tc>
+          <w:tcPr>
+            <w:tcW w:w="1136" w:type="dxa"/>
             <w:noWrap/>
             <w:hideMark/>
           </w:tcPr>
@@ -5983,7 +7427,7 @@
         </w:tc>
         <w:tc>
           <w:tcPr>
-            <w:tcW w:w="0" w:type="auto"/>
+            <w:tcW w:w="1454" w:type="dxa"/>
             <w:noWrap/>
             <w:hideMark/>
           </w:tcPr>
@@ -6003,13 +7447,13 @@
                 <w:color w:val="000000"/>
                 <w:lang w:eastAsia="en-IE"/>
               </w:rPr>
-              <w:t>########</w:t>
-            </w:r>
-          </w:p>
-        </w:tc>
-        <w:tc>
-          <w:tcPr>
-            <w:tcW w:w="0" w:type="auto"/>
+              <w:t>01/01/2018</w:t>
+            </w:r>
+          </w:p>
+        </w:tc>
+        <w:tc>
+          <w:tcPr>
+            <w:tcW w:w="1136" w:type="dxa"/>
             <w:noWrap/>
             <w:hideMark/>
           </w:tcPr>
@@ -6117,7 +7561,7 @@
         </w:tc>
         <w:tc>
           <w:tcPr>
-            <w:tcW w:w="0" w:type="auto"/>
+            <w:tcW w:w="1454" w:type="dxa"/>
             <w:noWrap/>
             <w:hideMark/>
           </w:tcPr>
@@ -6137,13 +7581,13 @@
                 <w:color w:val="000000"/>
                 <w:lang w:eastAsia="en-IE"/>
               </w:rPr>
-              <w:t>########</w:t>
-            </w:r>
-          </w:p>
-        </w:tc>
-        <w:tc>
-          <w:tcPr>
-            <w:tcW w:w="0" w:type="auto"/>
+              <w:t>01/01/2018</w:t>
+            </w:r>
+          </w:p>
+        </w:tc>
+        <w:tc>
+          <w:tcPr>
+            <w:tcW w:w="1136" w:type="dxa"/>
             <w:noWrap/>
             <w:hideMark/>
           </w:tcPr>
@@ -6252,7 +7696,7 @@
         </w:tc>
         <w:tc>
           <w:tcPr>
-            <w:tcW w:w="0" w:type="auto"/>
+            <w:tcW w:w="1454" w:type="dxa"/>
             <w:noWrap/>
             <w:hideMark/>
           </w:tcPr>
@@ -6272,13 +7716,13 @@
                 <w:color w:val="000000"/>
                 <w:lang w:eastAsia="en-IE"/>
               </w:rPr>
-              <w:t>########</w:t>
-            </w:r>
-          </w:p>
-        </w:tc>
-        <w:tc>
-          <w:tcPr>
-            <w:tcW w:w="0" w:type="auto"/>
+              <w:t>01/01/2018</w:t>
+            </w:r>
+          </w:p>
+        </w:tc>
+        <w:tc>
+          <w:tcPr>
+            <w:tcW w:w="1136" w:type="dxa"/>
             <w:noWrap/>
             <w:hideMark/>
           </w:tcPr>
@@ -7142,9 +8586,9 @@
       </w:tblPr>
       <w:tblGrid>
         <w:gridCol w:w="2867"/>
-        <w:gridCol w:w="2084"/>
-        <w:gridCol w:w="1989"/>
-        <w:gridCol w:w="2086"/>
+        <w:gridCol w:w="2082"/>
+        <w:gridCol w:w="1984"/>
+        <w:gridCol w:w="2083"/>
       </w:tblGrid>
       <w:tr>
         <w:trPr>
@@ -7666,6 +9110,7 @@
         <w:pStyle w:val="Heading1"/>
       </w:pPr>
       <w:r>
+        <w:lastRenderedPageBreak/>
         <w:t>3NF Proof</w:t>
       </w:r>
     </w:p>
@@ -7723,7 +9168,6 @@
         </w:numPr>
       </w:pPr>
       <w:r>
-        <w:lastRenderedPageBreak/>
         <w:t>Engine Model Cycles</w:t>
       </w:r>
       <w:r>
@@ -7924,6 +9368,7 @@
         </w:numPr>
       </w:pPr>
       <w:r>
+        <w:lastRenderedPageBreak/>
         <w:t xml:space="preserve">Adds a new entry to the </w:t>
       </w:r>
       <w:r>
@@ -8005,7 +9450,6 @@
         <w:pStyle w:val="Heading1"/>
       </w:pPr>
       <w:r>
-        <w:lastRenderedPageBreak/>
         <w:t>Test plan</w:t>
       </w:r>
     </w:p>
@@ -8074,7 +9518,7 @@
 </file>
 
 <file path=word/numbering.xml><?xml version="1.0" encoding="utf-8"?>
-<w:numbering xmlns:wpc="http://schemas.microsoft.com/office/word/2010/wordprocessingCanvas" xmlns:cx="http://schemas.microsoft.com/office/drawing/2014/chartex" xmlns:cx1="http://schemas.microsoft.com/office/drawing/2015/9/8/chartex" xmlns:cx2="http://schemas.microsoft.com/office/drawing/2015/10/21/chartex" xmlns:cx3="http://schemas.microsoft.com/office/drawing/2016/5/9/chartex" xmlns:cx4="http://schemas.microsoft.com/office/drawing/2016/5/10/chartex" xmlns:cx5="http://schemas.microsoft.com/office/drawing/2016/5/11/chartex" xmlns:mc="http://schemas.openxmlformats.org/markup-compatibility/2006" xmlns:o="urn:schemas-microsoft-com:office:office" xmlns:r="http://schemas.openxmlformats.org/officeDocument/2006/relationships" xmlns:m="http://schemas.openxmlformats.org/officeDocument/2006/math" xmlns:v="urn:schemas-microsoft-com:vml" xmlns:wp14="http://schemas.microsoft.com/office/word/2010/wordprocessingDrawing" xmlns:wp="http://schemas.openxmlformats.org/drawingml/2006/wordprocessingDrawing" xmlns:w10="urn:schemas-microsoft-com:office:word" xmlns:w="http://schemas.openxmlformats.org/wordprocessingml/2006/main" xmlns:w14="http://schemas.microsoft.com/office/word/2010/wordml" xmlns:w15="http://schemas.microsoft.com/office/word/2012/wordml" xmlns:w16se="http://schemas.microsoft.com/office/word/2015/wordml/symex" xmlns:wpg="http://schemas.microsoft.com/office/word/2010/wordprocessingGroup" xmlns:wpi="http://schemas.microsoft.com/office/word/2010/wordprocessingInk" xmlns:wne="http://schemas.microsoft.com/office/word/2006/wordml" xmlns:wps="http://schemas.microsoft.com/office/word/2010/wordprocessingShape" mc:Ignorable="w14 w15 w16se wp14">
+<w:numbering xmlns:wpc="http://schemas.microsoft.com/office/word/2010/wordprocessingCanvas" xmlns:cx="http://schemas.microsoft.com/office/drawing/2014/chartex" xmlns:cx1="http://schemas.microsoft.com/office/drawing/2015/9/8/chartex" xmlns:cx2="http://schemas.microsoft.com/office/drawing/2015/10/21/chartex" xmlns:cx3="http://schemas.microsoft.com/office/drawing/2016/5/9/chartex" xmlns:cx4="http://schemas.microsoft.com/office/drawing/2016/5/10/chartex" xmlns:cx5="http://schemas.microsoft.com/office/drawing/2016/5/11/chartex" xmlns:cx6="http://schemas.microsoft.com/office/drawing/2016/5/12/chartex" xmlns:cx7="http://schemas.microsoft.com/office/drawing/2016/5/13/chartex" xmlns:cx8="http://schemas.microsoft.com/office/drawing/2016/5/14/chartex" xmlns:mc="http://schemas.openxmlformats.org/markup-compatibility/2006" xmlns:aink="http://schemas.microsoft.com/office/drawing/2016/ink" xmlns:am3d="http://schemas.microsoft.com/office/drawing/2017/model3d" xmlns:o="urn:schemas-microsoft-com:office:office" xmlns:r="http://schemas.openxmlformats.org/officeDocument/2006/relationships" xmlns:m="http://schemas.openxmlformats.org/officeDocument/2006/math" xmlns:v="urn:schemas-microsoft-com:vml" xmlns:wp14="http://schemas.microsoft.com/office/word/2010/wordprocessingDrawing" xmlns:wp="http://schemas.openxmlformats.org/drawingml/2006/wordprocessingDrawing" xmlns:w10="urn:schemas-microsoft-com:office:word" xmlns:w="http://schemas.openxmlformats.org/wordprocessingml/2006/main" xmlns:w14="http://schemas.microsoft.com/office/word/2010/wordml" xmlns:w15="http://schemas.microsoft.com/office/word/2012/wordml" xmlns:w16cid="http://schemas.microsoft.com/office/word/2016/wordml/cid" xmlns:w16se="http://schemas.microsoft.com/office/word/2015/wordml/symex" xmlns:wpg="http://schemas.microsoft.com/office/word/2010/wordprocessingGroup" xmlns:wpi="http://schemas.microsoft.com/office/word/2010/wordprocessingInk" xmlns:wne="http://schemas.microsoft.com/office/word/2006/wordml" xmlns:wps="http://schemas.microsoft.com/office/word/2010/wordprocessingShape" mc:Ignorable="w14 w15 w16se w16cid wp14">
   <w:abstractNum w:abstractNumId="0" w15:restartNumberingAfterBreak="0">
     <w:nsid w:val="24877C9D"/>
     <w:multiLevelType w:val="hybridMultilevel"/>
@@ -8775,7 +10219,7 @@
 </file>
 
 <file path=word/styles.xml><?xml version="1.0" encoding="utf-8"?>
-<w:styles xmlns:mc="http://schemas.openxmlformats.org/markup-compatibility/2006" xmlns:r="http://schemas.openxmlformats.org/officeDocument/2006/relationships" xmlns:w="http://schemas.openxmlformats.org/wordprocessingml/2006/main" xmlns:w14="http://schemas.microsoft.com/office/word/2010/wordml" xmlns:w15="http://schemas.microsoft.com/office/word/2012/wordml" xmlns:w16se="http://schemas.microsoft.com/office/word/2015/wordml/symex" mc:Ignorable="w14 w15 w16se">
+<w:styles xmlns:mc="http://schemas.openxmlformats.org/markup-compatibility/2006" xmlns:r="http://schemas.openxmlformats.org/officeDocument/2006/relationships" xmlns:w="http://schemas.openxmlformats.org/wordprocessingml/2006/main" xmlns:w14="http://schemas.microsoft.com/office/word/2010/wordml" xmlns:w15="http://schemas.microsoft.com/office/word/2012/wordml" xmlns:w16cid="http://schemas.microsoft.com/office/word/2016/wordml/cid" xmlns:w16se="http://schemas.microsoft.com/office/word/2015/wordml/symex" mc:Ignorable="w14 w15 w16se w16cid">
   <w:docDefaults>
     <w:rPrDefault>
       <w:rPr>
@@ -8791,7 +10235,7 @@
       </w:pPr>
     </w:pPrDefault>
   </w:docDefaults>
-  <w:latentStyles w:defLockedState="0" w:defUIPriority="99" w:defSemiHidden="0" w:defUnhideWhenUsed="0" w:defQFormat="0" w:count="374">
+  <w:latentStyles w:defLockedState="0" w:defUIPriority="99" w:defSemiHidden="0" w:defUnhideWhenUsed="0" w:defQFormat="0" w:count="375">
     <w:lsdException w:name="Normal" w:uiPriority="0" w:qFormat="1"/>
     <w:lsdException w:name="heading 1" w:uiPriority="9" w:qFormat="1"/>
     <w:lsdException w:name="heading 2" w:semiHidden="1" w:uiPriority="9" w:unhideWhenUsed="1" w:qFormat="1"/>
@@ -8897,7 +10341,6 @@
     <w:lsdException w:name="HTML Sample" w:semiHidden="1" w:unhideWhenUsed="1"/>
     <w:lsdException w:name="HTML Typewriter" w:semiHidden="1" w:unhideWhenUsed="1"/>
     <w:lsdException w:name="HTML Variable" w:semiHidden="1" w:unhideWhenUsed="1"/>
-    <w:lsdException w:name="Normal Table" w:semiHidden="1" w:unhideWhenUsed="1"/>
     <w:lsdException w:name="annotation subject" w:semiHidden="1" w:unhideWhenUsed="1"/>
     <w:lsdException w:name="No List" w:semiHidden="1" w:unhideWhenUsed="1"/>
     <w:lsdException w:name="Outline List 1" w:semiHidden="1" w:unhideWhenUsed="1"/>
@@ -8944,10 +10387,8 @@
     <w:lsdException w:name="Table Subtle 2" w:semiHidden="1" w:unhideWhenUsed="1"/>
     <w:lsdException w:name="Table Web 1" w:semiHidden="1" w:unhideWhenUsed="1"/>
     <w:lsdException w:name="Table Web 2" w:semiHidden="1" w:unhideWhenUsed="1"/>
-    <w:lsdException w:name="Table Web 3" w:semiHidden="1" w:unhideWhenUsed="1"/>
     <w:lsdException w:name="Balloon Text" w:semiHidden="1" w:unhideWhenUsed="1"/>
     <w:lsdException w:name="Table Grid" w:uiPriority="39"/>
-    <w:lsdException w:name="Table Theme" w:semiHidden="1" w:unhideWhenUsed="1"/>
     <w:lsdException w:name="Placeholder Text" w:semiHidden="1"/>
     <w:lsdException w:name="No Spacing" w:uiPriority="1" w:qFormat="1"/>
     <w:lsdException w:name="Light Shading" w:uiPriority="60"/>
@@ -9166,6 +10607,7 @@
     <w:lsdException w:name="Mention" w:semiHidden="1" w:unhideWhenUsed="1"/>
     <w:lsdException w:name="Smart Hyperlink" w:semiHidden="1" w:unhideWhenUsed="1"/>
     <w:lsdException w:name="Hashtag" w:semiHidden="1" w:unhideWhenUsed="1"/>
+    <w:lsdException w:name="Unresolved Mention" w:semiHidden="1" w:unhideWhenUsed="1"/>
   </w:latentStyles>
   <w:style w:type="paragraph" w:default="1" w:styleId="Normal">
     <w:name w:val="Normal"/>

</xml_diff>

<commit_message>
minor update on the ERD section
</commit_message>
<xml_diff>
--- a/Spec/ProjectDocument - Combined.docx
+++ b/Spec/ProjectDocument - Combined.docx
@@ -1,57 +1,145 @@
 
 <file path=word/document.xml><?xml version="1.0" encoding="utf-8"?>
-<w:document xmlns:wpc="http://schemas.microsoft.com/office/word/2010/wordprocessingCanvas" xmlns:cx="http://schemas.microsoft.com/office/drawing/2014/chartex" xmlns:cx1="http://schemas.microsoft.com/office/drawing/2015/9/8/chartex" xmlns:cx2="http://schemas.microsoft.com/office/drawing/2015/10/21/chartex" xmlns:cx3="http://schemas.microsoft.com/office/drawing/2016/5/9/chartex" xmlns:cx4="http://schemas.microsoft.com/office/drawing/2016/5/10/chartex" xmlns:cx5="http://schemas.microsoft.com/office/drawing/2016/5/11/chartex" xmlns:cx6="http://schemas.microsoft.com/office/drawing/2016/5/12/chartex" xmlns:cx7="http://schemas.microsoft.com/office/drawing/2016/5/13/chartex" xmlns:cx8="http://schemas.microsoft.com/office/drawing/2016/5/14/chartex" xmlns:mc="http://schemas.openxmlformats.org/markup-compatibility/2006" xmlns:aink="http://schemas.microsoft.com/office/drawing/2016/ink" xmlns:am3d="http://schemas.microsoft.com/office/drawing/2017/model3d" xmlns:o="urn:schemas-microsoft-com:office:office" xmlns:r="http://schemas.openxmlformats.org/officeDocument/2006/relationships" xmlns:m="http://schemas.openxmlformats.org/officeDocument/2006/math" xmlns:v="urn:schemas-microsoft-com:vml" xmlns:wp14="http://schemas.microsoft.com/office/word/2010/wordprocessingDrawing" xmlns:wp="http://schemas.openxmlformats.org/drawingml/2006/wordprocessingDrawing" xmlns:w10="urn:schemas-microsoft-com:office:word" xmlns:w="http://schemas.openxmlformats.org/wordprocessingml/2006/main" xmlns:w14="http://schemas.microsoft.com/office/word/2010/wordml" xmlns:w15="http://schemas.microsoft.com/office/word/2012/wordml" xmlns:w16cid="http://schemas.microsoft.com/office/word/2016/wordml/cid" xmlns:w16se="http://schemas.microsoft.com/office/word/2015/wordml/symex" xmlns:wpg="http://schemas.microsoft.com/office/word/2010/wordprocessingGroup" xmlns:wpi="http://schemas.microsoft.com/office/word/2010/wordprocessingInk" xmlns:wne="http://schemas.microsoft.com/office/word/2006/wordml" xmlns:wps="http://schemas.microsoft.com/office/word/2010/wordprocessingShape" mc:Ignorable="w14 w15 w16se w16cid wp14">
+<w:document xmlns:wpc="http://schemas.microsoft.com/office/word/2010/wordprocessingCanvas" xmlns:cx="http://schemas.microsoft.com/office/drawing/2014/chartex" xmlns:cx1="http://schemas.microsoft.com/office/drawing/2015/9/8/chartex" xmlns:cx2="http://schemas.microsoft.com/office/drawing/2015/10/21/chartex" xmlns:cx3="http://schemas.microsoft.com/office/drawing/2016/5/9/chartex" xmlns:cx4="http://schemas.microsoft.com/office/drawing/2016/5/10/chartex" xmlns:cx5="http://schemas.microsoft.com/office/drawing/2016/5/11/chartex" xmlns:mc="http://schemas.openxmlformats.org/markup-compatibility/2006" xmlns:o="urn:schemas-microsoft-com:office:office" xmlns:r="http://schemas.openxmlformats.org/officeDocument/2006/relationships" xmlns:m="http://schemas.openxmlformats.org/officeDocument/2006/math" xmlns:v="urn:schemas-microsoft-com:vml" xmlns:wp14="http://schemas.microsoft.com/office/word/2010/wordprocessingDrawing" xmlns:wp="http://schemas.openxmlformats.org/drawingml/2006/wordprocessingDrawing" xmlns:w10="urn:schemas-microsoft-com:office:word" xmlns:w="http://schemas.openxmlformats.org/wordprocessingml/2006/main" xmlns:w14="http://schemas.microsoft.com/office/word/2010/wordml" xmlns:w15="http://schemas.microsoft.com/office/word/2012/wordml" xmlns:w16se="http://schemas.microsoft.com/office/word/2015/wordml/symex" xmlns:wpg="http://schemas.microsoft.com/office/word/2010/wordprocessingGroup" xmlns:wpi="http://schemas.microsoft.com/office/word/2010/wordprocessingInk" xmlns:wne="http://schemas.microsoft.com/office/word/2006/wordml" xmlns:wps="http://schemas.microsoft.com/office/word/2010/wordprocessingShape" mc:Ignorable="w14 w15 w16se wp14">
   <w:body>
     <w:p/>
     <w:p>
-      <w:r>
-        <w:t>Maintenance Reserve Billing Project</w:t>
-      </w:r>
+      <w:pPr>
+        <w:jc w:val="center"/>
+      </w:pPr>
     </w:p>
     <w:p>
-      <w:r>
-        <w:t xml:space="preserve">Mary Cronin </w:t>
-      </w:r>
-      <w:proofErr w:type="gramStart"/>
-      <w:r>
-        <w:t>( Student</w:t>
-      </w:r>
-      <w:proofErr w:type="gramEnd"/>
-      <w:r>
-        <w:t xml:space="preserve"> Id: )</w:t>
-      </w:r>
+      <w:pPr>
+        <w:jc w:val="center"/>
+      </w:pPr>
     </w:p>
     <w:p>
-      <w:r>
-        <w:t>Adrian O’Sullivan (Student id 16230124)</w:t>
-      </w:r>
+      <w:pPr>
+        <w:jc w:val="center"/>
+      </w:pPr>
     </w:p>
     <w:p>
-      <w:r>
-        <w:t>Contribution</w:t>
-      </w:r>
+      <w:pPr>
+        <w:jc w:val="center"/>
+      </w:pPr>
     </w:p>
     <w:p>
-      <w:r>
-        <w:t>We worked on this project in collaboration and contributed equally to all aspects of the project</w:t>
-      </w:r>
-      <w:r>
-        <w:t>.</w:t>
-      </w:r>
-      <w:bookmarkStart w:id="0" w:name="_GoBack"/>
-      <w:bookmarkEnd w:id="0"/>
+      <w:pPr>
+        <w:jc w:val="center"/>
+      </w:pPr>
     </w:p>
     <w:p>
+      <w:pPr>
+        <w:jc w:val="center"/>
+      </w:pPr>
+    </w:p>
+    <w:p>
+      <w:pPr>
+        <w:jc w:val="center"/>
+      </w:pPr>
+    </w:p>
+    <w:p>
+      <w:pPr>
+        <w:jc w:val="center"/>
+        <w:rPr>
+          <w:b/>
+          <w:sz w:val="32"/>
+        </w:rPr>
+      </w:pPr>
+      <w:r>
+        <w:rPr>
+          <w:b/>
+          <w:sz w:val="32"/>
+        </w:rPr>
+        <w:t>Maintenance Reserve Billing Project</w:t>
+      </w:r>
+    </w:p>
+    <w:p>
+      <w:pPr>
+        <w:jc w:val="center"/>
+      </w:pPr>
+      <w:r>
+        <w:t>Submitted Monday 14</w:t>
+      </w:r>
+      <w:r>
+        <w:rPr>
+          <w:vertAlign w:val="superscript"/>
+        </w:rPr>
+        <w:t>th</w:t>
+      </w:r>
+      <w:r>
+        <w:t xml:space="preserve"> May 2018</w:t>
+      </w:r>
+    </w:p>
+    <w:p>
+      <w:pPr>
+        <w:jc w:val="center"/>
+      </w:pPr>
+    </w:p>
+    <w:p>
+      <w:pPr>
+        <w:jc w:val="center"/>
+        <w:rPr>
+          <w:b/>
+          <w:sz w:val="24"/>
+        </w:rPr>
+      </w:pPr>
+      <w:r>
+        <w:rPr>
+          <w:b/>
+          <w:sz w:val="24"/>
+        </w:rPr>
+        <w:t>Contributors</w:t>
+      </w:r>
+    </w:p>
+    <w:p>
+      <w:pPr>
+        <w:jc w:val="center"/>
+      </w:pPr>
+      <w:r>
+        <w:t xml:space="preserve">Mary Cronin </w:t>
+      </w:r>
+      <w:proofErr w:type="gramStart"/>
+      <w:r>
+        <w:t>( Student</w:t>
+      </w:r>
+      <w:proofErr w:type="gramEnd"/>
+      <w:r>
+        <w:t xml:space="preserve"> Id: )</w:t>
+      </w:r>
+    </w:p>
+    <w:p>
+      <w:pPr>
+        <w:jc w:val="center"/>
+      </w:pPr>
+      <w:r>
+        <w:t>Adrian O’Sullivan (Student id 16230124)</w:t>
+      </w:r>
+    </w:p>
+    <w:p>
+      <w:r>
+        <w:t>Contribution</w:t>
+      </w:r>
+    </w:p>
+    <w:p>
+      <w:r>
+        <w:t>We worked on this project in collaboration and contributed equally to all aspects of the project</w:t>
+      </w:r>
+      <w:r>
+        <w:t>.</w:t>
+      </w:r>
+    </w:p>
+    <w:p>
       <w:r>
         <w:br w:type="page"/>
       </w:r>
     </w:p>
-    <w:p/>
     <w:p>
       <w:pPr>
         <w:pStyle w:val="Heading1"/>
       </w:pPr>
       <w:r>
+        <w:lastRenderedPageBreak/>
         <w:t>Introduction</w:t>
       </w:r>
     </w:p>
@@ -414,6 +502,42 @@
           <w:szCs w:val="24"/>
         </w:rPr>
       </w:pPr>
+      <w:r>
+        <w:rPr>
+          <w:rFonts w:ascii="Times New Roman" w:hAnsi="Times New Roman" w:cs="Times New Roman"/>
+          <w:sz w:val="24"/>
+          <w:szCs w:val="24"/>
+        </w:rPr>
+        <w:t xml:space="preserve">Maintenance reserve is a form of billing where the customer contributes to the engine overhaul which takes place approximately every 15,000 cycles (engine take-off/landing) and is very expensive. For this </w:t>
+      </w:r>
+      <w:proofErr w:type="gramStart"/>
+      <w:r>
+        <w:rPr>
+          <w:rFonts w:ascii="Times New Roman" w:hAnsi="Times New Roman" w:cs="Times New Roman"/>
+          <w:sz w:val="24"/>
+          <w:szCs w:val="24"/>
+        </w:rPr>
+        <w:t>reason</w:t>
+      </w:r>
+      <w:proofErr w:type="gramEnd"/>
+      <w:r>
+        <w:rPr>
+          <w:rFonts w:ascii="Times New Roman" w:hAnsi="Times New Roman" w:cs="Times New Roman"/>
+          <w:sz w:val="24"/>
+          <w:szCs w:val="24"/>
+        </w:rPr>
+        <w:t xml:space="preserve"> as part of engine leasing, the customer is asked to contribute to a fund to cover the maintenance</w:t>
+      </w:r>
+    </w:p>
+    <w:p>
+      <w:pPr>
+        <w:spacing w:line="360" w:lineRule="auto"/>
+        <w:rPr>
+          <w:rFonts w:ascii="Times New Roman" w:hAnsi="Times New Roman" w:cs="Times New Roman"/>
+          <w:sz w:val="24"/>
+          <w:szCs w:val="24"/>
+        </w:rPr>
+      </w:pPr>
     </w:p>
     <w:p>
       <w:pPr>
@@ -421,7 +545,32 @@
       </w:pPr>
       <w:r>
         <w:lastRenderedPageBreak/>
-        <w:t>ERD</w:t>
+        <w:t>E</w:t>
+      </w:r>
+      <w:r>
+        <w:t xml:space="preserve">ntity </w:t>
+      </w:r>
+      <w:r>
+        <w:t>R</w:t>
+      </w:r>
+      <w:r>
+        <w:t xml:space="preserve">elationship </w:t>
+      </w:r>
+      <w:r>
+        <w:t>D</w:t>
+      </w:r>
+      <w:r>
+        <w:t>iagram</w:t>
+      </w:r>
+    </w:p>
+    <w:p>
+      <w:r>
+        <w:t>Note: We have only included the primary key and foreign key information in this diagram to support an understanding of the relationships. Documentation on the table attributes and sample content are provided in the next section</w:t>
+      </w:r>
+      <w:bookmarkStart w:id="0" w:name="_GoBack"/>
+      <w:bookmarkEnd w:id="0"/>
+      <w:r>
+        <w:t>.</w:t>
       </w:r>
     </w:p>
     <w:p>
@@ -449,10 +598,10 @@
             <v:path o:extrusionok="f" gradientshapeok="t" o:connecttype="rect"/>
             <o:lock v:ext="edit" aspectratio="t"/>
           </v:shapetype>
-          <v:shape id="_x0000_i1025" type="#_x0000_t75" style="width:451pt;height:481pt" o:ole="">
+          <v:shape id="_x0000_i1025" type="#_x0000_t75" style="width:451pt;height:480.95pt" o:ole="">
             <v:imagedata r:id="rId5" o:title=""/>
           </v:shape>
-          <o:OLEObject Type="Embed" ProgID="Visio.Drawing.11" ShapeID="_x0000_i1025" DrawAspect="Content" ObjectID="_1587794265" r:id="rId6"/>
+          <o:OLEObject Type="Embed" ProgID="Visio.Drawing.11" ShapeID="_x0000_i1025" DrawAspect="Content" ObjectID="_1587795135" r:id="rId6"/>
         </w:object>
       </w:r>
       <w:r>
@@ -953,6 +1102,7 @@
                 <w:color w:val="000000"/>
                 <w:lang w:eastAsia="en-IE"/>
               </w:rPr>
+              <w:lastRenderedPageBreak/>
               <w:t>4</w:t>
             </w:r>
           </w:p>
@@ -1150,7 +1300,6 @@
         <w:pStyle w:val="Heading2"/>
       </w:pPr>
       <w:r>
-        <w:lastRenderedPageBreak/>
         <w:t>Customer</w:t>
       </w:r>
     </w:p>
@@ -5223,6 +5372,7 @@
                 <w:color w:val="000000"/>
                 <w:lang w:eastAsia="en-IE"/>
               </w:rPr>
+              <w:lastRenderedPageBreak/>
               <w:t>4</w:t>
             </w:r>
           </w:p>
@@ -9110,7 +9260,6 @@
         <w:pStyle w:val="Heading1"/>
       </w:pPr>
       <w:r>
-        <w:lastRenderedPageBreak/>
         <w:t>3NF Proof</w:t>
       </w:r>
     </w:p>
@@ -9356,6 +9505,7 @@
         </w:numPr>
       </w:pPr>
       <w:r>
+        <w:lastRenderedPageBreak/>
         <w:t>Gets a matching rate for the entry and calculates the charges to be applied to the customer</w:t>
       </w:r>
     </w:p>
@@ -9368,7 +9518,6 @@
         </w:numPr>
       </w:pPr>
       <w:r>
-        <w:lastRenderedPageBreak/>
         <w:t xml:space="preserve">Adds a new entry to the </w:t>
       </w:r>
       <w:r>
@@ -9518,7 +9667,7 @@
 </file>
 
 <file path=word/numbering.xml><?xml version="1.0" encoding="utf-8"?>
-<w:numbering xmlns:wpc="http://schemas.microsoft.com/office/word/2010/wordprocessingCanvas" xmlns:cx="http://schemas.microsoft.com/office/drawing/2014/chartex" xmlns:cx1="http://schemas.microsoft.com/office/drawing/2015/9/8/chartex" xmlns:cx2="http://schemas.microsoft.com/office/drawing/2015/10/21/chartex" xmlns:cx3="http://schemas.microsoft.com/office/drawing/2016/5/9/chartex" xmlns:cx4="http://schemas.microsoft.com/office/drawing/2016/5/10/chartex" xmlns:cx5="http://schemas.microsoft.com/office/drawing/2016/5/11/chartex" xmlns:cx6="http://schemas.microsoft.com/office/drawing/2016/5/12/chartex" xmlns:cx7="http://schemas.microsoft.com/office/drawing/2016/5/13/chartex" xmlns:cx8="http://schemas.microsoft.com/office/drawing/2016/5/14/chartex" xmlns:mc="http://schemas.openxmlformats.org/markup-compatibility/2006" xmlns:aink="http://schemas.microsoft.com/office/drawing/2016/ink" xmlns:am3d="http://schemas.microsoft.com/office/drawing/2017/model3d" xmlns:o="urn:schemas-microsoft-com:office:office" xmlns:r="http://schemas.openxmlformats.org/officeDocument/2006/relationships" xmlns:m="http://schemas.openxmlformats.org/officeDocument/2006/math" xmlns:v="urn:schemas-microsoft-com:vml" xmlns:wp14="http://schemas.microsoft.com/office/word/2010/wordprocessingDrawing" xmlns:wp="http://schemas.openxmlformats.org/drawingml/2006/wordprocessingDrawing" xmlns:w10="urn:schemas-microsoft-com:office:word" xmlns:w="http://schemas.openxmlformats.org/wordprocessingml/2006/main" xmlns:w14="http://schemas.microsoft.com/office/word/2010/wordml" xmlns:w15="http://schemas.microsoft.com/office/word/2012/wordml" xmlns:w16cid="http://schemas.microsoft.com/office/word/2016/wordml/cid" xmlns:w16se="http://schemas.microsoft.com/office/word/2015/wordml/symex" xmlns:wpg="http://schemas.microsoft.com/office/word/2010/wordprocessingGroup" xmlns:wpi="http://schemas.microsoft.com/office/word/2010/wordprocessingInk" xmlns:wne="http://schemas.microsoft.com/office/word/2006/wordml" xmlns:wps="http://schemas.microsoft.com/office/word/2010/wordprocessingShape" mc:Ignorable="w14 w15 w16se w16cid wp14">
+<w:numbering xmlns:wpc="http://schemas.microsoft.com/office/word/2010/wordprocessingCanvas" xmlns:cx="http://schemas.microsoft.com/office/drawing/2014/chartex" xmlns:cx1="http://schemas.microsoft.com/office/drawing/2015/9/8/chartex" xmlns:cx2="http://schemas.microsoft.com/office/drawing/2015/10/21/chartex" xmlns:cx3="http://schemas.microsoft.com/office/drawing/2016/5/9/chartex" xmlns:cx4="http://schemas.microsoft.com/office/drawing/2016/5/10/chartex" xmlns:cx5="http://schemas.microsoft.com/office/drawing/2016/5/11/chartex" xmlns:mc="http://schemas.openxmlformats.org/markup-compatibility/2006" xmlns:o="urn:schemas-microsoft-com:office:office" xmlns:r="http://schemas.openxmlformats.org/officeDocument/2006/relationships" xmlns:m="http://schemas.openxmlformats.org/officeDocument/2006/math" xmlns:v="urn:schemas-microsoft-com:vml" xmlns:wp14="http://schemas.microsoft.com/office/word/2010/wordprocessingDrawing" xmlns:wp="http://schemas.openxmlformats.org/drawingml/2006/wordprocessingDrawing" xmlns:w10="urn:schemas-microsoft-com:office:word" xmlns:w="http://schemas.openxmlformats.org/wordprocessingml/2006/main" xmlns:w14="http://schemas.microsoft.com/office/word/2010/wordml" xmlns:w15="http://schemas.microsoft.com/office/word/2012/wordml" xmlns:w16se="http://schemas.microsoft.com/office/word/2015/wordml/symex" xmlns:wpg="http://schemas.microsoft.com/office/word/2010/wordprocessingGroup" xmlns:wpi="http://schemas.microsoft.com/office/word/2010/wordprocessingInk" xmlns:wne="http://schemas.microsoft.com/office/word/2006/wordml" xmlns:wps="http://schemas.microsoft.com/office/word/2010/wordprocessingShape" mc:Ignorable="w14 w15 w16se wp14">
   <w:abstractNum w:abstractNumId="0" w15:restartNumberingAfterBreak="0">
     <w:nsid w:val="24877C9D"/>
     <w:multiLevelType w:val="hybridMultilevel"/>
@@ -10219,7 +10368,7 @@
 </file>
 
 <file path=word/styles.xml><?xml version="1.0" encoding="utf-8"?>
-<w:styles xmlns:mc="http://schemas.openxmlformats.org/markup-compatibility/2006" xmlns:r="http://schemas.openxmlformats.org/officeDocument/2006/relationships" xmlns:w="http://schemas.openxmlformats.org/wordprocessingml/2006/main" xmlns:w14="http://schemas.microsoft.com/office/word/2010/wordml" xmlns:w15="http://schemas.microsoft.com/office/word/2012/wordml" xmlns:w16cid="http://schemas.microsoft.com/office/word/2016/wordml/cid" xmlns:w16se="http://schemas.microsoft.com/office/word/2015/wordml/symex" mc:Ignorable="w14 w15 w16se w16cid">
+<w:styles xmlns:mc="http://schemas.openxmlformats.org/markup-compatibility/2006" xmlns:r="http://schemas.openxmlformats.org/officeDocument/2006/relationships" xmlns:w="http://schemas.openxmlformats.org/wordprocessingml/2006/main" xmlns:w14="http://schemas.microsoft.com/office/word/2010/wordml" xmlns:w15="http://schemas.microsoft.com/office/word/2012/wordml" xmlns:w16se="http://schemas.microsoft.com/office/word/2015/wordml/symex" mc:Ignorable="w14 w15 w16se">
   <w:docDefaults>
     <w:rPrDefault>
       <w:rPr>
@@ -10235,7 +10384,7 @@
       </w:pPr>
     </w:pPrDefault>
   </w:docDefaults>
-  <w:latentStyles w:defLockedState="0" w:defUIPriority="99" w:defSemiHidden="0" w:defUnhideWhenUsed="0" w:defQFormat="0" w:count="375">
+  <w:latentStyles w:defLockedState="0" w:defUIPriority="99" w:defSemiHidden="0" w:defUnhideWhenUsed="0" w:defQFormat="0" w:count="374">
     <w:lsdException w:name="Normal" w:uiPriority="0" w:qFormat="1"/>
     <w:lsdException w:name="heading 1" w:uiPriority="9" w:qFormat="1"/>
     <w:lsdException w:name="heading 2" w:semiHidden="1" w:uiPriority="9" w:unhideWhenUsed="1" w:qFormat="1"/>
@@ -10341,6 +10490,7 @@
     <w:lsdException w:name="HTML Sample" w:semiHidden="1" w:unhideWhenUsed="1"/>
     <w:lsdException w:name="HTML Typewriter" w:semiHidden="1" w:unhideWhenUsed="1"/>
     <w:lsdException w:name="HTML Variable" w:semiHidden="1" w:unhideWhenUsed="1"/>
+    <w:lsdException w:name="Normal Table" w:semiHidden="1" w:unhideWhenUsed="1"/>
     <w:lsdException w:name="annotation subject" w:semiHidden="1" w:unhideWhenUsed="1"/>
     <w:lsdException w:name="No List" w:semiHidden="1" w:unhideWhenUsed="1"/>
     <w:lsdException w:name="Outline List 1" w:semiHidden="1" w:unhideWhenUsed="1"/>
@@ -10387,8 +10537,10 @@
     <w:lsdException w:name="Table Subtle 2" w:semiHidden="1" w:unhideWhenUsed="1"/>
     <w:lsdException w:name="Table Web 1" w:semiHidden="1" w:unhideWhenUsed="1"/>
     <w:lsdException w:name="Table Web 2" w:semiHidden="1" w:unhideWhenUsed="1"/>
+    <w:lsdException w:name="Table Web 3" w:semiHidden="1" w:unhideWhenUsed="1"/>
     <w:lsdException w:name="Balloon Text" w:semiHidden="1" w:unhideWhenUsed="1"/>
     <w:lsdException w:name="Table Grid" w:uiPriority="39"/>
+    <w:lsdException w:name="Table Theme" w:semiHidden="1" w:unhideWhenUsed="1"/>
     <w:lsdException w:name="Placeholder Text" w:semiHidden="1"/>
     <w:lsdException w:name="No Spacing" w:uiPriority="1" w:qFormat="1"/>
     <w:lsdException w:name="Light Shading" w:uiPriority="60"/>
@@ -10607,7 +10759,6 @@
     <w:lsdException w:name="Mention" w:semiHidden="1" w:unhideWhenUsed="1"/>
     <w:lsdException w:name="Smart Hyperlink" w:semiHidden="1" w:unhideWhenUsed="1"/>
     <w:lsdException w:name="Hashtag" w:semiHidden="1" w:unhideWhenUsed="1"/>
-    <w:lsdException w:name="Unresolved Mention" w:semiHidden="1" w:unhideWhenUsed="1"/>
   </w:latentStyles>
   <w:style w:type="paragraph" w:default="1" w:styleId="Normal">
     <w:name w:val="Normal"/>

</xml_diff>

<commit_message>
Proof read of project doc and removed stored_procedures.txt
</commit_message>
<xml_diff>
--- a/Spec/ProjectDocument - Combined.docx
+++ b/Spec/ProjectDocument - Combined.docx
@@ -1,6 +1,6 @@
 
 <file path=word/document.xml><?xml version="1.0" encoding="utf-8"?>
-<w:document xmlns:wpc="http://schemas.microsoft.com/office/word/2010/wordprocessingCanvas" xmlns:cx="http://schemas.microsoft.com/office/drawing/2014/chartex" xmlns:cx1="http://schemas.microsoft.com/office/drawing/2015/9/8/chartex" xmlns:cx2="http://schemas.microsoft.com/office/drawing/2015/10/21/chartex" xmlns:cx3="http://schemas.microsoft.com/office/drawing/2016/5/9/chartex" xmlns:cx4="http://schemas.microsoft.com/office/drawing/2016/5/10/chartex" xmlns:cx5="http://schemas.microsoft.com/office/drawing/2016/5/11/chartex" xmlns:cx6="http://schemas.microsoft.com/office/drawing/2016/5/12/chartex" xmlns:cx7="http://schemas.microsoft.com/office/drawing/2016/5/13/chartex" xmlns:cx8="http://schemas.microsoft.com/office/drawing/2016/5/14/chartex" xmlns:mc="http://schemas.openxmlformats.org/markup-compatibility/2006" xmlns:aink="http://schemas.microsoft.com/office/drawing/2016/ink" xmlns:am3d="http://schemas.microsoft.com/office/drawing/2017/model3d" xmlns:o="urn:schemas-microsoft-com:office:office" xmlns:r="http://schemas.openxmlformats.org/officeDocument/2006/relationships" xmlns:m="http://schemas.openxmlformats.org/officeDocument/2006/math" xmlns:v="urn:schemas-microsoft-com:vml" xmlns:wp14="http://schemas.microsoft.com/office/word/2010/wordprocessingDrawing" xmlns:wp="http://schemas.openxmlformats.org/drawingml/2006/wordprocessingDrawing" xmlns:w10="urn:schemas-microsoft-com:office:word" xmlns:w="http://schemas.openxmlformats.org/wordprocessingml/2006/main" xmlns:w14="http://schemas.microsoft.com/office/word/2010/wordml" xmlns:w15="http://schemas.microsoft.com/office/word/2012/wordml" xmlns:w16cid="http://schemas.microsoft.com/office/word/2016/wordml/cid" xmlns:w16se="http://schemas.microsoft.com/office/word/2015/wordml/symex" xmlns:wpg="http://schemas.microsoft.com/office/word/2010/wordprocessingGroup" xmlns:wpi="http://schemas.microsoft.com/office/word/2010/wordprocessingInk" xmlns:wne="http://schemas.microsoft.com/office/word/2006/wordml" xmlns:wps="http://schemas.microsoft.com/office/word/2010/wordprocessingShape" mc:Ignorable="w14 w15 w16se w16cid wp14">
+<w:document xmlns:wpc="http://schemas.microsoft.com/office/word/2010/wordprocessingCanvas" xmlns:cx="http://schemas.microsoft.com/office/drawing/2014/chartex" xmlns:cx1="http://schemas.microsoft.com/office/drawing/2015/9/8/chartex" xmlns:cx2="http://schemas.microsoft.com/office/drawing/2015/10/21/chartex" xmlns:cx3="http://schemas.microsoft.com/office/drawing/2016/5/9/chartex" xmlns:cx4="http://schemas.microsoft.com/office/drawing/2016/5/10/chartex" xmlns:cx5="http://schemas.microsoft.com/office/drawing/2016/5/11/chartex" xmlns:mc="http://schemas.openxmlformats.org/markup-compatibility/2006" xmlns:o="urn:schemas-microsoft-com:office:office" xmlns:r="http://schemas.openxmlformats.org/officeDocument/2006/relationships" xmlns:m="http://schemas.openxmlformats.org/officeDocument/2006/math" xmlns:v="urn:schemas-microsoft-com:vml" xmlns:wp14="http://schemas.microsoft.com/office/word/2010/wordprocessingDrawing" xmlns:wp="http://schemas.openxmlformats.org/drawingml/2006/wordprocessingDrawing" xmlns:w10="urn:schemas-microsoft-com:office:word" xmlns:w="http://schemas.openxmlformats.org/wordprocessingml/2006/main" xmlns:w14="http://schemas.microsoft.com/office/word/2010/wordml" xmlns:w15="http://schemas.microsoft.com/office/word/2012/wordml" xmlns:w16se="http://schemas.microsoft.com/office/word/2015/wordml/symex" xmlns:wpg="http://schemas.microsoft.com/office/word/2010/wordprocessingGroup" xmlns:wpi="http://schemas.microsoft.com/office/word/2010/wordprocessingInk" xmlns:wne="http://schemas.microsoft.com/office/word/2006/wordml" xmlns:wps="http://schemas.microsoft.com/office/word/2010/wordprocessingShape" mc:Ignorable="w14 w15 w16se wp14">
   <w:body>
     <w:p/>
     <w:p>
@@ -147,16 +147,11 @@
         <w:t xml:space="preserve">Mary Cronin </w:t>
       </w:r>
       <w:r>
-        <w:t xml:space="preserve">(Student Id </w:t>
-      </w:r>
-      <w:proofErr w:type="gramStart"/>
-      <w:r>
-        <w:t>0510661</w:t>
-      </w:r>
-      <w:r>
-        <w:t xml:space="preserve"> )</w:t>
-      </w:r>
-      <w:proofErr w:type="gramEnd"/>
+        <w:t>(Student Id 0510661</w:t>
+      </w:r>
+      <w:r>
+        <w:t>)</w:t>
+      </w:r>
     </w:p>
     <w:p>
       <w:pPr>
@@ -173,7 +168,16 @@
     </w:p>
     <w:p>
       <w:r>
-        <w:t>We worked on this project in collaboration and contributed equally to all aspects of the project</w:t>
+        <w:t xml:space="preserve">This was a joint project and we </w:t>
+      </w:r>
+      <w:r>
+        <w:t xml:space="preserve">contributed equally to </w:t>
+      </w:r>
+      <w:r>
+        <w:t>each</w:t>
+      </w:r>
+      <w:r>
+        <w:t xml:space="preserve"> aspect of the project</w:t>
       </w:r>
       <w:r>
         <w:t>.</w:t>
@@ -194,406 +198,152 @@
       </w:r>
     </w:p>
     <w:p>
-      <w:pPr>
-        <w:spacing w:line="360" w:lineRule="auto"/>
-        <w:rPr>
-          <w:rFonts w:ascii="Times New Roman" w:hAnsi="Times New Roman" w:cs="Times New Roman"/>
-          <w:sz w:val="24"/>
-          <w:szCs w:val="24"/>
-        </w:rPr>
-      </w:pPr>
-      <w:r>
-        <w:rPr>
-          <w:rFonts w:ascii="Times New Roman" w:hAnsi="Times New Roman" w:cs="Times New Roman"/>
-          <w:sz w:val="24"/>
-          <w:szCs w:val="24"/>
-        </w:rPr>
+      <w:r>
         <w:t xml:space="preserve">In this project we </w:t>
       </w:r>
       <w:r>
-        <w:rPr>
-          <w:rFonts w:ascii="Times New Roman" w:hAnsi="Times New Roman" w:cs="Times New Roman"/>
-          <w:sz w:val="24"/>
-          <w:szCs w:val="24"/>
-        </w:rPr>
         <w:t xml:space="preserve">created a database for </w:t>
       </w:r>
       <w:r>
-        <w:rPr>
-          <w:rFonts w:ascii="Times New Roman" w:hAnsi="Times New Roman" w:cs="Times New Roman"/>
-          <w:sz w:val="24"/>
-          <w:szCs w:val="24"/>
-        </w:rPr>
         <w:t xml:space="preserve">the management of Aircraft engine in an Engine Lease </w:t>
       </w:r>
       <w:r>
-        <w:rPr>
-          <w:rFonts w:ascii="Times New Roman" w:hAnsi="Times New Roman" w:cs="Times New Roman"/>
-          <w:sz w:val="24"/>
-          <w:szCs w:val="24"/>
-        </w:rPr>
         <w:t>company</w:t>
       </w:r>
       <w:r>
-        <w:rPr>
-          <w:rFonts w:ascii="Times New Roman" w:hAnsi="Times New Roman" w:cs="Times New Roman"/>
-          <w:sz w:val="24"/>
-          <w:szCs w:val="24"/>
-        </w:rPr>
         <w:t>. This will allow the user to</w:t>
       </w:r>
       <w:r>
-        <w:rPr>
-          <w:rFonts w:ascii="Times New Roman" w:hAnsi="Times New Roman" w:cs="Times New Roman"/>
-          <w:sz w:val="24"/>
-          <w:szCs w:val="24"/>
-        </w:rPr>
         <w:t xml:space="preserve"> add, update and retrieve data in </w:t>
       </w:r>
       <w:r>
-        <w:rPr>
-          <w:rFonts w:ascii="Times New Roman" w:hAnsi="Times New Roman" w:cs="Times New Roman"/>
-          <w:sz w:val="24"/>
-          <w:szCs w:val="24"/>
-        </w:rPr>
         <w:t xml:space="preserve">database. This database is </w:t>
       </w:r>
       <w:r>
-        <w:rPr>
-          <w:rFonts w:ascii="Times New Roman" w:hAnsi="Times New Roman" w:cs="Times New Roman"/>
-          <w:sz w:val="24"/>
-          <w:szCs w:val="24"/>
-        </w:rPr>
         <w:t>based on the relational model</w:t>
       </w:r>
       <w:r>
-        <w:rPr>
-          <w:rFonts w:ascii="Times New Roman" w:hAnsi="Times New Roman" w:cs="Times New Roman"/>
-          <w:sz w:val="24"/>
-          <w:szCs w:val="24"/>
-        </w:rPr>
         <w:t>.</w:t>
       </w:r>
       <w:r>
-        <w:rPr>
-          <w:rFonts w:ascii="Times New Roman" w:hAnsi="Times New Roman" w:cs="Times New Roman"/>
-          <w:sz w:val="24"/>
-          <w:szCs w:val="24"/>
-        </w:rPr>
         <w:t xml:space="preserve"> </w:t>
       </w:r>
       <w:r>
-        <w:rPr>
-          <w:rFonts w:ascii="Times New Roman" w:hAnsi="Times New Roman" w:cs="Times New Roman"/>
-          <w:sz w:val="24"/>
-          <w:szCs w:val="24"/>
-        </w:rPr>
         <w:t>The</w:t>
       </w:r>
       <w:r>
-        <w:rPr>
-          <w:rFonts w:ascii="Times New Roman" w:hAnsi="Times New Roman" w:cs="Times New Roman"/>
-          <w:sz w:val="24"/>
-          <w:szCs w:val="24"/>
-        </w:rPr>
         <w:t xml:space="preserve"> database management system also includes management and administrative functions, which use a command-line interface that allows the entry and executio</w:t>
       </w:r>
       <w:r>
-        <w:rPr>
-          <w:rFonts w:ascii="Times New Roman" w:hAnsi="Times New Roman" w:cs="Times New Roman"/>
-          <w:sz w:val="24"/>
-          <w:szCs w:val="24"/>
-        </w:rPr>
         <w:softHyphen/>
       </w:r>
       <w:r>
-        <w:rPr>
-          <w:rFonts w:ascii="Times New Roman" w:hAnsi="Times New Roman" w:cs="Times New Roman"/>
-          <w:sz w:val="24"/>
-          <w:szCs w:val="24"/>
-        </w:rPr>
         <w:softHyphen/>
       </w:r>
       <w:r>
-        <w:rPr>
-          <w:rFonts w:ascii="Times New Roman" w:hAnsi="Times New Roman" w:cs="Times New Roman"/>
-          <w:sz w:val="24"/>
-          <w:szCs w:val="24"/>
-        </w:rPr>
         <w:softHyphen/>
       </w:r>
       <w:r>
-        <w:rPr>
-          <w:rFonts w:ascii="Times New Roman" w:hAnsi="Times New Roman" w:cs="Times New Roman"/>
-          <w:sz w:val="24"/>
-          <w:szCs w:val="24"/>
-        </w:rPr>
         <w:softHyphen/>
       </w:r>
       <w:r>
-        <w:rPr>
-          <w:rFonts w:ascii="Times New Roman" w:hAnsi="Times New Roman" w:cs="Times New Roman"/>
-          <w:sz w:val="24"/>
-          <w:szCs w:val="24"/>
-        </w:rPr>
         <w:softHyphen/>
       </w:r>
       <w:r>
-        <w:rPr>
-          <w:rFonts w:ascii="Times New Roman" w:hAnsi="Times New Roman" w:cs="Times New Roman"/>
-          <w:sz w:val="24"/>
-          <w:szCs w:val="24"/>
-        </w:rPr>
         <w:softHyphen/>
       </w:r>
       <w:r>
-        <w:rPr>
-          <w:rFonts w:ascii="Times New Roman" w:hAnsi="Times New Roman" w:cs="Times New Roman"/>
-          <w:sz w:val="24"/>
-          <w:szCs w:val="24"/>
-        </w:rPr>
         <w:t>n of language commands</w:t>
       </w:r>
       <w:r>
-        <w:rPr>
-          <w:rFonts w:ascii="Times New Roman" w:hAnsi="Times New Roman" w:cs="Times New Roman"/>
-          <w:sz w:val="24"/>
-          <w:szCs w:val="24"/>
-        </w:rPr>
         <w:t xml:space="preserve"> A database management system is the tool used to build the structure of the database and in operating on the data contained wi</w:t>
       </w:r>
       <w:r>
-        <w:rPr>
-          <w:rFonts w:ascii="Times New Roman" w:hAnsi="Times New Roman" w:cs="Times New Roman"/>
-          <w:sz w:val="24"/>
-          <w:szCs w:val="24"/>
-        </w:rPr>
         <w:t xml:space="preserve">thin it. </w:t>
       </w:r>
     </w:p>
-    <w:p>
-      <w:pPr>
-        <w:spacing w:line="360" w:lineRule="auto"/>
-        <w:rPr>
-          <w:rFonts w:ascii="Times New Roman" w:hAnsi="Times New Roman" w:cs="Times New Roman"/>
-          <w:sz w:val="24"/>
-          <w:szCs w:val="24"/>
-        </w:rPr>
-      </w:pPr>
-    </w:p>
-    <w:p>
-      <w:pPr>
-        <w:spacing w:line="360" w:lineRule="auto"/>
-        <w:rPr>
-          <w:rFonts w:ascii="Times New Roman" w:hAnsi="Times New Roman" w:cs="Times New Roman"/>
-          <w:sz w:val="24"/>
-          <w:szCs w:val="24"/>
-        </w:rPr>
-      </w:pPr>
-      <w:r>
-        <w:rPr>
-          <w:rFonts w:ascii="Times New Roman" w:hAnsi="Times New Roman" w:cs="Times New Roman"/>
-          <w:sz w:val="24"/>
-          <w:szCs w:val="24"/>
-        </w:rPr>
+    <w:p/>
+    <w:p>
+      <w:r>
         <w:t xml:space="preserve">The Database is named </w:t>
       </w:r>
       <w:r>
-        <w:rPr>
-          <w:rFonts w:ascii="Times New Roman" w:hAnsi="Times New Roman" w:cs="Times New Roman"/>
-          <w:sz w:val="24"/>
-          <w:szCs w:val="24"/>
-        </w:rPr>
         <w:t>engine_management</w:t>
       </w:r>
       <w:r>
-        <w:rPr>
-          <w:rFonts w:ascii="Times New Roman" w:hAnsi="Times New Roman" w:cs="Times New Roman"/>
-          <w:sz w:val="24"/>
-          <w:szCs w:val="24"/>
-        </w:rPr>
         <w:t xml:space="preserve"> and consists of </w:t>
       </w:r>
       <w:r>
-        <w:rPr>
-          <w:rFonts w:ascii="Times New Roman" w:hAnsi="Times New Roman" w:cs="Times New Roman"/>
-          <w:sz w:val="24"/>
-          <w:szCs w:val="24"/>
-        </w:rPr>
         <w:t>nine</w:t>
       </w:r>
       <w:r>
-        <w:rPr>
-          <w:rFonts w:ascii="Times New Roman" w:hAnsi="Times New Roman" w:cs="Times New Roman"/>
-          <w:sz w:val="24"/>
-          <w:szCs w:val="24"/>
-        </w:rPr>
         <w:t xml:space="preserve"> tables. Each </w:t>
       </w:r>
       <w:r>
-        <w:rPr>
-          <w:rFonts w:ascii="Times New Roman" w:hAnsi="Times New Roman" w:cs="Times New Roman"/>
-          <w:sz w:val="24"/>
-          <w:szCs w:val="24"/>
-        </w:rPr>
         <w:t xml:space="preserve">table stores a specific set of </w:t>
       </w:r>
       <w:r>
-        <w:rPr>
-          <w:rFonts w:ascii="Times New Roman" w:hAnsi="Times New Roman" w:cs="Times New Roman"/>
-          <w:sz w:val="24"/>
-          <w:szCs w:val="24"/>
-        </w:rPr>
         <w:t xml:space="preserve">data pertaining the </w:t>
       </w:r>
       <w:r>
-        <w:rPr>
-          <w:rFonts w:ascii="Times New Roman" w:hAnsi="Times New Roman" w:cs="Times New Roman"/>
-          <w:sz w:val="24"/>
-          <w:szCs w:val="24"/>
-        </w:rPr>
         <w:t xml:space="preserve">customer, </w:t>
       </w:r>
       <w:r>
-        <w:rPr>
-          <w:rFonts w:ascii="Times New Roman" w:hAnsi="Times New Roman" w:cs="Times New Roman"/>
-          <w:sz w:val="24"/>
-          <w:szCs w:val="24"/>
-        </w:rPr>
         <w:t xml:space="preserve">engine, the Operator and to events that occur during the leasing of an Aircraft Engine. The Engine Leasing database system is </w:t>
       </w:r>
       <w:r>
-        <w:rPr>
-          <w:rFonts w:ascii="Times New Roman" w:hAnsi="Times New Roman" w:cs="Times New Roman"/>
-          <w:sz w:val="24"/>
-          <w:szCs w:val="24"/>
-        </w:rPr>
         <w:t>similar in principle to a</w:t>
       </w:r>
       <w:r>
-        <w:rPr>
-          <w:rFonts w:ascii="Times New Roman" w:hAnsi="Times New Roman" w:cs="Times New Roman"/>
-          <w:sz w:val="24"/>
-          <w:szCs w:val="24"/>
-        </w:rPr>
         <w:t xml:space="preserve"> library database system. The Engine, like a book has data specific to that engine. this information is stored in the ‘engine’</w:t>
       </w:r>
       <w:r>
-        <w:rPr>
-          <w:rFonts w:ascii="Times New Roman" w:hAnsi="Times New Roman" w:cs="Times New Roman"/>
-          <w:sz w:val="24"/>
-          <w:szCs w:val="24"/>
-        </w:rPr>
         <w:t xml:space="preserve"> </w:t>
       </w:r>
       <w:r>
-        <w:rPr>
-          <w:rFonts w:ascii="Times New Roman" w:hAnsi="Times New Roman" w:cs="Times New Roman"/>
-          <w:sz w:val="24"/>
-          <w:szCs w:val="24"/>
-        </w:rPr>
         <w:t xml:space="preserve">table. The </w:t>
       </w:r>
       <w:r>
-        <w:rPr>
-          <w:rFonts w:ascii="Times New Roman" w:hAnsi="Times New Roman" w:cs="Times New Roman"/>
-          <w:sz w:val="24"/>
-          <w:szCs w:val="24"/>
-        </w:rPr>
         <w:t>Lessee</w:t>
       </w:r>
       <w:r>
-        <w:rPr>
-          <w:rFonts w:ascii="Times New Roman" w:hAnsi="Times New Roman" w:cs="Times New Roman"/>
-          <w:sz w:val="24"/>
-          <w:szCs w:val="24"/>
-        </w:rPr>
         <w:t xml:space="preserve"> details are kept in the ‘customer’ table, a </w:t>
       </w:r>
       <w:r>
-        <w:rPr>
-          <w:rFonts w:ascii="Times New Roman" w:hAnsi="Times New Roman" w:cs="Times New Roman"/>
-          <w:sz w:val="24"/>
-          <w:szCs w:val="24"/>
-        </w:rPr>
         <w:t>Lessee</w:t>
       </w:r>
       <w:r>
-        <w:rPr>
-          <w:rFonts w:ascii="Times New Roman" w:hAnsi="Times New Roman" w:cs="Times New Roman"/>
-          <w:sz w:val="24"/>
-          <w:szCs w:val="24"/>
-        </w:rPr>
         <w:t xml:space="preserve"> is located and operates in a specific airspace, this information is stored in the ‘country’ table. Location of a </w:t>
       </w:r>
       <w:r>
-        <w:rPr>
-          <w:rFonts w:ascii="Times New Roman" w:hAnsi="Times New Roman" w:cs="Times New Roman"/>
-          <w:sz w:val="24"/>
-          <w:szCs w:val="24"/>
-        </w:rPr>
         <w:t>Lessee</w:t>
       </w:r>
       <w:r>
-        <w:rPr>
-          <w:rFonts w:ascii="Times New Roman" w:hAnsi="Times New Roman" w:cs="Times New Roman"/>
-          <w:sz w:val="24"/>
-          <w:szCs w:val="24"/>
-        </w:rPr>
         <w:t xml:space="preserve"> (Engine operation) has an impact on billing, as the different operating environments has a multiplier due to the erosive effect of the environment in which they operate. The duration of the lease and operational details are kept in the ‘lease’ and operation’ and ‘engine_usage’ tables.  Different rates are applied to each lease, these depend on duration of lease and operating environment, information relating to these are stored in the ‘usage_rate’ and ‘maintenance_reserve_billing’ tables.</w:t>
       </w:r>
     </w:p>
     <w:p>
-      <w:pPr>
-        <w:spacing w:line="360" w:lineRule="auto"/>
-        <w:rPr>
-          <w:rFonts w:ascii="Times New Roman" w:hAnsi="Times New Roman" w:cs="Times New Roman"/>
-          <w:sz w:val="24"/>
-          <w:szCs w:val="24"/>
-        </w:rPr>
-      </w:pPr>
-      <w:r>
-        <w:rPr>
-          <w:rFonts w:ascii="Times New Roman" w:hAnsi="Times New Roman" w:cs="Times New Roman"/>
-          <w:sz w:val="24"/>
-          <w:szCs w:val="24"/>
-        </w:rPr>
+      <w:r>
         <w:t xml:space="preserve">Maintenance reserve is a form of billing where the customer contributes to the engine overhaul which takes place approximately every 15,000 cycles (engine take-off/landing) and is very expensive. For this </w:t>
       </w:r>
-      <w:proofErr w:type="gramStart"/>
-      <w:r>
-        <w:rPr>
-          <w:rFonts w:ascii="Times New Roman" w:hAnsi="Times New Roman" w:cs="Times New Roman"/>
-          <w:sz w:val="24"/>
-          <w:szCs w:val="24"/>
-        </w:rPr>
-        <w:t>reason</w:t>
-      </w:r>
-      <w:proofErr w:type="gramEnd"/>
-      <w:r>
-        <w:rPr>
-          <w:rFonts w:ascii="Times New Roman" w:hAnsi="Times New Roman" w:cs="Times New Roman"/>
-          <w:sz w:val="24"/>
-          <w:szCs w:val="24"/>
-        </w:rPr>
+      <w:r>
+        <w:t>reason,</w:t>
+      </w:r>
+      <w:r>
         <w:t xml:space="preserve"> as part of engine leasing, the customer is asked to contribute to a fund to cover the maintenance</w:t>
       </w:r>
     </w:p>
     <w:p>
-      <w:pPr>
-        <w:spacing w:line="360" w:lineRule="auto"/>
-        <w:rPr>
-          <w:rFonts w:ascii="Times New Roman" w:hAnsi="Times New Roman" w:cs="Times New Roman"/>
-          <w:sz w:val="24"/>
-          <w:szCs w:val="24"/>
-        </w:rPr>
-      </w:pPr>
-    </w:p>
-    <w:p>
-      <w:pPr>
-        <w:pStyle w:val="Heading2"/>
-      </w:pPr>
-      <w:r>
+      <w:r>
+        <w:br w:type="page"/>
+      </w:r>
+    </w:p>
+    <w:p>
+      <w:pPr>
+        <w:pStyle w:val="Heading1"/>
+      </w:pPr>
+      <w:r>
+        <w:lastRenderedPageBreak/>
         <w:t>E</w:t>
       </w:r>
       <w:r>
@@ -622,7 +372,7 @@
         <w:pStyle w:val="Heading1"/>
       </w:pPr>
       <w:r>
-        <w:object w:dxaOrig="9375" w:dyaOrig="10001" w14:anchorId="2C1A0CF8">
+        <w:pict w14:anchorId="2C1A0CF8">
           <v:shapetype id="_x0000_t75" coordsize="21600,21600" o:spt="75" o:preferrelative="t" path="m@4@5l@4@11@9@11@9@5xe" filled="f" stroked="f">
             <v:stroke joinstyle="miter"/>
             <v:formulas>
@@ -642,12 +392,21 @@
             <v:path o:extrusionok="f" gradientshapeok="t" o:connecttype="rect"/>
             <o:lock v:ext="edit" aspectratio="t"/>
           </v:shapetype>
-          <v:shape id="_x0000_i1025" type="#_x0000_t75" style="width:451.15pt;height:481.2pt" o:ole="">
+          <v:shape id="_x0000_i1025" type="#_x0000_t75" style="width:451pt;height:481.05pt" o:ole="">
             <v:imagedata r:id="rId5" o:title=""/>
           </v:shape>
-          <o:OLEObject Type="Embed" ProgID="Visio.Drawing.11" ShapeID="_x0000_i1025" DrawAspect="Content" ObjectID="_1587819798" r:id="rId6"/>
-        </w:object>
-      </w:r>
+        </w:pict>
+      </w:r>
+    </w:p>
+    <w:p>
+      <w:r>
+        <w:br w:type="page"/>
+      </w:r>
+    </w:p>
+    <w:p>
+      <w:pPr>
+        <w:pStyle w:val="Heading1"/>
+      </w:pPr>
       <w:r>
         <w:t>Table Information</w:t>
       </w:r>
@@ -705,7 +464,6 @@
                 <w:lang w:eastAsia="en-IE"/>
               </w:rPr>
             </w:pPr>
-            <w:proofErr w:type="spellStart"/>
             <w:r>
               <w:rPr>
                 <w:rFonts w:ascii="Calibri" w:eastAsia="Times New Roman" w:hAnsi="Calibri" w:cs="Calibri"/>
@@ -714,7 +472,6 @@
               </w:rPr>
               <w:t>country_id</w:t>
             </w:r>
-            <w:proofErr w:type="spellEnd"/>
           </w:p>
         </w:tc>
         <w:tc>
@@ -732,7 +489,6 @@
                 <w:lang w:eastAsia="en-IE"/>
               </w:rPr>
             </w:pPr>
-            <w:proofErr w:type="spellStart"/>
             <w:r>
               <w:rPr>
                 <w:rFonts w:ascii="Calibri" w:eastAsia="Times New Roman" w:hAnsi="Calibri" w:cs="Calibri"/>
@@ -741,7 +497,6 @@
               </w:rPr>
               <w:t>country_name</w:t>
             </w:r>
-            <w:proofErr w:type="spellEnd"/>
           </w:p>
         </w:tc>
         <w:tc>
@@ -784,7 +539,6 @@
                 <w:lang w:eastAsia="en-IE"/>
               </w:rPr>
             </w:pPr>
-            <w:proofErr w:type="spellStart"/>
             <w:r>
               <w:rPr>
                 <w:rFonts w:ascii="Calibri" w:eastAsia="Times New Roman" w:hAnsi="Calibri" w:cs="Calibri"/>
@@ -793,7 +547,6 @@
               </w:rPr>
               <w:t>harsh_environment_loading</w:t>
             </w:r>
-            <w:proofErr w:type="spellEnd"/>
           </w:p>
         </w:tc>
       </w:tr>
@@ -1339,10 +1092,12 @@
       </w:tr>
     </w:tbl>
     <w:p>
+      <w:bookmarkStart w:id="0" w:name="_Hlk514060945"/>
+    </w:p>
+    <w:p>
       <w:pPr>
         <w:pStyle w:val="Heading2"/>
       </w:pPr>
-      <w:bookmarkStart w:id="0" w:name="_Hlk514060945"/>
       <w:r>
         <w:t>Customer</w:t>
       </w:r>
@@ -1379,7 +1134,6 @@
                 <w:lang w:eastAsia="en-IE"/>
               </w:rPr>
             </w:pPr>
-            <w:proofErr w:type="spellStart"/>
             <w:r>
               <w:rPr>
                 <w:rFonts w:ascii="Calibri" w:eastAsia="Times New Roman" w:hAnsi="Calibri" w:cs="Calibri"/>
@@ -1388,7 +1142,6 @@
               </w:rPr>
               <w:t>customer_id</w:t>
             </w:r>
-            <w:proofErr w:type="spellEnd"/>
           </w:p>
         </w:tc>
         <w:tc>
@@ -1406,7 +1159,6 @@
                 <w:lang w:eastAsia="en-IE"/>
               </w:rPr>
             </w:pPr>
-            <w:proofErr w:type="spellStart"/>
             <w:r>
               <w:rPr>
                 <w:rFonts w:ascii="Calibri" w:eastAsia="Times New Roman" w:hAnsi="Calibri" w:cs="Calibri"/>
@@ -1415,7 +1167,6 @@
               </w:rPr>
               <w:t>company_name</w:t>
             </w:r>
-            <w:proofErr w:type="spellEnd"/>
           </w:p>
         </w:tc>
         <w:tc>
@@ -1458,7 +1209,6 @@
                 <w:lang w:eastAsia="en-IE"/>
               </w:rPr>
             </w:pPr>
-            <w:proofErr w:type="spellStart"/>
             <w:r>
               <w:rPr>
                 <w:rFonts w:ascii="Calibri" w:eastAsia="Times New Roman" w:hAnsi="Calibri" w:cs="Calibri"/>
@@ -1467,7 +1217,6 @@
               </w:rPr>
               <w:t>country_id</w:t>
             </w:r>
-            <w:proofErr w:type="spellEnd"/>
           </w:p>
         </w:tc>
       </w:tr>
@@ -1499,7 +1248,6 @@
                 <w:color w:val="000000"/>
                 <w:lang w:eastAsia="en-IE"/>
               </w:rPr>
-              <w:lastRenderedPageBreak/>
               <w:t>1</w:t>
             </w:r>
           </w:p>
@@ -2007,6 +1755,119 @@
                 <w:lang w:eastAsia="en-IE"/>
               </w:rPr>
               <w:t>4</w:t>
+            </w:r>
+          </w:p>
+        </w:tc>
+      </w:tr>
+      <w:tr>
+        <w:trPr>
+          <w:trHeight w:val="300"/>
+        </w:trPr>
+        <w:tc>
+          <w:tcPr>
+            <w:cnfStyle w:val="001000000000" w:firstRow="0" w:lastRow="0" w:firstColumn="1" w:lastColumn="0" w:oddVBand="0" w:evenVBand="0" w:oddHBand="0" w:evenHBand="0" w:firstRowFirstColumn="0" w:firstRowLastColumn="0" w:lastRowFirstColumn="0" w:lastRowLastColumn="0"/>
+            <w:tcW w:w="0" w:type="auto"/>
+            <w:noWrap/>
+          </w:tcPr>
+          <w:p>
+            <w:pPr>
+              <w:jc w:val="right"/>
+              <w:rPr>
+                <w:rFonts w:ascii="Calibri" w:eastAsia="Times New Roman" w:hAnsi="Calibri" w:cs="Calibri"/>
+                <w:color w:val="000000"/>
+                <w:lang w:eastAsia="en-IE"/>
+              </w:rPr>
+            </w:pPr>
+            <w:r>
+              <w:rPr>
+                <w:rFonts w:ascii="Calibri" w:eastAsia="Times New Roman" w:hAnsi="Calibri" w:cs="Calibri"/>
+                <w:color w:val="000000"/>
+                <w:lang w:eastAsia="en-IE"/>
+              </w:rPr>
+              <w:t>6</w:t>
+            </w:r>
+          </w:p>
+        </w:tc>
+        <w:tc>
+          <w:tcPr>
+            <w:tcW w:w="0" w:type="auto"/>
+            <w:noWrap/>
+          </w:tcPr>
+          <w:p>
+            <w:pPr>
+              <w:cnfStyle w:val="000000000000" w:firstRow="0" w:lastRow="0" w:firstColumn="0" w:lastColumn="0" w:oddVBand="0" w:evenVBand="0" w:oddHBand="0" w:evenHBand="0" w:firstRowFirstColumn="0" w:firstRowLastColumn="0" w:lastRowFirstColumn="0" w:lastRowLastColumn="0"/>
+              <w:rPr>
+                <w:rFonts w:ascii="Calibri" w:eastAsia="Times New Roman" w:hAnsi="Calibri" w:cs="Calibri"/>
+                <w:color w:val="000000"/>
+                <w:lang w:eastAsia="en-IE"/>
+              </w:rPr>
+            </w:pPr>
+            <w:proofErr w:type="spellStart"/>
+            <w:r>
+              <w:rPr>
+                <w:rFonts w:ascii="Calibri" w:eastAsia="Times New Roman" w:hAnsi="Calibri" w:cs="Calibri"/>
+                <w:color w:val="000000"/>
+                <w:lang w:eastAsia="en-IE"/>
+              </w:rPr>
+              <w:t>Ejypt</w:t>
+            </w:r>
+            <w:proofErr w:type="spellEnd"/>
+            <w:r>
+              <w:rPr>
+                <w:rFonts w:ascii="Calibri" w:eastAsia="Times New Roman" w:hAnsi="Calibri" w:cs="Calibri"/>
+                <w:color w:val="000000"/>
+                <w:lang w:eastAsia="en-IE"/>
+              </w:rPr>
+              <w:t xml:space="preserve"> Air</w:t>
+            </w:r>
+          </w:p>
+        </w:tc>
+        <w:tc>
+          <w:tcPr>
+            <w:tcW w:w="0" w:type="auto"/>
+            <w:noWrap/>
+          </w:tcPr>
+          <w:p>
+            <w:pPr>
+              <w:cnfStyle w:val="000000000000" w:firstRow="0" w:lastRow="0" w:firstColumn="0" w:lastColumn="0" w:oddVBand="0" w:evenVBand="0" w:oddHBand="0" w:evenHBand="0" w:firstRowFirstColumn="0" w:firstRowLastColumn="0" w:lastRowFirstColumn="0" w:lastRowLastColumn="0"/>
+              <w:rPr>
+                <w:rFonts w:ascii="Calibri" w:eastAsia="Times New Roman" w:hAnsi="Calibri" w:cs="Calibri"/>
+                <w:color w:val="000000"/>
+                <w:lang w:eastAsia="en-IE"/>
+              </w:rPr>
+            </w:pPr>
+            <w:r>
+              <w:rPr>
+                <w:rFonts w:ascii="Calibri" w:eastAsia="Times New Roman" w:hAnsi="Calibri" w:cs="Calibri"/>
+                <w:color w:val="000000"/>
+                <w:lang w:eastAsia="en-IE"/>
+              </w:rPr>
+              <w:t>Cairo</w:t>
+            </w:r>
+          </w:p>
+        </w:tc>
+        <w:tc>
+          <w:tcPr>
+            <w:tcW w:w="0" w:type="auto"/>
+            <w:noWrap/>
+          </w:tcPr>
+          <w:p>
+            <w:pPr>
+              <w:jc w:val="right"/>
+              <w:cnfStyle w:val="000000000000" w:firstRow="0" w:lastRow="0" w:firstColumn="0" w:lastColumn="0" w:oddVBand="0" w:evenVBand="0" w:oddHBand="0" w:evenHBand="0" w:firstRowFirstColumn="0" w:firstRowLastColumn="0" w:lastRowFirstColumn="0" w:lastRowLastColumn="0"/>
+              <w:rPr>
+                <w:rFonts w:ascii="Calibri" w:eastAsia="Times New Roman" w:hAnsi="Calibri" w:cs="Calibri"/>
+                <w:color w:val="000000"/>
+                <w:lang w:eastAsia="en-IE"/>
+              </w:rPr>
+            </w:pPr>
+            <w:r>
+              <w:rPr>
+                <w:rFonts w:ascii="Calibri" w:eastAsia="Times New Roman" w:hAnsi="Calibri" w:cs="Calibri"/>
+                <w:color w:val="000000"/>
+                <w:lang w:eastAsia="en-IE"/>
+              </w:rPr>
+              <w:t>5</w:t>
             </w:r>
           </w:p>
         </w:tc>
@@ -2055,7 +1916,6 @@
                 <w:lang w:eastAsia="en-IE"/>
               </w:rPr>
             </w:pPr>
-            <w:proofErr w:type="spellStart"/>
             <w:r>
               <w:rPr>
                 <w:rFonts w:ascii="Calibri" w:eastAsia="Times New Roman" w:hAnsi="Calibri" w:cs="Calibri"/>
@@ -2064,7 +1924,6 @@
               </w:rPr>
               <w:t>engine_id</w:t>
             </w:r>
-            <w:proofErr w:type="spellEnd"/>
           </w:p>
         </w:tc>
         <w:tc>
@@ -2082,7 +1941,6 @@
                 <w:lang w:eastAsia="en-IE"/>
               </w:rPr>
             </w:pPr>
-            <w:proofErr w:type="spellStart"/>
             <w:r>
               <w:rPr>
                 <w:rFonts w:ascii="Calibri" w:eastAsia="Times New Roman" w:hAnsi="Calibri" w:cs="Calibri"/>
@@ -2091,7 +1949,6 @@
               </w:rPr>
               <w:t>engine_serial_number</w:t>
             </w:r>
-            <w:proofErr w:type="spellEnd"/>
           </w:p>
         </w:tc>
         <w:tc>
@@ -2109,7 +1966,6 @@
                 <w:lang w:eastAsia="en-IE"/>
               </w:rPr>
             </w:pPr>
-            <w:proofErr w:type="spellStart"/>
             <w:r>
               <w:rPr>
                 <w:rFonts w:ascii="Calibri" w:eastAsia="Times New Roman" w:hAnsi="Calibri" w:cs="Calibri"/>
@@ -2118,7 +1974,6 @@
               </w:rPr>
               <w:t>engine_modle_id</w:t>
             </w:r>
-            <w:proofErr w:type="spellEnd"/>
           </w:p>
         </w:tc>
         <w:tc>
@@ -2136,7 +1991,6 @@
                 <w:lang w:eastAsia="en-IE"/>
               </w:rPr>
             </w:pPr>
-            <w:proofErr w:type="spellStart"/>
             <w:r>
               <w:rPr>
                 <w:rFonts w:ascii="Calibri" w:eastAsia="Times New Roman" w:hAnsi="Calibri" w:cs="Calibri"/>
@@ -2145,7 +1999,6 @@
               </w:rPr>
               <w:t>enrolement_date</w:t>
             </w:r>
-            <w:proofErr w:type="spellEnd"/>
           </w:p>
         </w:tc>
         <w:tc>
@@ -2163,7 +2016,6 @@
                 <w:lang w:eastAsia="en-IE"/>
               </w:rPr>
             </w:pPr>
-            <w:proofErr w:type="spellStart"/>
             <w:r>
               <w:rPr>
                 <w:rFonts w:ascii="Calibri" w:eastAsia="Times New Roman" w:hAnsi="Calibri" w:cs="Calibri"/>
@@ -2172,7 +2024,6 @@
               </w:rPr>
               <w:t>disposal_date</w:t>
             </w:r>
-            <w:proofErr w:type="spellEnd"/>
           </w:p>
         </w:tc>
       </w:tr>
@@ -3160,7 +3011,6 @@
                 <w:lang w:eastAsia="en-IE"/>
               </w:rPr>
             </w:pPr>
-            <w:proofErr w:type="spellStart"/>
             <w:r>
               <w:rPr>
                 <w:rFonts w:ascii="Calibri" w:eastAsia="Times New Roman" w:hAnsi="Calibri" w:cs="Calibri"/>
@@ -3169,7 +3019,6 @@
               </w:rPr>
               <w:t>engine_model_id</w:t>
             </w:r>
-            <w:proofErr w:type="spellEnd"/>
           </w:p>
         </w:tc>
         <w:tc>
@@ -3187,7 +3036,6 @@
                 <w:lang w:eastAsia="en-IE"/>
               </w:rPr>
             </w:pPr>
-            <w:proofErr w:type="spellStart"/>
             <w:r>
               <w:rPr>
                 <w:rFonts w:ascii="Calibri" w:eastAsia="Times New Roman" w:hAnsi="Calibri" w:cs="Calibri"/>
@@ -3196,7 +3044,6 @@
               </w:rPr>
               <w:t>engine_model</w:t>
             </w:r>
-            <w:proofErr w:type="spellEnd"/>
           </w:p>
         </w:tc>
         <w:tc>
@@ -3766,7 +3613,6 @@
                 <w:lang w:eastAsia="en-IE"/>
               </w:rPr>
             </w:pPr>
-            <w:proofErr w:type="spellStart"/>
             <w:r>
               <w:rPr>
                 <w:rFonts w:ascii="Calibri" w:eastAsia="Times New Roman" w:hAnsi="Calibri" w:cs="Calibri"/>
@@ -3775,7 +3621,6 @@
               </w:rPr>
               <w:t>engine_usage_id</w:t>
             </w:r>
-            <w:proofErr w:type="spellEnd"/>
           </w:p>
         </w:tc>
         <w:tc>
@@ -3793,7 +3638,6 @@
                 <w:lang w:eastAsia="en-IE"/>
               </w:rPr>
             </w:pPr>
-            <w:proofErr w:type="spellStart"/>
             <w:r>
               <w:rPr>
                 <w:rFonts w:ascii="Calibri" w:eastAsia="Times New Roman" w:hAnsi="Calibri" w:cs="Calibri"/>
@@ -3802,7 +3646,6 @@
               </w:rPr>
               <w:t>operation_id</w:t>
             </w:r>
-            <w:proofErr w:type="spellEnd"/>
           </w:p>
         </w:tc>
         <w:tc>
@@ -3895,7 +3738,6 @@
                 <w:lang w:eastAsia="en-IE"/>
               </w:rPr>
             </w:pPr>
-            <w:proofErr w:type="spellStart"/>
             <w:r>
               <w:rPr>
                 <w:rFonts w:ascii="Calibri" w:eastAsia="Times New Roman" w:hAnsi="Calibri" w:cs="Calibri"/>
@@ -3912,7 +3754,6 @@
               </w:rPr>
               <w:t>illing_generated</w:t>
             </w:r>
-            <w:proofErr w:type="spellEnd"/>
           </w:p>
         </w:tc>
       </w:tr>
@@ -3944,6 +3785,7 @@
                 <w:color w:val="000000"/>
                 <w:lang w:eastAsia="en-IE"/>
               </w:rPr>
+              <w:lastRenderedPageBreak/>
               <w:t>1</w:t>
             </w:r>
           </w:p>
@@ -4769,7 +4611,6 @@
                 <w:lang w:eastAsia="en-IE"/>
               </w:rPr>
             </w:pPr>
-            <w:proofErr w:type="spellStart"/>
             <w:r>
               <w:rPr>
                 <w:rFonts w:ascii="Calibri" w:eastAsia="Times New Roman" w:hAnsi="Calibri" w:cs="Calibri"/>
@@ -4778,7 +4619,6 @@
               </w:rPr>
               <w:t>lease_id</w:t>
             </w:r>
-            <w:proofErr w:type="spellEnd"/>
           </w:p>
         </w:tc>
         <w:tc>
@@ -4796,7 +4636,6 @@
                 <w:lang w:eastAsia="en-IE"/>
               </w:rPr>
             </w:pPr>
-            <w:proofErr w:type="spellStart"/>
             <w:r>
               <w:rPr>
                 <w:rFonts w:ascii="Calibri" w:eastAsia="Times New Roman" w:hAnsi="Calibri" w:cs="Calibri"/>
@@ -4805,7 +4644,6 @@
               </w:rPr>
               <w:t>lease_reference</w:t>
             </w:r>
-            <w:proofErr w:type="spellEnd"/>
           </w:p>
         </w:tc>
         <w:tc>
@@ -4823,7 +4661,6 @@
                 <w:lang w:eastAsia="en-IE"/>
               </w:rPr>
             </w:pPr>
-            <w:proofErr w:type="spellStart"/>
             <w:r>
               <w:rPr>
                 <w:rFonts w:ascii="Calibri" w:eastAsia="Times New Roman" w:hAnsi="Calibri" w:cs="Calibri"/>
@@ -4832,7 +4669,6 @@
               </w:rPr>
               <w:t>engine_id</w:t>
             </w:r>
-            <w:proofErr w:type="spellEnd"/>
           </w:p>
         </w:tc>
         <w:tc>
@@ -4850,7 +4686,6 @@
                 <w:lang w:eastAsia="en-IE"/>
               </w:rPr>
             </w:pPr>
-            <w:proofErr w:type="spellStart"/>
             <w:r>
               <w:rPr>
                 <w:rFonts w:ascii="Calibri" w:eastAsia="Times New Roman" w:hAnsi="Calibri" w:cs="Calibri"/>
@@ -4859,7 +4694,6 @@
               </w:rPr>
               <w:t>customer_id</w:t>
             </w:r>
-            <w:proofErr w:type="spellEnd"/>
           </w:p>
         </w:tc>
         <w:tc>
@@ -4877,7 +4711,6 @@
                 <w:lang w:eastAsia="en-IE"/>
               </w:rPr>
             </w:pPr>
-            <w:proofErr w:type="spellStart"/>
             <w:r>
               <w:rPr>
                 <w:rFonts w:ascii="Calibri" w:eastAsia="Times New Roman" w:hAnsi="Calibri" w:cs="Calibri"/>
@@ -4886,7 +4719,6 @@
               </w:rPr>
               <w:t>start_date</w:t>
             </w:r>
-            <w:proofErr w:type="spellEnd"/>
           </w:p>
         </w:tc>
         <w:tc>
@@ -4904,7 +4736,6 @@
                 <w:lang w:eastAsia="en-IE"/>
               </w:rPr>
             </w:pPr>
-            <w:proofErr w:type="spellStart"/>
             <w:r>
               <w:rPr>
                 <w:rFonts w:ascii="Calibri" w:eastAsia="Times New Roman" w:hAnsi="Calibri" w:cs="Calibri"/>
@@ -4913,7 +4744,6 @@
               </w:rPr>
               <w:t>end_date</w:t>
             </w:r>
-            <w:proofErr w:type="spellEnd"/>
           </w:p>
         </w:tc>
       </w:tr>
@@ -5724,7 +5554,6 @@
         <w:pStyle w:val="Heading2"/>
       </w:pPr>
       <w:r>
-        <w:lastRenderedPageBreak/>
         <w:t>Maintenance Reserve Billing</w:t>
       </w:r>
     </w:p>
@@ -5799,7 +5628,6 @@
                 <w:lang w:eastAsia="en-IE"/>
               </w:rPr>
             </w:pPr>
-            <w:proofErr w:type="spellStart"/>
             <w:r>
               <w:rPr>
                 <w:rFonts w:ascii="Calibri" w:eastAsia="Times New Roman" w:hAnsi="Calibri" w:cs="Calibri"/>
@@ -5808,7 +5636,6 @@
               </w:rPr>
               <w:t>engine_usage_id</w:t>
             </w:r>
-            <w:proofErr w:type="spellEnd"/>
           </w:p>
         </w:tc>
         <w:tc>
@@ -5825,7 +5652,6 @@
                 <w:lang w:eastAsia="en-IE"/>
               </w:rPr>
             </w:pPr>
-            <w:proofErr w:type="spellStart"/>
             <w:r>
               <w:rPr>
                 <w:rFonts w:ascii="Calibri" w:eastAsia="Times New Roman" w:hAnsi="Calibri" w:cs="Calibri"/>
@@ -5834,7 +5660,6 @@
               </w:rPr>
               <w:t>usage_rate_id</w:t>
             </w:r>
-            <w:proofErr w:type="spellEnd"/>
           </w:p>
         </w:tc>
         <w:tc>
@@ -5923,7 +5748,6 @@
                 <w:lang w:eastAsia="en-IE"/>
               </w:rPr>
             </w:pPr>
-            <w:proofErr w:type="spellStart"/>
             <w:r>
               <w:rPr>
                 <w:rFonts w:ascii="Calibri" w:eastAsia="Times New Roman" w:hAnsi="Calibri" w:cs="Calibri"/>
@@ -5932,7 +5756,6 @@
               </w:rPr>
               <w:t>usage_charge</w:t>
             </w:r>
-            <w:proofErr w:type="spellEnd"/>
           </w:p>
         </w:tc>
         <w:tc>
@@ -7180,7 +7003,6 @@
                 <w:lang w:eastAsia="en-IE"/>
               </w:rPr>
             </w:pPr>
-            <w:proofErr w:type="spellStart"/>
             <w:r>
               <w:rPr>
                 <w:rFonts w:ascii="Calibri" w:eastAsia="Times New Roman" w:hAnsi="Calibri" w:cs="Calibri"/>
@@ -7189,7 +7011,6 @@
               </w:rPr>
               <w:t>operation_id</w:t>
             </w:r>
-            <w:proofErr w:type="spellEnd"/>
           </w:p>
         </w:tc>
         <w:tc>
@@ -7207,7 +7028,6 @@
                 <w:lang w:eastAsia="en-IE"/>
               </w:rPr>
             </w:pPr>
-            <w:proofErr w:type="spellStart"/>
             <w:r>
               <w:rPr>
                 <w:rFonts w:ascii="Calibri" w:eastAsia="Times New Roman" w:hAnsi="Calibri" w:cs="Calibri"/>
@@ -7216,7 +7036,6 @@
               </w:rPr>
               <w:t>lease_id</w:t>
             </w:r>
-            <w:proofErr w:type="spellEnd"/>
           </w:p>
         </w:tc>
         <w:tc>
@@ -7234,7 +7053,6 @@
                 <w:lang w:eastAsia="en-IE"/>
               </w:rPr>
             </w:pPr>
-            <w:proofErr w:type="spellStart"/>
             <w:r>
               <w:rPr>
                 <w:rFonts w:ascii="Calibri" w:eastAsia="Times New Roman" w:hAnsi="Calibri" w:cs="Calibri"/>
@@ -7243,7 +7061,6 @@
               </w:rPr>
               <w:t>start_date</w:t>
             </w:r>
-            <w:proofErr w:type="spellEnd"/>
           </w:p>
         </w:tc>
         <w:tc>
@@ -7261,7 +7078,6 @@
                 <w:lang w:eastAsia="en-IE"/>
               </w:rPr>
             </w:pPr>
-            <w:proofErr w:type="spellStart"/>
             <w:r>
               <w:rPr>
                 <w:rFonts w:ascii="Calibri" w:eastAsia="Times New Roman" w:hAnsi="Calibri" w:cs="Calibri"/>
@@ -7270,7 +7086,6 @@
               </w:rPr>
               <w:t>end_date</w:t>
             </w:r>
-            <w:proofErr w:type="spellEnd"/>
           </w:p>
         </w:tc>
         <w:tc>
@@ -7288,7 +7103,6 @@
                 <w:lang w:eastAsia="en-IE"/>
               </w:rPr>
             </w:pPr>
-            <w:proofErr w:type="spellStart"/>
             <w:r>
               <w:rPr>
                 <w:rFonts w:ascii="Calibri" w:eastAsia="Times New Roman" w:hAnsi="Calibri" w:cs="Calibri"/>
@@ -7297,7 +7111,6 @@
               </w:rPr>
               <w:t>aircraft_serial_number</w:t>
             </w:r>
-            <w:proofErr w:type="spellEnd"/>
           </w:p>
         </w:tc>
       </w:tr>
@@ -8016,7 +7829,6 @@
                 <w:lang w:eastAsia="en-IE"/>
               </w:rPr>
             </w:pPr>
-            <w:proofErr w:type="spellStart"/>
             <w:r>
               <w:rPr>
                 <w:rFonts w:ascii="Calibri" w:eastAsia="Times New Roman" w:hAnsi="Calibri" w:cs="Calibri"/>
@@ -8025,7 +7837,6 @@
               </w:rPr>
               <w:t>usage_rate_id</w:t>
             </w:r>
-            <w:proofErr w:type="spellEnd"/>
           </w:p>
         </w:tc>
         <w:tc>
@@ -8043,7 +7854,6 @@
                 <w:lang w:eastAsia="en-IE"/>
               </w:rPr>
             </w:pPr>
-            <w:proofErr w:type="spellStart"/>
             <w:r>
               <w:rPr>
                 <w:rFonts w:ascii="Calibri" w:eastAsia="Times New Roman" w:hAnsi="Calibri" w:cs="Calibri"/>
@@ -8052,7 +7862,6 @@
               </w:rPr>
               <w:t>from_cycles</w:t>
             </w:r>
-            <w:proofErr w:type="spellEnd"/>
           </w:p>
         </w:tc>
         <w:tc>
@@ -8070,7 +7879,6 @@
                 <w:lang w:eastAsia="en-IE"/>
               </w:rPr>
             </w:pPr>
-            <w:proofErr w:type="spellStart"/>
             <w:r>
               <w:rPr>
                 <w:rFonts w:ascii="Calibri" w:eastAsia="Times New Roman" w:hAnsi="Calibri" w:cs="Calibri"/>
@@ -8079,7 +7887,6 @@
               </w:rPr>
               <w:t>to_cycles</w:t>
             </w:r>
-            <w:proofErr w:type="spellEnd"/>
           </w:p>
         </w:tc>
         <w:tc>
@@ -8772,7 +8579,14 @@
         <w:pStyle w:val="Heading2"/>
       </w:pPr>
       <w:r>
-        <w:t>List of FD’s for each table</w:t>
+        <w:lastRenderedPageBreak/>
+        <w:t>List of F</w:t>
+      </w:r>
+      <w:r>
+        <w:t xml:space="preserve">oreign Key relationships </w:t>
+      </w:r>
+      <w:r>
+        <w:t>for each table</w:t>
       </w:r>
     </w:p>
     <w:p>
@@ -8870,11 +8684,9 @@
             <w:pPr>
               <w:cnfStyle w:val="000000100000" w:firstRow="0" w:lastRow="0" w:firstColumn="0" w:lastColumn="0" w:oddVBand="0" w:evenVBand="0" w:oddHBand="1" w:evenHBand="0" w:firstRowFirstColumn="0" w:firstRowLastColumn="0" w:lastRowFirstColumn="0" w:lastRowLastColumn="0"/>
             </w:pPr>
-            <w:proofErr w:type="spellStart"/>
             <w:r>
               <w:t>country_id</w:t>
             </w:r>
-            <w:proofErr w:type="spellEnd"/>
           </w:p>
         </w:tc>
         <w:tc>
@@ -8898,11 +8710,9 @@
             <w:pPr>
               <w:cnfStyle w:val="000000100000" w:firstRow="0" w:lastRow="0" w:firstColumn="0" w:lastColumn="0" w:oddVBand="0" w:evenVBand="0" w:oddHBand="1" w:evenHBand="0" w:firstRowFirstColumn="0" w:firstRowLastColumn="0" w:lastRowFirstColumn="0" w:lastRowLastColumn="0"/>
             </w:pPr>
-            <w:proofErr w:type="spellStart"/>
             <w:r>
               <w:t>country_id</w:t>
             </w:r>
-            <w:proofErr w:type="spellEnd"/>
           </w:p>
         </w:tc>
       </w:tr>
@@ -8926,11 +8736,9 @@
             <w:pPr>
               <w:cnfStyle w:val="000000000000" w:firstRow="0" w:lastRow="0" w:firstColumn="0" w:lastColumn="0" w:oddVBand="0" w:evenVBand="0" w:oddHBand="0" w:evenHBand="0" w:firstRowFirstColumn="0" w:firstRowLastColumn="0" w:lastRowFirstColumn="0" w:lastRowLastColumn="0"/>
             </w:pPr>
-            <w:proofErr w:type="spellStart"/>
             <w:r>
               <w:t>engine_model_id</w:t>
             </w:r>
-            <w:proofErr w:type="spellEnd"/>
           </w:p>
         </w:tc>
         <w:tc>
@@ -8941,11 +8749,9 @@
             <w:pPr>
               <w:cnfStyle w:val="000000000000" w:firstRow="0" w:lastRow="0" w:firstColumn="0" w:lastColumn="0" w:oddVBand="0" w:evenVBand="0" w:oddHBand="0" w:evenHBand="0" w:firstRowFirstColumn="0" w:firstRowLastColumn="0" w:lastRowFirstColumn="0" w:lastRowLastColumn="0"/>
             </w:pPr>
-            <w:proofErr w:type="spellStart"/>
             <w:r>
               <w:t>engine_model</w:t>
             </w:r>
-            <w:proofErr w:type="spellEnd"/>
           </w:p>
         </w:tc>
         <w:tc>
@@ -8956,11 +8762,9 @@
             <w:pPr>
               <w:cnfStyle w:val="000000000000" w:firstRow="0" w:lastRow="0" w:firstColumn="0" w:lastColumn="0" w:oddVBand="0" w:evenVBand="0" w:oddHBand="0" w:evenHBand="0" w:firstRowFirstColumn="0" w:firstRowLastColumn="0" w:lastRowFirstColumn="0" w:lastRowLastColumn="0"/>
             </w:pPr>
-            <w:proofErr w:type="spellStart"/>
             <w:r>
               <w:t>engine_model_id</w:t>
             </w:r>
-            <w:proofErr w:type="spellEnd"/>
           </w:p>
         </w:tc>
       </w:tr>
@@ -8988,11 +8792,9 @@
             <w:pPr>
               <w:cnfStyle w:val="000000100000" w:firstRow="0" w:lastRow="0" w:firstColumn="0" w:lastColumn="0" w:oddVBand="0" w:evenVBand="0" w:oddHBand="1" w:evenHBand="0" w:firstRowFirstColumn="0" w:firstRowLastColumn="0" w:lastRowFirstColumn="0" w:lastRowLastColumn="0"/>
             </w:pPr>
-            <w:proofErr w:type="spellStart"/>
             <w:r>
               <w:t>engine_id</w:t>
             </w:r>
-            <w:proofErr w:type="spellEnd"/>
           </w:p>
         </w:tc>
         <w:tc>
@@ -9016,11 +8818,9 @@
             <w:pPr>
               <w:cnfStyle w:val="000000100000" w:firstRow="0" w:lastRow="0" w:firstColumn="0" w:lastColumn="0" w:oddVBand="0" w:evenVBand="0" w:oddHBand="1" w:evenHBand="0" w:firstRowFirstColumn="0" w:firstRowLastColumn="0" w:lastRowFirstColumn="0" w:lastRowLastColumn="0"/>
             </w:pPr>
-            <w:proofErr w:type="spellStart"/>
             <w:r>
               <w:t>engine_id</w:t>
             </w:r>
-            <w:proofErr w:type="spellEnd"/>
           </w:p>
         </w:tc>
       </w:tr>
@@ -9041,11 +8841,9 @@
             <w:pPr>
               <w:cnfStyle w:val="000000000000" w:firstRow="0" w:lastRow="0" w:firstColumn="0" w:lastColumn="0" w:oddVBand="0" w:evenVBand="0" w:oddHBand="0" w:evenHBand="0" w:firstRowFirstColumn="0" w:firstRowLastColumn="0" w:lastRowFirstColumn="0" w:lastRowLastColumn="0"/>
             </w:pPr>
-            <w:proofErr w:type="spellStart"/>
             <w:r>
               <w:t>customer_id</w:t>
             </w:r>
-            <w:proofErr w:type="spellEnd"/>
           </w:p>
         </w:tc>
         <w:tc>
@@ -9069,11 +8867,9 @@
             <w:pPr>
               <w:cnfStyle w:val="000000000000" w:firstRow="0" w:lastRow="0" w:firstColumn="0" w:lastColumn="0" w:oddVBand="0" w:evenVBand="0" w:oddHBand="0" w:evenHBand="0" w:firstRowFirstColumn="0" w:firstRowLastColumn="0" w:lastRowFirstColumn="0" w:lastRowLastColumn="0"/>
             </w:pPr>
-            <w:proofErr w:type="spellStart"/>
             <w:r>
               <w:t>customer_id</w:t>
             </w:r>
-            <w:proofErr w:type="spellEnd"/>
           </w:p>
         </w:tc>
       </w:tr>
@@ -9100,11 +8896,9 @@
             <w:pPr>
               <w:cnfStyle w:val="000000100000" w:firstRow="0" w:lastRow="0" w:firstColumn="0" w:lastColumn="0" w:oddVBand="0" w:evenVBand="0" w:oddHBand="1" w:evenHBand="0" w:firstRowFirstColumn="0" w:firstRowLastColumn="0" w:lastRowFirstColumn="0" w:lastRowLastColumn="0"/>
             </w:pPr>
-            <w:proofErr w:type="spellStart"/>
             <w:r>
               <w:t>lease_id</w:t>
             </w:r>
-            <w:proofErr w:type="spellEnd"/>
           </w:p>
         </w:tc>
         <w:tc>
@@ -9128,11 +8922,9 @@
             <w:pPr>
               <w:cnfStyle w:val="000000100000" w:firstRow="0" w:lastRow="0" w:firstColumn="0" w:lastColumn="0" w:oddVBand="0" w:evenVBand="0" w:oddHBand="1" w:evenHBand="0" w:firstRowFirstColumn="0" w:firstRowLastColumn="0" w:lastRowFirstColumn="0" w:lastRowLastColumn="0"/>
             </w:pPr>
-            <w:proofErr w:type="spellStart"/>
             <w:r>
               <w:t>lease_id</w:t>
             </w:r>
-            <w:proofErr w:type="spellEnd"/>
           </w:p>
         </w:tc>
       </w:tr>
@@ -9156,11 +8948,9 @@
             <w:pPr>
               <w:cnfStyle w:val="000000000000" w:firstRow="0" w:lastRow="0" w:firstColumn="0" w:lastColumn="0" w:oddVBand="0" w:evenVBand="0" w:oddHBand="0" w:evenHBand="0" w:firstRowFirstColumn="0" w:firstRowLastColumn="0" w:lastRowFirstColumn="0" w:lastRowLastColumn="0"/>
             </w:pPr>
-            <w:proofErr w:type="spellStart"/>
             <w:r>
               <w:t>operation_id</w:t>
             </w:r>
-            <w:proofErr w:type="spellEnd"/>
           </w:p>
         </w:tc>
         <w:tc>
@@ -9184,11 +8974,9 @@
             <w:pPr>
               <w:cnfStyle w:val="000000000000" w:firstRow="0" w:lastRow="0" w:firstColumn="0" w:lastColumn="0" w:oddVBand="0" w:evenVBand="0" w:oddHBand="0" w:evenHBand="0" w:firstRowFirstColumn="0" w:firstRowLastColumn="0" w:lastRowFirstColumn="0" w:lastRowLastColumn="0"/>
             </w:pPr>
-            <w:proofErr w:type="spellStart"/>
             <w:r>
               <w:t>operation_id</w:t>
             </w:r>
-            <w:proofErr w:type="spellEnd"/>
           </w:p>
         </w:tc>
       </w:tr>
@@ -9216,11 +9004,9 @@
             <w:pPr>
               <w:cnfStyle w:val="000000100000" w:firstRow="0" w:lastRow="0" w:firstColumn="0" w:lastColumn="0" w:oddVBand="0" w:evenVBand="0" w:oddHBand="1" w:evenHBand="0" w:firstRowFirstColumn="0" w:firstRowLastColumn="0" w:lastRowFirstColumn="0" w:lastRowLastColumn="0"/>
             </w:pPr>
-            <w:proofErr w:type="spellStart"/>
             <w:r>
               <w:t>engine_usage_id</w:t>
             </w:r>
-            <w:proofErr w:type="spellEnd"/>
           </w:p>
         </w:tc>
         <w:tc>
@@ -9244,11 +9030,9 @@
             <w:pPr>
               <w:cnfStyle w:val="000000100000" w:firstRow="0" w:lastRow="0" w:firstColumn="0" w:lastColumn="0" w:oddVBand="0" w:evenVBand="0" w:oddHBand="1" w:evenHBand="0" w:firstRowFirstColumn="0" w:firstRowLastColumn="0" w:lastRowFirstColumn="0" w:lastRowLastColumn="0"/>
             </w:pPr>
-            <w:proofErr w:type="spellStart"/>
             <w:r>
               <w:t>engine_usage_id</w:t>
             </w:r>
-            <w:proofErr w:type="spellEnd"/>
           </w:p>
         </w:tc>
       </w:tr>
@@ -9269,11 +9053,9 @@
             <w:pPr>
               <w:cnfStyle w:val="000000000000" w:firstRow="0" w:lastRow="0" w:firstColumn="0" w:lastColumn="0" w:oddVBand="0" w:evenVBand="0" w:oddHBand="0" w:evenHBand="0" w:firstRowFirstColumn="0" w:firstRowLastColumn="0" w:lastRowFirstColumn="0" w:lastRowLastColumn="0"/>
             </w:pPr>
-            <w:proofErr w:type="spellStart"/>
             <w:r>
               <w:t>usage_rate_id</w:t>
             </w:r>
-            <w:proofErr w:type="spellEnd"/>
           </w:p>
         </w:tc>
         <w:tc>
@@ -9297,11 +9079,9 @@
             <w:pPr>
               <w:cnfStyle w:val="000000000000" w:firstRow="0" w:lastRow="0" w:firstColumn="0" w:lastColumn="0" w:oddVBand="0" w:evenVBand="0" w:oddHBand="0" w:evenHBand="0" w:firstRowFirstColumn="0" w:firstRowLastColumn="0" w:lastRowFirstColumn="0" w:lastRowLastColumn="0"/>
             </w:pPr>
-            <w:proofErr w:type="spellStart"/>
             <w:r>
               <w:t>usage_rate_id</w:t>
             </w:r>
-            <w:proofErr w:type="spellEnd"/>
           </w:p>
         </w:tc>
       </w:tr>
@@ -9309,83 +9089,49 @@
     <w:p/>
     <w:p>
       <w:pPr>
+        <w:rPr>
+          <w:rFonts w:asciiTheme="majorHAnsi" w:eastAsiaTheme="majorEastAsia" w:hAnsiTheme="majorHAnsi" w:cstheme="majorBidi"/>
+          <w:color w:val="2F5496" w:themeColor="accent1" w:themeShade="BF"/>
+          <w:sz w:val="32"/>
+          <w:szCs w:val="32"/>
+        </w:rPr>
+      </w:pPr>
+      <w:r>
+        <w:br w:type="page"/>
+      </w:r>
+    </w:p>
+    <w:p>
+      <w:pPr>
         <w:pStyle w:val="Heading1"/>
       </w:pPr>
-    </w:p>
-    <w:p>
-      <w:pPr>
-        <w:pStyle w:val="Heading1"/>
-      </w:pPr>
-      <w:r>
+      <w:r>
+        <w:lastRenderedPageBreak/>
         <w:t>3NF Proof</w:t>
       </w:r>
     </w:p>
     <w:p>
       <w:pPr>
+        <w:pStyle w:val="Heading2"/>
+      </w:pPr>
+      <w:r>
+        <w:t>Functional Dependencies</w:t>
+      </w:r>
+    </w:p>
+    <w:p>
+      <w:pPr>
+        <w:ind w:right="-472"/>
+      </w:pPr>
+      <w:r>
         <w:rPr>
           <w:b/>
-          <w:u w:val="single"/>
         </w:rPr>
-      </w:pPr>
-      <w:r>
-        <w:t>[</w:t>
-      </w:r>
-      <w:r>
-        <w:rPr>
-          <w:b/>
-          <w:u w:val="single"/>
-        </w:rPr>
-        <w:t>Functional Dependencies</w:t>
-      </w:r>
-    </w:p>
-    <w:p>
-      <w:pPr>
-        <w:ind w:right="-472"/>
-      </w:pPr>
-      <w:proofErr w:type="gramStart"/>
-      <w:r>
-        <w:t>Engine(</w:t>
-      </w:r>
-      <w:proofErr w:type="spellStart"/>
-      <w:proofErr w:type="gramEnd"/>
-      <w:r>
-        <w:t>engine_id</w:t>
-      </w:r>
-      <w:proofErr w:type="spellEnd"/>
-      <w:r>
-        <w:t xml:space="preserve">, </w:t>
-      </w:r>
-      <w:proofErr w:type="spellStart"/>
-      <w:r>
-        <w:t>engine_serial_number</w:t>
-      </w:r>
-      <w:proofErr w:type="spellEnd"/>
-      <w:r>
-        <w:t xml:space="preserve">, </w:t>
-      </w:r>
-      <w:proofErr w:type="spellStart"/>
-      <w:r>
-        <w:t>engine_modle_id</w:t>
-      </w:r>
-      <w:proofErr w:type="spellEnd"/>
-      <w:r>
-        <w:t xml:space="preserve">, </w:t>
-      </w:r>
-      <w:proofErr w:type="spellStart"/>
-      <w:r>
-        <w:t>enrolement_date</w:t>
-      </w:r>
-      <w:proofErr w:type="spellEnd"/>
-      <w:r>
-        <w:t xml:space="preserve">, </w:t>
-      </w:r>
-      <w:proofErr w:type="spellStart"/>
-      <w:r>
-        <w:t>disposal_date</w:t>
-      </w:r>
-      <w:proofErr w:type="spellEnd"/>
-      <w:r>
-        <w:t>)</w:t>
+        <w:t>Engine</w:t>
+      </w:r>
+      <w:r>
+        <w:t xml:space="preserve"> </w:t>
+      </w:r>
+      <w:r>
+        <w:t>(engine_id, engine_serial_number, engine_modle_id, enrolement_date, disposal_date)</w:t>
       </w:r>
       <w:r>
         <w:rPr>
@@ -9395,135 +9141,66 @@
         <w:t xml:space="preserve"> </w:t>
       </w:r>
       <w:r>
-        <w:rPr>
-          <w:b/>
-          <w:u w:val="single"/>
-        </w:rPr>
-        <w:t>={A,B,C,D,E}</w:t>
-      </w:r>
-    </w:p>
-    <w:p>
-      <w:proofErr w:type="spellStart"/>
-      <w:r>
-        <w:t>engine_id</w:t>
-      </w:r>
-      <w:proofErr w:type="spellEnd"/>
+        <w:t>={</w:t>
+      </w:r>
+      <w:proofErr w:type="gramStart"/>
+      <w:r>
+        <w:t>A,B</w:t>
+      </w:r>
+      <w:proofErr w:type="gramEnd"/>
+      <w:r>
+        <w:t>,C,D,E}</w:t>
+      </w:r>
+    </w:p>
+    <w:p>
+      <w:r>
+        <w:t xml:space="preserve">engine_id </w:t>
+      </w:r>
+      <w:r>
+        <w:sym w:font="Wingdings" w:char="F0E0"/>
+      </w:r>
+      <w:r>
+        <w:t xml:space="preserve"> engine_serial_number, engine_modle_id, enrolement_date, disposal_date  </w:t>
+      </w:r>
+    </w:p>
+    <w:p>
+      <w:r>
+        <w:t xml:space="preserve">engine_id </w:t>
+      </w:r>
+      <w:r>
+        <w:sym w:font="Wingdings" w:char="F0E0"/>
+      </w:r>
+      <w:r>
+        <w:t xml:space="preserve"> engine_serial_number,</w:t>
+      </w:r>
       <w:r>
         <w:t xml:space="preserve"> </w:t>
       </w:r>
       <w:r>
+        <w:t>engine_modle_id,</w:t>
+      </w:r>
+    </w:p>
+    <w:p>
+      <w:r>
+        <w:t xml:space="preserve">A </w:t>
+      </w:r>
+      <w:r>
         <w:sym w:font="Wingdings" w:char="F0E0"/>
       </w:r>
       <w:r>
-        <w:t xml:space="preserve"> </w:t>
-      </w:r>
-      <w:proofErr w:type="spellStart"/>
-      <w:r>
-        <w:t>engine_serial_number</w:t>
-      </w:r>
-      <w:proofErr w:type="spellEnd"/>
-      <w:r>
-        <w:t xml:space="preserve">, </w:t>
-      </w:r>
-      <w:proofErr w:type="spellStart"/>
-      <w:r>
-        <w:t>engine_modle_id</w:t>
-      </w:r>
-      <w:proofErr w:type="spellEnd"/>
-      <w:r>
-        <w:t xml:space="preserve">, </w:t>
-      </w:r>
-      <w:proofErr w:type="spellStart"/>
-      <w:r>
-        <w:t>enrolement_date</w:t>
-      </w:r>
-      <w:proofErr w:type="spellEnd"/>
-      <w:r>
-        <w:t xml:space="preserve">, </w:t>
-      </w:r>
-      <w:proofErr w:type="spellStart"/>
-      <w:r>
-        <w:t>disposal_date</w:t>
-      </w:r>
-      <w:proofErr w:type="spellEnd"/>
-      <w:r>
-        <w:t xml:space="preserve">  </w:t>
-      </w:r>
-    </w:p>
-    <w:p>
-      <w:proofErr w:type="spellStart"/>
-      <w:r>
-        <w:t>engine_id</w:t>
-      </w:r>
-      <w:proofErr w:type="spellEnd"/>
-      <w:r>
-        <w:t xml:space="preserve"> </w:t>
+        <w:t>BC</w:t>
+      </w:r>
+    </w:p>
+    <w:p>
+      <w:r>
+        <w:t xml:space="preserve">engine_id </w:t>
       </w:r>
       <w:r>
         <w:sym w:font="Wingdings" w:char="F0E0"/>
       </w:r>
       <w:r>
-        <w:t xml:space="preserve"> </w:t>
-      </w:r>
-      <w:proofErr w:type="spellStart"/>
-      <w:r>
-        <w:t>engine_serial_number</w:t>
-      </w:r>
-      <w:proofErr w:type="spellEnd"/>
-      <w:r>
-        <w:t>,</w:t>
-      </w:r>
-      <w:r>
-        <w:t xml:space="preserve"> </w:t>
-      </w:r>
-      <w:proofErr w:type="spellStart"/>
-      <w:r>
-        <w:t>engine_modle_id</w:t>
-      </w:r>
-      <w:proofErr w:type="spellEnd"/>
-      <w:r>
-        <w:t>,</w:t>
-      </w:r>
-    </w:p>
-    <w:p>
-      <w:r>
-        <w:t xml:space="preserve">A </w:t>
-      </w:r>
-      <w:r>
-        <w:sym w:font="Wingdings" w:char="F0E0"/>
-      </w:r>
-      <w:r>
-        <w:t>BC</w:t>
-      </w:r>
-    </w:p>
-    <w:p>
-      <w:proofErr w:type="spellStart"/>
-      <w:r>
-        <w:t>engine_id</w:t>
-      </w:r>
-      <w:proofErr w:type="spellEnd"/>
-      <w:r>
-        <w:t xml:space="preserve"> </w:t>
-      </w:r>
-      <w:r>
-        <w:sym w:font="Wingdings" w:char="F0E0"/>
-      </w:r>
-      <w:r>
-        <w:t xml:space="preserve"> </w:t>
-      </w:r>
-      <w:proofErr w:type="spellStart"/>
-      <w:r>
-        <w:t>enrolement_date</w:t>
-      </w:r>
-      <w:proofErr w:type="spellEnd"/>
-      <w:r>
-        <w:t xml:space="preserve">, </w:t>
-      </w:r>
-      <w:proofErr w:type="spellStart"/>
-      <w:r>
-        <w:t>disposal_date</w:t>
-      </w:r>
-      <w:proofErr w:type="spellEnd"/>
+        <w:t xml:space="preserve"> enrolement_date, disposal_date</w:t>
+      </w:r>
     </w:p>
     <w:p>
       <w:pPr>
@@ -9594,15 +9271,7 @@
         </w:pBdr>
       </w:pPr>
       <w:r>
-        <w:t xml:space="preserve">An attribute is </w:t>
-      </w:r>
-      <w:proofErr w:type="gramStart"/>
-      <w:r>
-        <w:t>prime  if</w:t>
-      </w:r>
-      <w:proofErr w:type="gramEnd"/>
-      <w:r>
-        <w:t xml:space="preserve"> it is a member of any key.</w:t>
+        <w:t>An attribute is prime if it is a member of any key.</w:t>
       </w:r>
     </w:p>
     <w:p>
@@ -9618,161 +9287,19 @@
         <w:sym w:font="Wingdings" w:char="F0E0"/>
       </w:r>
       <w:r>
-        <w:t xml:space="preserve">A violates 3NF if and only if </w:t>
-      </w:r>
-      <w:proofErr w:type="gramStart"/>
-      <w:r>
-        <w:t>X  is</w:t>
-      </w:r>
-      <w:proofErr w:type="gramEnd"/>
-      <w:r>
-        <w:t xml:space="preserve"> not a </w:t>
-      </w:r>
-      <w:proofErr w:type="spellStart"/>
-      <w:r>
-        <w:t>superkey</w:t>
-      </w:r>
-      <w:proofErr w:type="spellEnd"/>
-      <w:r>
-        <w:t xml:space="preserve">, and also A  is not </w:t>
-      </w:r>
-      <w:proofErr w:type="spellStart"/>
-      <w:r>
-        <w:t>prime.</w:t>
-      </w:r>
-      <w:r>
-        <w:t>In</w:t>
-      </w:r>
-      <w:proofErr w:type="spellEnd"/>
-      <w:r>
-        <w:t xml:space="preserve"> this case ‘A’ is </w:t>
-      </w:r>
-      <w:proofErr w:type="spellStart"/>
-      <w:r>
-        <w:t>superkey</w:t>
-      </w:r>
-      <w:proofErr w:type="spellEnd"/>
-      <w:r>
-        <w:t xml:space="preserve"> on the LHS of FD’s</w:t>
-      </w:r>
-    </w:p>
-    <w:p>
-      <w:r>
-        <w:softHyphen/>
-      </w:r>
-      <w:r>
-        <w:softHyphen/>
-      </w:r>
-      <w:r>
-        <w:softHyphen/>
-      </w:r>
-      <w:r>
-        <w:softHyphen/>
-      </w:r>
-      <w:r>
-        <w:softHyphen/>
-      </w:r>
-      <w:r>
-        <w:softHyphen/>
-      </w:r>
-      <w:r>
-        <w:softHyphen/>
-      </w:r>
-      <w:r>
-        <w:softHyphen/>
-      </w:r>
-      <w:r>
-        <w:softHyphen/>
-      </w:r>
-      <w:r>
-        <w:softHyphen/>
-      </w:r>
-      <w:r>
-        <w:softHyphen/>
-      </w:r>
-      <w:r>
-        <w:softHyphen/>
-      </w:r>
-      <w:r>
-        <w:softHyphen/>
-      </w:r>
-      <w:r>
-        <w:softHyphen/>
-      </w:r>
-      <w:r>
-        <w:softHyphen/>
-      </w:r>
-      <w:r>
-        <w:softHyphen/>
-      </w:r>
-      <w:r>
-        <w:softHyphen/>
-      </w:r>
-      <w:r>
-        <w:softHyphen/>
-      </w:r>
-      <w:r>
-        <w:softHyphen/>
-      </w:r>
-      <w:r>
-        <w:softHyphen/>
-      </w:r>
-      <w:r>
-        <w:softHyphen/>
-      </w:r>
-      <w:r>
-        <w:softHyphen/>
-      </w:r>
-      <w:r>
-        <w:softHyphen/>
-        <w:t>Engine Model(</w:t>
-      </w:r>
-      <w:proofErr w:type="spellStart"/>
-      <w:r>
-        <w:t>engine_model_</w:t>
-      </w:r>
-      <w:proofErr w:type="gramStart"/>
-      <w:r>
-        <w:t>id,engine</w:t>
-      </w:r>
-      <w:proofErr w:type="gramEnd"/>
-      <w:r>
-        <w:t>_model</w:t>
-      </w:r>
-      <w:proofErr w:type="spellEnd"/>
-      <w:r>
-        <w:t>,</w:t>
-      </w:r>
-      <w:r>
-        <w:tab/>
-        <w:t>active) ={A,B,C)</w:t>
-      </w:r>
-    </w:p>
-    <w:p>
-      <w:proofErr w:type="spellStart"/>
-      <w:r>
-        <w:t>engine_model_id</w:t>
-      </w:r>
-      <w:proofErr w:type="spellEnd"/>
-      <w:r>
-        <w:sym w:font="Wingdings" w:char="F0E0"/>
+        <w:t xml:space="preserve">A violates 3NF if and only if X is not a superkey, </w:t>
+      </w:r>
+      <w:r>
+        <w:t>and</w:t>
+      </w:r>
+      <w:r>
+        <w:t xml:space="preserve"> A is not prime.</w:t>
       </w:r>
       <w:r>
         <w:t xml:space="preserve"> </w:t>
       </w:r>
-      <w:proofErr w:type="spellStart"/>
-      <w:r>
-        <w:t>engine_model</w:t>
-      </w:r>
-      <w:proofErr w:type="spellEnd"/>
-      <w:r>
-        <w:t>,</w:t>
-      </w:r>
-      <w:r>
-        <w:t xml:space="preserve"> </w:t>
-      </w:r>
-      <w:r>
-        <w:t>active</w:t>
+      <w:r>
+        <w:t>In this case ‘A’ is superkey on the LHS of FD’s</w:t>
       </w:r>
     </w:p>
     <w:p>
@@ -9781,14 +9308,44 @@
           <w:bottom w:val="single" w:sz="12" w:space="1" w:color="auto"/>
         </w:pBdr>
       </w:pPr>
-      <w:r>
-        <w:t xml:space="preserve">A </w:t>
+    </w:p>
+    <w:p>
+      <w:r>
+        <w:rPr>
+          <w:b/>
+        </w:rPr>
+        <w:t>Engine Model</w:t>
+      </w:r>
+      <w:r>
+        <w:t xml:space="preserve"> (engine_model_id, engine_model, active) </w:t>
+      </w:r>
+      <w:proofErr w:type="gramStart"/>
+      <w:r>
+        <w:t>={</w:t>
+      </w:r>
+      <w:proofErr w:type="gramEnd"/>
+      <w:r>
+        <w:t>A, B, C}</w:t>
+      </w:r>
+    </w:p>
+    <w:p>
+      <w:r>
+        <w:t>engine_model_id</w:t>
       </w:r>
       <w:r>
         <w:sym w:font="Wingdings" w:char="F0E0"/>
       </w:r>
       <w:r>
-        <w:t>BC</w:t>
+        <w:t xml:space="preserve"> </w:t>
+      </w:r>
+      <w:r>
+        <w:t>engine_model,</w:t>
+      </w:r>
+      <w:r>
+        <w:t xml:space="preserve"> </w:t>
+      </w:r>
+      <w:r>
+        <w:t>active</w:t>
       </w:r>
     </w:p>
     <w:p>
@@ -9798,7 +9355,13 @@
         </w:pBdr>
       </w:pPr>
       <w:r>
-        <w:t>R(ABC)</w:t>
+        <w:t xml:space="preserve">A </w:t>
+      </w:r>
+      <w:r>
+        <w:sym w:font="Wingdings" w:char="F0E0"/>
+      </w:r>
+      <w:r>
+        <w:t>BC</w:t>
       </w:r>
     </w:p>
     <w:p>
@@ -9808,13 +9371,8 @@
         </w:pBdr>
       </w:pPr>
       <w:r>
-        <w:t>A=</w:t>
-      </w:r>
-      <w:proofErr w:type="spellStart"/>
-      <w:r>
-        <w:t>SuperKey</w:t>
-      </w:r>
-      <w:proofErr w:type="spellEnd"/>
+        <w:t>R(ABC)</w:t>
+      </w:r>
     </w:p>
     <w:p>
       <w:pPr>
@@ -9823,7 +9381,7 @@
         </w:pBdr>
       </w:pPr>
       <w:r>
-        <w:t>Relation in 3NF</w:t>
+        <w:t>A=SuperKey</w:t>
       </w:r>
     </w:p>
     <w:p>
@@ -9832,111 +9390,9 @@
           <w:bottom w:val="single" w:sz="12" w:space="1" w:color="auto"/>
         </w:pBdr>
       </w:pPr>
-    </w:p>
-    <w:p>
-      <w:r>
-        <w:softHyphen/>
-      </w:r>
-      <w:r>
-        <w:softHyphen/>
-      </w:r>
-      <w:proofErr w:type="gramStart"/>
-      <w:r>
-        <w:t>Country(</w:t>
-      </w:r>
-      <w:proofErr w:type="spellStart"/>
-      <w:proofErr w:type="gramEnd"/>
-      <w:r>
-        <w:t>country_id</w:t>
-      </w:r>
-      <w:proofErr w:type="spellEnd"/>
-      <w:r>
-        <w:t xml:space="preserve">, </w:t>
-      </w:r>
-      <w:proofErr w:type="spellStart"/>
-      <w:r>
-        <w:t>country_name</w:t>
-      </w:r>
-      <w:proofErr w:type="spellEnd"/>
-      <w:r>
-        <w:t xml:space="preserve">, </w:t>
-      </w:r>
-      <w:r>
-        <w:t>harsh-environment</w:t>
-      </w:r>
-      <w:r>
-        <w:t xml:space="preserve">, </w:t>
-      </w:r>
-      <w:proofErr w:type="spellStart"/>
-      <w:r>
-        <w:t>harsh_environment_loading</w:t>
-      </w:r>
-      <w:proofErr w:type="spellEnd"/>
-      <w:r>
-        <w:t>)={A,B,C,D}</w:t>
-      </w:r>
-    </w:p>
-    <w:p>
-      <w:proofErr w:type="spellStart"/>
-      <w:r>
-        <w:t>country_id</w:t>
-      </w:r>
-      <w:proofErr w:type="spellEnd"/>
-      <w:r>
-        <w:t xml:space="preserve"> </w:t>
-      </w:r>
-      <w:r>
-        <w:sym w:font="Wingdings" w:char="F0E0"/>
-      </w:r>
-      <w:r>
-        <w:t xml:space="preserve"> </w:t>
-      </w:r>
-      <w:proofErr w:type="spellStart"/>
-      <w:r>
-        <w:t>country_name</w:t>
-      </w:r>
-      <w:proofErr w:type="spellEnd"/>
-      <w:r>
-        <w:t xml:space="preserve">, </w:t>
-      </w:r>
-    </w:p>
-    <w:p>
-      <w:r>
-        <w:t>A</w:t>
-      </w:r>
-      <w:r>
-        <w:sym w:font="Wingdings" w:char="F0E0"/>
-      </w:r>
-      <w:r>
-        <w:t xml:space="preserve"> B</w:t>
-      </w:r>
-    </w:p>
-    <w:p>
-      <w:proofErr w:type="spellStart"/>
-      <w:r>
-        <w:t>country_id</w:t>
-      </w:r>
-      <w:proofErr w:type="spellEnd"/>
-      <w:r>
-        <w:t xml:space="preserve"> </w:t>
-      </w:r>
-      <w:r>
-        <w:sym w:font="Wingdings" w:char="F0E0"/>
-      </w:r>
-      <w:r>
-        <w:t>harsh-environment</w:t>
-      </w:r>
-      <w:r>
-        <w:t>,</w:t>
-      </w:r>
-      <w:r>
-        <w:t xml:space="preserve"> </w:t>
-      </w:r>
-      <w:proofErr w:type="spellStart"/>
-      <w:r>
-        <w:t>harsh_environment_loading</w:t>
-      </w:r>
-      <w:proofErr w:type="spellEnd"/>
+      <w:r>
+        <w:t>Relation in 3NF</w:t>
+      </w:r>
     </w:p>
     <w:p>
       <w:pPr>
@@ -9944,6 +9400,93 @@
           <w:bottom w:val="single" w:sz="12" w:space="1" w:color="auto"/>
         </w:pBdr>
       </w:pPr>
+    </w:p>
+    <w:p>
+      <w:r>
+        <w:rPr>
+          <w:b/>
+        </w:rPr>
+        <w:softHyphen/>
+      </w:r>
+      <w:r>
+        <w:rPr>
+          <w:b/>
+        </w:rPr>
+        <w:softHyphen/>
+        <w:t>Country</w:t>
+      </w:r>
+      <w:r>
+        <w:t xml:space="preserve"> </w:t>
+      </w:r>
+      <w:r>
+        <w:t>(country_id</w:t>
+      </w:r>
+      <w:r>
+        <w:t xml:space="preserve">, </w:t>
+      </w:r>
+      <w:r>
+        <w:t>country_name</w:t>
+      </w:r>
+      <w:r>
+        <w:t xml:space="preserve">, </w:t>
+      </w:r>
+      <w:r>
+        <w:t>harsh-environment</w:t>
+      </w:r>
+      <w:r>
+        <w:t xml:space="preserve">, </w:t>
+      </w:r>
+      <w:r>
+        <w:t>harsh_environment_</w:t>
+      </w:r>
+      <w:proofErr w:type="gramStart"/>
+      <w:r>
+        <w:t>loading</w:t>
+      </w:r>
+      <w:r>
+        <w:t>)=</w:t>
+      </w:r>
+      <w:proofErr w:type="gramEnd"/>
+      <w:r>
+        <w:t>{A,</w:t>
+      </w:r>
+      <w:r>
+        <w:t xml:space="preserve"> </w:t>
+      </w:r>
+      <w:r>
+        <w:t>B,</w:t>
+      </w:r>
+      <w:r>
+        <w:t xml:space="preserve"> </w:t>
+      </w:r>
+      <w:r>
+        <w:t>C,</w:t>
+      </w:r>
+      <w:r>
+        <w:t xml:space="preserve"> </w:t>
+      </w:r>
+      <w:r>
+        <w:t>D}</w:t>
+      </w:r>
+    </w:p>
+    <w:p>
+      <w:r>
+        <w:t>country_id</w:t>
+      </w:r>
+      <w:r>
+        <w:t xml:space="preserve"> </w:t>
+      </w:r>
+      <w:r>
+        <w:sym w:font="Wingdings" w:char="F0E0"/>
+      </w:r>
+      <w:r>
+        <w:t xml:space="preserve"> </w:t>
+      </w:r>
+      <w:r>
+        <w:t>country_name</w:t>
+      </w:r>
+    </w:p>
+    <w:p>
       <w:r>
         <w:t>A</w:t>
       </w:r>
@@ -9951,7 +9494,30 @@
         <w:sym w:font="Wingdings" w:char="F0E0"/>
       </w:r>
       <w:r>
-        <w:t>CD</w:t>
+        <w:t xml:space="preserve"> B</w:t>
+      </w:r>
+    </w:p>
+    <w:p>
+      <w:r>
+        <w:t>country_id</w:t>
+      </w:r>
+      <w:r>
+        <w:t xml:space="preserve"> </w:t>
+      </w:r>
+      <w:r>
+        <w:sym w:font="Wingdings" w:char="F0E0"/>
+      </w:r>
+      <w:r>
+        <w:t>harsh-environment</w:t>
+      </w:r>
+      <w:r>
+        <w:t>,</w:t>
+      </w:r>
+      <w:r>
+        <w:t xml:space="preserve"> </w:t>
+      </w:r>
+      <w:r>
+        <w:t>harsh_environment_loading</w:t>
       </w:r>
     </w:p>
     <w:p>
@@ -9961,7 +9527,13 @@
         </w:pBdr>
       </w:pPr>
       <w:r>
-        <w:t>R1(AB)</w:t>
+        <w:t>A</w:t>
+      </w:r>
+      <w:r>
+        <w:sym w:font="Wingdings" w:char="F0E0"/>
+      </w:r>
+      <w:r>
+        <w:t>CD</w:t>
       </w:r>
     </w:p>
     <w:p>
@@ -9971,7 +9543,7 @@
         </w:pBdr>
       </w:pPr>
       <w:r>
-        <w:t>R2(ACD)</w:t>
+        <w:t>R1(AB)</w:t>
       </w:r>
     </w:p>
     <w:p>
@@ -9981,14 +9553,8 @@
         </w:pBdr>
       </w:pPr>
       <w:r>
-        <w:lastRenderedPageBreak/>
-        <w:t>A=</w:t>
-      </w:r>
-      <w:proofErr w:type="spellStart"/>
-      <w:r>
-        <w:t>SuperKey</w:t>
-      </w:r>
-      <w:proofErr w:type="spellEnd"/>
+        <w:t>R2(ACD)</w:t>
+      </w:r>
     </w:p>
     <w:p>
       <w:pPr>
@@ -9997,7 +9563,7 @@
         </w:pBdr>
       </w:pPr>
       <w:r>
-        <w:t>Relation in 3NF</w:t>
+        <w:t>A=SuperKey</w:t>
       </w:r>
     </w:p>
     <w:p>
@@ -10006,100 +9572,10 @@
           <w:bottom w:val="single" w:sz="12" w:space="1" w:color="auto"/>
         </w:pBdr>
       </w:pPr>
-    </w:p>
-    <w:p>
-      <w:proofErr w:type="gramStart"/>
-      <w:r>
-        <w:t>Customer</w:t>
-      </w:r>
-      <w:r>
-        <w:t>(</w:t>
-      </w:r>
-      <w:proofErr w:type="spellStart"/>
-      <w:proofErr w:type="gramEnd"/>
-      <w:r>
-        <w:t>customer_id</w:t>
-      </w:r>
-      <w:proofErr w:type="spellEnd"/>
-      <w:r>
-        <w:t xml:space="preserve">, </w:t>
-      </w:r>
-      <w:proofErr w:type="spellStart"/>
-      <w:r>
-        <w:t>company_name</w:t>
-      </w:r>
-      <w:proofErr w:type="spellEnd"/>
-      <w:r>
-        <w:t xml:space="preserve">, </w:t>
-      </w:r>
-      <w:r>
-        <w:t>address</w:t>
-      </w:r>
-      <w:r>
-        <w:t xml:space="preserve">, </w:t>
-      </w:r>
-      <w:proofErr w:type="spellStart"/>
-      <w:r>
-        <w:t>country_id</w:t>
-      </w:r>
-      <w:proofErr w:type="spellEnd"/>
-      <w:r>
-        <w:t>) = {</w:t>
-      </w:r>
-      <w:r>
-        <w:t xml:space="preserve"> </w:t>
-      </w:r>
-      <w:r>
-        <w:t>A,B,C,D }</w:t>
-      </w:r>
-    </w:p>
-    <w:p>
-      <w:proofErr w:type="spellStart"/>
-      <w:r>
-        <w:t>customer_id</w:t>
-      </w:r>
-      <w:proofErr w:type="spellEnd"/>
-      <w:r>
-        <w:sym w:font="Wingdings" w:char="F0E0"/>
-      </w:r>
-      <w:r>
-        <w:t xml:space="preserve"> </w:t>
-      </w:r>
-      <w:proofErr w:type="spellStart"/>
-      <w:r>
-        <w:t>company_name</w:t>
-      </w:r>
-      <w:proofErr w:type="spellEnd"/>
-      <w:r>
-        <w:t xml:space="preserve">, </w:t>
-      </w:r>
-      <w:r>
-        <w:t>address</w:t>
-      </w:r>
-      <w:r>
-        <w:t xml:space="preserve">, </w:t>
-      </w:r>
-      <w:proofErr w:type="spellStart"/>
-      <w:r>
-        <w:t>country_id</w:t>
-      </w:r>
-      <w:proofErr w:type="spellEnd"/>
-    </w:p>
-    <w:p>
-      <w:r>
-        <w:t xml:space="preserve">A </w:t>
-      </w:r>
-      <w:r>
-        <w:sym w:font="Wingdings" w:char="F0E0"/>
-      </w:r>
-      <w:r>
-        <w:t xml:space="preserve">  B,</w:t>
-      </w:r>
-      <w:proofErr w:type="gramStart"/>
-      <w:r>
-        <w:t>C,D</w:t>
-      </w:r>
-      <w:proofErr w:type="gramEnd"/>
+      <w:r>
+        <w:lastRenderedPageBreak/>
+        <w:t>Relation in 3NF</w:t>
+      </w:r>
     </w:p>
     <w:p>
       <w:pPr>
@@ -10107,8 +9583,104 @@
           <w:bottom w:val="single" w:sz="12" w:space="1" w:color="auto"/>
         </w:pBdr>
       </w:pPr>
-      <w:r>
-        <w:t>R1(ABCD)</w:t>
+    </w:p>
+    <w:p>
+      <w:r>
+        <w:rPr>
+          <w:b/>
+        </w:rPr>
+        <w:t>Customer</w:t>
+      </w:r>
+      <w:r>
+        <w:t xml:space="preserve"> (</w:t>
+      </w:r>
+      <w:r>
+        <w:t xml:space="preserve">customer_id, </w:t>
+      </w:r>
+      <w:r>
+        <w:t>company_name</w:t>
+      </w:r>
+      <w:r>
+        <w:t xml:space="preserve">, </w:t>
+      </w:r>
+      <w:r>
+        <w:t>address</w:t>
+      </w:r>
+      <w:r>
+        <w:t xml:space="preserve">, </w:t>
+      </w:r>
+      <w:r>
+        <w:t>country_id</w:t>
+      </w:r>
+      <w:r>
+        <w:t>) = {A,</w:t>
+      </w:r>
+      <w:r>
+        <w:t xml:space="preserve"> </w:t>
+      </w:r>
+      <w:r>
+        <w:t>B,</w:t>
+      </w:r>
+      <w:r>
+        <w:t xml:space="preserve"> </w:t>
+      </w:r>
+      <w:r>
+        <w:t>C,</w:t>
+      </w:r>
+      <w:r>
+        <w:t xml:space="preserve"> </w:t>
+      </w:r>
+      <w:r>
+        <w:t>D}</w:t>
+      </w:r>
+    </w:p>
+    <w:p>
+      <w:r>
+        <w:t>customer_id</w:t>
+      </w:r>
+      <w:r>
+        <w:sym w:font="Wingdings" w:char="F0E0"/>
+      </w:r>
+      <w:r>
+        <w:t xml:space="preserve"> </w:t>
+      </w:r>
+      <w:r>
+        <w:t>company_name</w:t>
+      </w:r>
+      <w:r>
+        <w:t xml:space="preserve">, </w:t>
+      </w:r>
+      <w:r>
+        <w:t>address</w:t>
+      </w:r>
+      <w:r>
+        <w:t xml:space="preserve">, </w:t>
+      </w:r>
+      <w:r>
+        <w:t>country_id</w:t>
+      </w:r>
+    </w:p>
+    <w:p>
+      <w:r>
+        <w:t xml:space="preserve">A </w:t>
+      </w:r>
+      <w:r>
+        <w:sym w:font="Wingdings" w:char="F0E0"/>
+      </w:r>
+      <w:r>
+        <w:t xml:space="preserve">  B,</w:t>
+      </w:r>
+      <w:r>
+        <w:t xml:space="preserve"> </w:t>
+      </w:r>
+      <w:r>
+        <w:t>C,</w:t>
+      </w:r>
+      <w:r>
+        <w:t xml:space="preserve"> </w:t>
+      </w:r>
+      <w:r>
+        <w:t>D</w:t>
       </w:r>
     </w:p>
     <w:p>
@@ -10118,13 +9690,8 @@
         </w:pBdr>
       </w:pPr>
       <w:r>
-        <w:t>A=</w:t>
-      </w:r>
-      <w:proofErr w:type="spellStart"/>
-      <w:r>
-        <w:t>SuperKey</w:t>
-      </w:r>
-      <w:proofErr w:type="spellEnd"/>
+        <w:t>R1(ABCD)</w:t>
+      </w:r>
     </w:p>
     <w:p>
       <w:pPr>
@@ -10133,7 +9700,7 @@
         </w:pBdr>
       </w:pPr>
       <w:r>
-        <w:t>Relation in 3NF</w:t>
+        <w:t>A=SuperKey</w:t>
       </w:r>
     </w:p>
     <w:p>
@@ -10142,125 +9709,8 @@
           <w:bottom w:val="single" w:sz="12" w:space="1" w:color="auto"/>
         </w:pBdr>
       </w:pPr>
-    </w:p>
-    <w:p>
-      <w:r>
-        <w:t xml:space="preserve">Engine </w:t>
-      </w:r>
-      <w:proofErr w:type="gramStart"/>
-      <w:r>
-        <w:t>Usage(</w:t>
-      </w:r>
-      <w:proofErr w:type="spellStart"/>
-      <w:proofErr w:type="gramEnd"/>
-      <w:r>
-        <w:t>engine_usage_id</w:t>
-      </w:r>
-      <w:proofErr w:type="spellEnd"/>
-      <w:r>
-        <w:t>,</w:t>
-      </w:r>
-      <w:r>
-        <w:tab/>
-      </w:r>
-      <w:proofErr w:type="spellStart"/>
-      <w:r>
-        <w:t>operation_id</w:t>
-      </w:r>
-      <w:proofErr w:type="spellEnd"/>
-      <w:r>
-        <w:t xml:space="preserve">, year,  month ,cycles, </w:t>
-      </w:r>
-      <w:proofErr w:type="spellStart"/>
-      <w:r>
-        <w:t>billing_generated</w:t>
-      </w:r>
-      <w:proofErr w:type="spellEnd"/>
-      <w:r>
-        <w:t>)={</w:t>
-      </w:r>
-      <w:r>
-        <w:t xml:space="preserve"> </w:t>
-      </w:r>
-      <w:r>
-        <w:t>A,B,C,D,E }</w:t>
-      </w:r>
-    </w:p>
-    <w:p>
-      <w:proofErr w:type="spellStart"/>
-      <w:r>
-        <w:t>engine_usage_id</w:t>
-      </w:r>
-      <w:proofErr w:type="spellEnd"/>
-      <w:r>
-        <w:t xml:space="preserve"> </w:t>
-      </w:r>
-      <w:r>
-        <w:sym w:font="Wingdings" w:char="F0E0"/>
-      </w:r>
-      <w:r>
-        <w:t xml:space="preserve"> </w:t>
-      </w:r>
-      <w:proofErr w:type="gramStart"/>
-      <w:r>
-        <w:t>year,  month</w:t>
-      </w:r>
-      <w:proofErr w:type="gramEnd"/>
-      <w:r>
-        <w:t xml:space="preserve"> ,cycles, </w:t>
-      </w:r>
-      <w:proofErr w:type="spellStart"/>
-      <w:r>
-        <w:t>billing_generated</w:t>
-      </w:r>
-      <w:proofErr w:type="spellEnd"/>
-    </w:p>
-    <w:p>
-      <w:r>
-        <w:t xml:space="preserve">A </w:t>
-      </w:r>
-      <w:r>
-        <w:sym w:font="Wingdings" w:char="F0E0"/>
-      </w:r>
-      <w:r>
-        <w:t xml:space="preserve"> B, </w:t>
-      </w:r>
-      <w:proofErr w:type="gramStart"/>
-      <w:r>
-        <w:t>D,E</w:t>
-      </w:r>
-      <w:proofErr w:type="gramEnd"/>
-    </w:p>
-    <w:p>
-      <w:proofErr w:type="spellStart"/>
-      <w:r>
-        <w:t>engine_usage_id</w:t>
-      </w:r>
-      <w:proofErr w:type="spellEnd"/>
-      <w:r>
-        <w:t xml:space="preserve"> </w:t>
-      </w:r>
-      <w:r>
-        <w:sym w:font="Wingdings" w:char="F0E0"/>
-      </w:r>
-      <w:r>
-        <w:t xml:space="preserve"> </w:t>
-      </w:r>
-      <w:proofErr w:type="spellStart"/>
-      <w:r>
-        <w:t>operation_id</w:t>
-      </w:r>
-      <w:proofErr w:type="spellEnd"/>
-    </w:p>
-    <w:p>
-      <w:r>
-        <w:t xml:space="preserve">A </w:t>
-      </w:r>
-      <w:r>
-        <w:sym w:font="Wingdings" w:char="F0E0"/>
-      </w:r>
-      <w:r>
-        <w:t xml:space="preserve"> C</w:t>
+      <w:r>
+        <w:t>Relation in 3NF</w:t>
       </w:r>
     </w:p>
     <w:p>
@@ -10269,8 +9719,120 @@
           <w:bottom w:val="single" w:sz="12" w:space="1" w:color="auto"/>
         </w:pBdr>
       </w:pPr>
-      <w:r>
-        <w:t>R1(ACDE)</w:t>
+    </w:p>
+    <w:p>
+      <w:r>
+        <w:rPr>
+          <w:b/>
+        </w:rPr>
+        <w:t>Engine Usage</w:t>
+      </w:r>
+      <w:r>
+        <w:t xml:space="preserve"> </w:t>
+      </w:r>
+      <w:r>
+        <w:t>(engine_usage_id,</w:t>
+      </w:r>
+      <w:r>
+        <w:t xml:space="preserve"> </w:t>
+      </w:r>
+      <w:r>
+        <w:t>operation_id, year, month,</w:t>
+      </w:r>
+      <w:r>
+        <w:t xml:space="preserve"> </w:t>
+      </w:r>
+      <w:r>
+        <w:t>cycles, billing_</w:t>
+      </w:r>
+      <w:r>
+        <w:t xml:space="preserve">generated) = </w:t>
+      </w:r>
+      <w:r>
+        <w:br/>
+      </w:r>
+      <w:r>
+        <w:t>{A,</w:t>
+      </w:r>
+      <w:r>
+        <w:t xml:space="preserve"> </w:t>
+      </w:r>
+      <w:r>
+        <w:t>B,</w:t>
+      </w:r>
+      <w:r>
+        <w:t xml:space="preserve"> </w:t>
+      </w:r>
+      <w:r>
+        <w:t>C,</w:t>
+      </w:r>
+      <w:r>
+        <w:t xml:space="preserve"> </w:t>
+      </w:r>
+      <w:r>
+        <w:t>D,</w:t>
+      </w:r>
+      <w:r>
+        <w:t xml:space="preserve"> </w:t>
+      </w:r>
+      <w:r>
+        <w:t>E}</w:t>
+      </w:r>
+    </w:p>
+    <w:p>
+      <w:r>
+        <w:t xml:space="preserve">engine_usage_id </w:t>
+      </w:r>
+      <w:r>
+        <w:sym w:font="Wingdings" w:char="F0E0"/>
+      </w:r>
+      <w:r>
+        <w:t xml:space="preserve"> year, month,</w:t>
+      </w:r>
+      <w:r>
+        <w:t xml:space="preserve"> </w:t>
+      </w:r>
+      <w:r>
+        <w:t>cycles, billing_generated</w:t>
+      </w:r>
+    </w:p>
+    <w:p>
+      <w:r>
+        <w:t xml:space="preserve">A </w:t>
+      </w:r>
+      <w:r>
+        <w:sym w:font="Wingdings" w:char="F0E0"/>
+      </w:r>
+      <w:r>
+        <w:t xml:space="preserve"> B, D,</w:t>
+      </w:r>
+      <w:r>
+        <w:t xml:space="preserve"> </w:t>
+      </w:r>
+      <w:r>
+        <w:t>E</w:t>
+      </w:r>
+    </w:p>
+    <w:p>
+      <w:r>
+        <w:t xml:space="preserve">engine_usage_id </w:t>
+      </w:r>
+      <w:r>
+        <w:sym w:font="Wingdings" w:char="F0E0"/>
+      </w:r>
+      <w:r>
+        <w:t xml:space="preserve"> operation_id</w:t>
+      </w:r>
+    </w:p>
+    <w:p>
+      <w:r>
+        <w:t xml:space="preserve">A </w:t>
+      </w:r>
+      <w:r>
+        <w:sym w:font="Wingdings" w:char="F0E0"/>
+      </w:r>
+      <w:r>
+        <w:t xml:space="preserve"> C</w:t>
       </w:r>
     </w:p>
     <w:p>
@@ -10280,7 +9842,7 @@
         </w:pBdr>
       </w:pPr>
       <w:r>
-        <w:t>R2(AB)</w:t>
+        <w:t>R1(ACDE)</w:t>
       </w:r>
     </w:p>
     <w:p>
@@ -10290,13 +9852,8 @@
         </w:pBdr>
       </w:pPr>
       <w:r>
-        <w:t>A=</w:t>
-      </w:r>
-      <w:proofErr w:type="spellStart"/>
-      <w:r>
-        <w:t>SuperKey</w:t>
-      </w:r>
-      <w:proofErr w:type="spellEnd"/>
+        <w:t>R2(AB)</w:t>
+      </w:r>
     </w:p>
     <w:p>
       <w:pPr>
@@ -10305,185 +9862,7 @@
         </w:pBdr>
       </w:pPr>
       <w:r>
-        <w:t>Relation in 3NF</w:t>
-      </w:r>
-    </w:p>
-    <w:p>
-      <w:proofErr w:type="gramStart"/>
-      <w:r>
-        <w:t>Lease(</w:t>
-      </w:r>
-      <w:proofErr w:type="spellStart"/>
-      <w:proofErr w:type="gramEnd"/>
-      <w:r>
-        <w:t>lease_id</w:t>
-      </w:r>
-      <w:proofErr w:type="spellEnd"/>
-      <w:r>
-        <w:t>,</w:t>
-      </w:r>
-      <w:r>
-        <w:tab/>
-      </w:r>
-      <w:proofErr w:type="spellStart"/>
-      <w:r>
-        <w:t>lease_reference</w:t>
-      </w:r>
-      <w:proofErr w:type="spellEnd"/>
-      <w:r>
-        <w:t xml:space="preserve">, </w:t>
-      </w:r>
-      <w:proofErr w:type="spellStart"/>
-      <w:r>
-        <w:t>engine_id</w:t>
-      </w:r>
-      <w:proofErr w:type="spellEnd"/>
-      <w:r>
-        <w:t xml:space="preserve">, </w:t>
-      </w:r>
-      <w:proofErr w:type="spellStart"/>
-      <w:r>
-        <w:t>customer_id</w:t>
-      </w:r>
-      <w:proofErr w:type="spellEnd"/>
-      <w:r>
-        <w:t xml:space="preserve">, </w:t>
-      </w:r>
-      <w:proofErr w:type="spellStart"/>
-      <w:r>
-        <w:t>start_date</w:t>
-      </w:r>
-      <w:proofErr w:type="spellEnd"/>
-      <w:r>
-        <w:t xml:space="preserve">, </w:t>
-      </w:r>
-      <w:proofErr w:type="spellStart"/>
-      <w:r>
-        <w:t>end_date</w:t>
-      </w:r>
-      <w:proofErr w:type="spellEnd"/>
-      <w:r>
-        <w:t>)={A,B,C,D,E,F}</w:t>
-      </w:r>
-    </w:p>
-    <w:p>
-      <w:proofErr w:type="spellStart"/>
-      <w:r>
-        <w:t>lease_id</w:t>
-      </w:r>
-      <w:proofErr w:type="spellEnd"/>
-      <w:r>
-        <w:sym w:font="Wingdings" w:char="F0E0"/>
-      </w:r>
-      <w:proofErr w:type="spellStart"/>
-      <w:r>
-        <w:t>lease_reference</w:t>
-      </w:r>
-      <w:proofErr w:type="spellEnd"/>
-      <w:r>
-        <w:t>,</w:t>
-      </w:r>
-    </w:p>
-    <w:p>
-      <w:r>
-        <w:t xml:space="preserve">A </w:t>
-      </w:r>
-      <w:r>
-        <w:sym w:font="Wingdings" w:char="F0E0"/>
-      </w:r>
-      <w:r>
-        <w:t>B</w:t>
-      </w:r>
-    </w:p>
-    <w:p>
-      <w:proofErr w:type="spellStart"/>
-      <w:r>
-        <w:t>lease_id</w:t>
-      </w:r>
-      <w:proofErr w:type="spellEnd"/>
-      <w:r>
-        <w:t>,</w:t>
-      </w:r>
-      <w:r>
-        <w:t xml:space="preserve"> </w:t>
-      </w:r>
-      <w:r>
-        <w:sym w:font="Wingdings" w:char="F0E0"/>
-      </w:r>
-      <w:r>
-        <w:t xml:space="preserve"> </w:t>
-      </w:r>
-      <w:proofErr w:type="spellStart"/>
-      <w:r>
-        <w:t>engine_id</w:t>
-      </w:r>
-      <w:proofErr w:type="spellEnd"/>
-    </w:p>
-    <w:p>
-      <w:r>
-        <w:t xml:space="preserve">A </w:t>
-      </w:r>
-      <w:r>
-        <w:sym w:font="Wingdings" w:char="F0E0"/>
-      </w:r>
-      <w:r>
-        <w:t>C</w:t>
-      </w:r>
-    </w:p>
-    <w:p>
-      <w:proofErr w:type="spellStart"/>
-      <w:r>
-        <w:t>lease_reference</w:t>
-      </w:r>
-      <w:proofErr w:type="spellEnd"/>
-      <w:r>
-        <w:t xml:space="preserve"> </w:t>
-      </w:r>
-      <w:r>
-        <w:sym w:font="Wingdings" w:char="F0E0"/>
-      </w:r>
-      <w:r>
-        <w:t xml:space="preserve"> </w:t>
-      </w:r>
-      <w:proofErr w:type="spellStart"/>
-      <w:r>
-        <w:t>customer_id</w:t>
-      </w:r>
-      <w:proofErr w:type="spellEnd"/>
-      <w:r>
-        <w:t xml:space="preserve">, </w:t>
-      </w:r>
-      <w:proofErr w:type="spellStart"/>
-      <w:r>
-        <w:t>start_date</w:t>
-      </w:r>
-      <w:proofErr w:type="spellEnd"/>
-      <w:r>
-        <w:t xml:space="preserve">, </w:t>
-      </w:r>
-      <w:proofErr w:type="spellStart"/>
-      <w:r>
-        <w:t>end_date</w:t>
-      </w:r>
-      <w:proofErr w:type="spellEnd"/>
-    </w:p>
-    <w:p>
-      <w:r>
-        <w:t xml:space="preserve">A </w:t>
-      </w:r>
-      <w:r>
-        <w:sym w:font="Wingdings" w:char="F0E0"/>
-      </w:r>
-      <w:r>
-        <w:t xml:space="preserve"> </w:t>
-      </w:r>
-      <w:proofErr w:type="gramStart"/>
-      <w:r>
-        <w:t>D,E</w:t>
-      </w:r>
-      <w:proofErr w:type="gramEnd"/>
-      <w:r>
-        <w:t>,F</w:t>
+        <w:t>A=SuperKey</w:t>
       </w:r>
     </w:p>
     <w:p>
@@ -10493,7 +9872,7 @@
         </w:pBdr>
       </w:pPr>
       <w:r>
-        <w:t>R1(AB)</w:t>
+        <w:t>Relation in 3NF</w:t>
       </w:r>
     </w:p>
     <w:p>
@@ -10502,8 +9881,149 @@
           <w:bottom w:val="single" w:sz="12" w:space="1" w:color="auto"/>
         </w:pBdr>
       </w:pPr>
-      <w:r>
-        <w:t>R2(AC)</w:t>
+    </w:p>
+    <w:p>
+      <w:r>
+        <w:rPr>
+          <w:b/>
+        </w:rPr>
+        <w:t>Lease</w:t>
+      </w:r>
+      <w:r>
+        <w:t xml:space="preserve"> </w:t>
+      </w:r>
+      <w:r>
+        <w:t>(lease_id,</w:t>
+      </w:r>
+      <w:r>
+        <w:tab/>
+        <w:t>lease_reference, engine_id, customer_id, start_date, end_date)</w:t>
+      </w:r>
+      <w:r>
+        <w:t xml:space="preserve"> </w:t>
+      </w:r>
+      <w:r>
+        <w:t>=</w:t>
+      </w:r>
+      <w:r>
+        <w:t xml:space="preserve"> </w:t>
+      </w:r>
+      <w:r>
+        <w:t>{A,</w:t>
+      </w:r>
+      <w:r>
+        <w:t xml:space="preserve"> </w:t>
+      </w:r>
+      <w:r>
+        <w:t>B,</w:t>
+      </w:r>
+      <w:r>
+        <w:t xml:space="preserve"> </w:t>
+      </w:r>
+      <w:r>
+        <w:t>C,</w:t>
+      </w:r>
+      <w:r>
+        <w:t xml:space="preserve"> </w:t>
+      </w:r>
+      <w:r>
+        <w:t>D,</w:t>
+      </w:r>
+      <w:r>
+        <w:t xml:space="preserve"> </w:t>
+      </w:r>
+      <w:r>
+        <w:t>E,</w:t>
+      </w:r>
+      <w:r>
+        <w:t xml:space="preserve"> </w:t>
+      </w:r>
+      <w:r>
+        <w:t>F}</w:t>
+      </w:r>
+    </w:p>
+    <w:p>
+      <w:r>
+        <w:t>lease_id</w:t>
+      </w:r>
+      <w:r>
+        <w:sym w:font="Wingdings" w:char="F0E0"/>
+      </w:r>
+      <w:r>
+        <w:t>lease_reference</w:t>
+      </w:r>
+    </w:p>
+    <w:p>
+      <w:r>
+        <w:t xml:space="preserve">A </w:t>
+      </w:r>
+      <w:r>
+        <w:sym w:font="Wingdings" w:char="F0E0"/>
+      </w:r>
+      <w:r>
+        <w:t>B</w:t>
+      </w:r>
+    </w:p>
+    <w:p>
+      <w:r>
+        <w:t>lease_id,</w:t>
+      </w:r>
+      <w:r>
+        <w:t xml:space="preserve"> </w:t>
+      </w:r>
+      <w:r>
+        <w:sym w:font="Wingdings" w:char="F0E0"/>
+      </w:r>
+      <w:r>
+        <w:t xml:space="preserve"> engine_id</w:t>
+      </w:r>
+    </w:p>
+    <w:p>
+      <w:r>
+        <w:t xml:space="preserve">A </w:t>
+      </w:r>
+      <w:r>
+        <w:sym w:font="Wingdings" w:char="F0E0"/>
+      </w:r>
+      <w:r>
+        <w:t>C</w:t>
+      </w:r>
+    </w:p>
+    <w:p>
+      <w:r>
+        <w:t xml:space="preserve">lease_reference </w:t>
+      </w:r>
+      <w:r>
+        <w:sym w:font="Wingdings" w:char="F0E0"/>
+      </w:r>
+      <w:r>
+        <w:t xml:space="preserve"> </w:t>
+      </w:r>
+      <w:r>
+        <w:t>customer_id, start_date, end_date</w:t>
+      </w:r>
+    </w:p>
+    <w:p>
+      <w:r>
+        <w:t xml:space="preserve">A </w:t>
+      </w:r>
+      <w:r>
+        <w:sym w:font="Wingdings" w:char="F0E0"/>
+      </w:r>
+      <w:r>
+        <w:t xml:space="preserve"> D,</w:t>
+      </w:r>
+      <w:r>
+        <w:t xml:space="preserve"> </w:t>
+      </w:r>
+      <w:r>
+        <w:t>E,</w:t>
+      </w:r>
+      <w:r>
+        <w:t xml:space="preserve"> </w:t>
+      </w:r>
+      <w:r>
+        <w:t>F</w:t>
       </w:r>
     </w:p>
     <w:p>
@@ -10513,7 +10033,7 @@
         </w:pBdr>
       </w:pPr>
       <w:r>
-        <w:t>R3(DEF)</w:t>
+        <w:t>R1(AB)</w:t>
       </w:r>
     </w:p>
     <w:p>
@@ -10523,13 +10043,8 @@
         </w:pBdr>
       </w:pPr>
       <w:r>
-        <w:t>A=</w:t>
-      </w:r>
-      <w:proofErr w:type="spellStart"/>
-      <w:r>
-        <w:t>SuperKey</w:t>
-      </w:r>
-      <w:proofErr w:type="spellEnd"/>
+        <w:t>R2(AC)</w:t>
+      </w:r>
     </w:p>
     <w:p>
       <w:pPr>
@@ -10538,7 +10053,7 @@
         </w:pBdr>
       </w:pPr>
       <w:r>
-        <w:t>Relation in 3NF</w:t>
+        <w:t>R3(DEF)</w:t>
       </w:r>
     </w:p>
     <w:p>
@@ -10547,6 +10062,9 @@
           <w:bottom w:val="single" w:sz="12" w:space="1" w:color="auto"/>
         </w:pBdr>
       </w:pPr>
+      <w:r>
+        <w:t>A=SuperKey</w:t>
+      </w:r>
     </w:p>
     <w:p>
       <w:pPr>
@@ -10554,6 +10072,10 @@
           <w:bottom w:val="single" w:sz="12" w:space="1" w:color="auto"/>
         </w:pBdr>
       </w:pPr>
+      <w:r>
+        <w:lastRenderedPageBreak/>
+        <w:t>Relation in 3NF</w:t>
+      </w:r>
     </w:p>
     <w:p>
       <w:pPr>
@@ -10563,69 +10085,68 @@
       </w:pPr>
     </w:p>
     <w:p>
-      <w:proofErr w:type="gramStart"/>
-      <w:r>
-        <w:t>Operation(</w:t>
-      </w:r>
-      <w:proofErr w:type="spellStart"/>
-      <w:proofErr w:type="gramEnd"/>
+      <w:r>
+        <w:rPr>
+          <w:b/>
+        </w:rPr>
+        <w:t>Operation</w:t>
+      </w:r>
+      <w:r>
+        <w:t xml:space="preserve"> </w:t>
+      </w:r>
+      <w:r>
+        <w:t>(operation_id, lease_id, start_date, end_date, aircraft_serial_number)</w:t>
+      </w:r>
+      <w:r>
+        <w:t xml:space="preserve"> </w:t>
+      </w:r>
+      <w:r>
+        <w:t>=</w:t>
+      </w:r>
+      <w:r>
+        <w:t xml:space="preserve"> </w:t>
+      </w:r>
+      <w:r>
+        <w:t>{A,</w:t>
+      </w:r>
+      <w:r>
+        <w:t xml:space="preserve"> </w:t>
+      </w:r>
+      <w:r>
+        <w:t>B,</w:t>
+      </w:r>
+      <w:r>
+        <w:t xml:space="preserve"> </w:t>
+      </w:r>
+      <w:r>
+        <w:t>C,</w:t>
+      </w:r>
+      <w:r>
+        <w:t xml:space="preserve"> </w:t>
+      </w:r>
+      <w:r>
+        <w:t>D,</w:t>
+      </w:r>
+      <w:r>
+        <w:t xml:space="preserve"> </w:t>
+      </w:r>
+      <w:r>
+        <w:t>E}</w:t>
+      </w:r>
+    </w:p>
+    <w:p>
       <w:r>
         <w:t>operation_id</w:t>
       </w:r>
-      <w:proofErr w:type="spellEnd"/>
-      <w:r>
-        <w:t xml:space="preserve">, </w:t>
-      </w:r>
-      <w:proofErr w:type="spellStart"/>
-      <w:r>
-        <w:t>lease_id</w:t>
-      </w:r>
-      <w:proofErr w:type="spellEnd"/>
-      <w:r>
-        <w:t xml:space="preserve">, </w:t>
-      </w:r>
-      <w:proofErr w:type="spellStart"/>
-      <w:r>
-        <w:t>start_date</w:t>
-      </w:r>
-      <w:proofErr w:type="spellEnd"/>
-      <w:r>
-        <w:t xml:space="preserve">, </w:t>
-      </w:r>
-      <w:proofErr w:type="spellStart"/>
-      <w:r>
-        <w:t>end_date</w:t>
-      </w:r>
-      <w:proofErr w:type="spellEnd"/>
-      <w:r>
-        <w:t xml:space="preserve">, </w:t>
-      </w:r>
-      <w:proofErr w:type="spellStart"/>
-      <w:r>
-        <w:t>aircraft_serial_number</w:t>
-      </w:r>
-      <w:proofErr w:type="spellEnd"/>
-      <w:r>
-        <w:t>)={A,B,C,D,E}</w:t>
-      </w:r>
-    </w:p>
-    <w:p>
-      <w:proofErr w:type="spellStart"/>
-      <w:r>
-        <w:t>operation_id</w:t>
-      </w:r>
-      <w:proofErr w:type="spellEnd"/>
       <w:r>
         <w:rPr>
           <w:u w:val="single"/>
         </w:rPr>
         <w:sym w:font="Wingdings" w:char="F0E0"/>
       </w:r>
-      <w:proofErr w:type="spellStart"/>
       <w:r>
         <w:t>lease_id</w:t>
       </w:r>
-      <w:proofErr w:type="spellEnd"/>
     </w:p>
     <w:p>
       <w:r>
@@ -10639,11 +10160,9 @@
       </w:r>
     </w:p>
     <w:p>
-      <w:proofErr w:type="spellStart"/>
       <w:r>
         <w:t>operation_id</w:t>
       </w:r>
-      <w:proofErr w:type="spellEnd"/>
       <w:r>
         <w:rPr>
           <w:u w:val="single"/>
@@ -10656,27 +10175,9 @@
         </w:rPr>
         <w:t xml:space="preserve"> </w:t>
       </w:r>
-      <w:proofErr w:type="spellStart"/>
-      <w:r>
-        <w:t>start_date</w:t>
-      </w:r>
-      <w:proofErr w:type="spellEnd"/>
-      <w:r>
-        <w:t xml:space="preserve">, </w:t>
-      </w:r>
-      <w:proofErr w:type="spellStart"/>
-      <w:r>
-        <w:t>end_date</w:t>
-      </w:r>
-      <w:proofErr w:type="spellEnd"/>
-      <w:r>
-        <w:t xml:space="preserve">, </w:t>
-      </w:r>
-      <w:proofErr w:type="spellStart"/>
-      <w:r>
-        <w:t>aircraft_serial_number</w:t>
-      </w:r>
-      <w:proofErr w:type="spellEnd"/>
+      <w:r>
+        <w:t>start_date, end_date, aircraft_serial_number</w:t>
+      </w:r>
     </w:p>
     <w:p>
       <w:pPr>
@@ -10691,15 +10192,19 @@
         <w:sym w:font="Wingdings" w:char="F0E0"/>
       </w:r>
       <w:r>
+        <w:t xml:space="preserve"> C,</w:t>
+      </w:r>
+      <w:r>
         <w:t xml:space="preserve"> </w:t>
       </w:r>
-      <w:proofErr w:type="gramStart"/>
-      <w:r>
-        <w:t>C,D</w:t>
-      </w:r>
-      <w:proofErr w:type="gramEnd"/>
-      <w:r>
-        <w:t>,E</w:t>
+      <w:r>
+        <w:t>D,</w:t>
+      </w:r>
+      <w:r>
+        <w:t xml:space="preserve"> </w:t>
+      </w:r>
+      <w:r>
+        <w:t>E</w:t>
       </w:r>
     </w:p>
     <w:p>
@@ -10729,13 +10234,8 @@
         </w:pBdr>
       </w:pPr>
       <w:r>
-        <w:t>A=</w:t>
-      </w:r>
-      <w:proofErr w:type="spellStart"/>
-      <w:r>
-        <w:t>SuperKey</w:t>
-      </w:r>
-      <w:proofErr w:type="spellEnd"/>
+        <w:t>A=SuperKey</w:t>
+      </w:r>
     </w:p>
     <w:p>
       <w:pPr>
@@ -10758,98 +10258,72 @@
       </w:pPr>
     </w:p>
     <w:p>
-      <w:pPr>
-        <w:pBdr>
-          <w:bottom w:val="single" w:sz="12" w:space="1" w:color="auto"/>
-        </w:pBdr>
+      <w:r>
         <w:rPr>
-          <w:vertAlign w:val="subscript"/>
+          <w:b/>
         </w:rPr>
-      </w:pPr>
-    </w:p>
-    <w:p>
-      <w:r>
-        <w:t>Usage rate (</w:t>
-      </w:r>
-      <w:proofErr w:type="spellStart"/>
-      <w:r>
-        <w:t>usage_rate_id</w:t>
-      </w:r>
-      <w:proofErr w:type="spellEnd"/>
-      <w:r>
-        <w:t xml:space="preserve">, </w:t>
-      </w:r>
-      <w:proofErr w:type="spellStart"/>
-      <w:r>
-        <w:t>from_cycles</w:t>
-      </w:r>
-      <w:proofErr w:type="spellEnd"/>
-      <w:r>
-        <w:t>,</w:t>
+        <w:t>Usage rate</w:t>
+      </w:r>
+      <w:r>
+        <w:t xml:space="preserve"> (usage_rate_id, from_cycles,</w:t>
+      </w:r>
+      <w:r>
+        <w:t xml:space="preserve"> </w:t>
+      </w:r>
+      <w:r>
+        <w:t>to_cycles, rate)</w:t>
+      </w:r>
+      <w:r>
+        <w:t xml:space="preserve"> </w:t>
+      </w:r>
+      <w:r>
+        <w:t>=</w:t>
+      </w:r>
+      <w:r>
+        <w:t xml:space="preserve"> </w:t>
+      </w:r>
+      <w:r>
+        <w:t>{A,</w:t>
+      </w:r>
+      <w:r>
+        <w:t xml:space="preserve"> </w:t>
+      </w:r>
+      <w:r>
+        <w:t>B,</w:t>
+      </w:r>
+      <w:r>
+        <w:t xml:space="preserve"> </w:t>
+      </w:r>
+      <w:r>
+        <w:t>C,</w:t>
+      </w:r>
+      <w:r>
+        <w:t xml:space="preserve"> </w:t>
+      </w:r>
+      <w:r>
+        <w:t>D</w:t>
+      </w:r>
+      <w:r>
+        <w:t>}</w:t>
+      </w:r>
+    </w:p>
+    <w:p>
+      <w:r>
+        <w:t>usage_rate_id,</w:t>
+      </w:r>
+      <w:r>
+        <w:t xml:space="preserve"> </w:t>
+      </w:r>
+      <w:r>
+        <w:sym w:font="Wingdings" w:char="F0E0"/>
+      </w:r>
+      <w:r>
+        <w:t xml:space="preserve"> from_cycles,</w:t>
       </w:r>
       <w:r>
         <w:tab/>
-      </w:r>
-      <w:proofErr w:type="spellStart"/>
-      <w:r>
         <w:t>to_cycles</w:t>
       </w:r>
-      <w:proofErr w:type="spellEnd"/>
-      <w:r>
-        <w:t xml:space="preserve">, </w:t>
-      </w:r>
-      <w:proofErr w:type="gramStart"/>
-      <w:r>
-        <w:t>rate)=</w:t>
-      </w:r>
-      <w:proofErr w:type="gramEnd"/>
-      <w:r>
-        <w:t>{</w:t>
-      </w:r>
-      <w:r>
-        <w:t xml:space="preserve"> </w:t>
-      </w:r>
-      <w:r>
-        <w:t>A,B,C,D</w:t>
-      </w:r>
-      <w:r>
-        <w:t xml:space="preserve"> }</w:t>
-      </w:r>
-    </w:p>
-    <w:p>
-      <w:proofErr w:type="spellStart"/>
-      <w:r>
-        <w:t>usage_rate_id</w:t>
-      </w:r>
-      <w:proofErr w:type="spellEnd"/>
-      <w:r>
-        <w:t>,</w:t>
-      </w:r>
-      <w:r>
-        <w:t xml:space="preserve"> </w:t>
-      </w:r>
-      <w:r>
-        <w:sym w:font="Wingdings" w:char="F0E0"/>
-      </w:r>
-      <w:r>
-        <w:t xml:space="preserve"> </w:t>
-      </w:r>
-      <w:proofErr w:type="spellStart"/>
-      <w:r>
-        <w:t>from_cycles</w:t>
-      </w:r>
-      <w:proofErr w:type="spellEnd"/>
-      <w:r>
-        <w:t>,</w:t>
-      </w:r>
-      <w:r>
-        <w:tab/>
-      </w:r>
-      <w:proofErr w:type="spellStart"/>
-      <w:r>
-        <w:t>to_cycles</w:t>
-      </w:r>
-      <w:proofErr w:type="spellEnd"/>
     </w:p>
     <w:p>
       <w:pPr>
@@ -10870,15 +10344,19 @@
         <w:sym w:font="Wingdings" w:char="F0E0"/>
       </w:r>
       <w:r>
+        <w:t xml:space="preserve"> B,</w:t>
+      </w:r>
+      <w:r>
         <w:t xml:space="preserve"> </w:t>
       </w:r>
-      <w:proofErr w:type="gramStart"/>
-      <w:r>
-        <w:t>B,C</w:t>
-      </w:r>
-      <w:proofErr w:type="gramEnd"/>
-      <w:r>
-        <w:t>,D</w:t>
+      <w:r>
+        <w:t>C,</w:t>
+      </w:r>
+      <w:r>
+        <w:t xml:space="preserve"> </w:t>
+      </w:r>
+      <w:r>
+        <w:t>D</w:t>
       </w:r>
       <w:r>
         <w:rPr>
@@ -10894,15 +10372,25 @@
         </w:pBdr>
       </w:pPr>
       <w:r>
-        <w:t>R1(</w:t>
-      </w:r>
-      <w:proofErr w:type="gramStart"/>
-      <w:r>
-        <w:t>AB,C</w:t>
-      </w:r>
-      <w:proofErr w:type="gramEnd"/>
-      <w:r>
-        <w:t>,D)</w:t>
+        <w:t>R1(A</w:t>
+      </w:r>
+      <w:r>
+        <w:t xml:space="preserve">, </w:t>
+      </w:r>
+      <w:r>
+        <w:t>B,</w:t>
+      </w:r>
+      <w:r>
+        <w:t xml:space="preserve"> </w:t>
+      </w:r>
+      <w:r>
+        <w:t>C,</w:t>
+      </w:r>
+      <w:r>
+        <w:t xml:space="preserve"> </w:t>
+      </w:r>
+      <w:r>
+        <w:t>D)</w:t>
       </w:r>
     </w:p>
     <w:p>
@@ -10912,13 +10400,8 @@
         </w:pBdr>
       </w:pPr>
       <w:r>
-        <w:t>A=</w:t>
-      </w:r>
-      <w:proofErr w:type="spellStart"/>
-      <w:r>
-        <w:t>SuperKey</w:t>
-      </w:r>
-      <w:proofErr w:type="spellEnd"/>
+        <w:t>A=SuperKey</w:t>
+      </w:r>
     </w:p>
     <w:p>
       <w:pPr>
@@ -10932,115 +10415,147 @@
     </w:p>
     <w:p>
       <w:r>
-        <w:t xml:space="preserve">Maintenance Reserve </w:t>
-      </w:r>
-      <w:proofErr w:type="gramStart"/>
-      <w:r>
-        <w:t>Billing(</w:t>
-      </w:r>
-      <w:proofErr w:type="gramEnd"/>
-      <w:r>
-        <w:t>maintenance_ reserve _</w:t>
-      </w:r>
-      <w:proofErr w:type="spellStart"/>
-      <w:r>
-        <w:t>billing_id</w:t>
-      </w:r>
-      <w:proofErr w:type="spellEnd"/>
-      <w:r>
-        <w:t>,</w:t>
+        <w:rPr>
+          <w:b/>
+        </w:rPr>
+        <w:t>Maintenance Reser</w:t>
+      </w:r>
+      <w:r>
+        <w:rPr>
+          <w:b/>
+        </w:rPr>
+        <w:t>ve Billing</w:t>
+      </w:r>
+      <w:r>
+        <w:t xml:space="preserve"> (maintenance_reserve</w:t>
+      </w:r>
+      <w:r>
+        <w:t>_billing_id,</w:t>
+      </w:r>
+      <w:r>
+        <w:t xml:space="preserve"> </w:t>
+      </w:r>
+      <w:r>
+        <w:t>engine_usage_id,</w:t>
+      </w:r>
+      <w:r>
+        <w:t xml:space="preserve"> </w:t>
+      </w:r>
+      <w:r>
+        <w:t>usage_rate_id,</w:t>
+      </w:r>
+      <w:r>
+        <w:t xml:space="preserve"> </w:t>
+      </w:r>
+      <w:r>
+        <w:t>rate,</w:t>
+      </w:r>
+      <w:r>
+        <w:t xml:space="preserve"> </w:t>
+      </w:r>
+      <w:r>
+        <w:t>harsh_ environment,</w:t>
+      </w:r>
+      <w:r>
+        <w:t xml:space="preserve"> </w:t>
+      </w:r>
+      <w:r>
+        <w:t>harsh_ environment_ loading</w:t>
+      </w:r>
+      <w:r>
+        <w:t xml:space="preserve">, </w:t>
+      </w:r>
+      <w:r>
+        <w:t>usage_charge,</w:t>
       </w:r>
       <w:r>
         <w:tab/>
       </w:r>
-      <w:proofErr w:type="spellStart"/>
-      <w:r>
-        <w:t>engine_usage_id</w:t>
-      </w:r>
-      <w:proofErr w:type="spellEnd"/>
-      <w:r>
-        <w:t>,</w:t>
-      </w:r>
-      <w:r>
-        <w:tab/>
-      </w:r>
-      <w:proofErr w:type="spellStart"/>
-      <w:r>
-        <w:t>usage_rate_id</w:t>
-      </w:r>
-      <w:proofErr w:type="spellEnd"/>
-      <w:r>
-        <w:t>,</w:t>
-      </w:r>
-      <w:r>
-        <w:tab/>
-        <w:t>rate,</w:t>
-      </w:r>
-      <w:r>
-        <w:tab/>
-        <w:t>harsh_ environment,</w:t>
-      </w:r>
-      <w:r>
-        <w:tab/>
-        <w:t>harsh_ environment_ loading.</w:t>
-      </w:r>
-      <w:r>
-        <w:tab/>
-      </w:r>
-      <w:proofErr w:type="spellStart"/>
-      <w:r>
-        <w:t>usage_charge</w:t>
-      </w:r>
-      <w:proofErr w:type="spellEnd"/>
-      <w:r>
-        <w:t>,</w:t>
-      </w:r>
-      <w:r>
-        <w:tab/>
+      <w:r>
+        <w:br/>
+      </w:r>
+      <w:r>
         <w:t>harsh_ environment_ charge,</w:t>
       </w:r>
       <w:r>
-        <w:tab/>
-        <w:t xml:space="preserve">billing_ processed) </w:t>
-      </w:r>
-      <w:proofErr w:type="gramStart"/>
-      <w:r>
-        <w:t>={</w:t>
-      </w:r>
-      <w:r>
         <w:t xml:space="preserve"> </w:t>
       </w:r>
       <w:r>
-        <w:t>A</w:t>
-      </w:r>
-      <w:proofErr w:type="gramEnd"/>
-      <w:r>
-        <w:t>,B,C,D,E,F,G,H,I,J</w:t>
+        <w:t>billing_ processed) =</w:t>
+      </w:r>
+      <w:r>
+        <w:t xml:space="preserve"> </w:t>
+      </w:r>
+      <w:r>
+        <w:t>{A,</w:t>
+      </w:r>
+      <w:r>
+        <w:t xml:space="preserve"> </w:t>
+      </w:r>
+      <w:r>
+        <w:t>B,</w:t>
+      </w:r>
+      <w:r>
+        <w:t xml:space="preserve"> </w:t>
+      </w:r>
+      <w:r>
+        <w:t>C,</w:t>
+      </w:r>
+      <w:r>
+        <w:t xml:space="preserve"> </w:t>
+      </w:r>
+      <w:r>
+        <w:t>D,</w:t>
+      </w:r>
+      <w:r>
+        <w:t xml:space="preserve"> </w:t>
+      </w:r>
+      <w:r>
+        <w:t>E,</w:t>
+      </w:r>
+      <w:r>
+        <w:t xml:space="preserve"> </w:t>
+      </w:r>
+      <w:r>
+        <w:t>F,</w:t>
+      </w:r>
+      <w:r>
+        <w:t xml:space="preserve"> </w:t>
+      </w:r>
+      <w:r>
+        <w:t>G,</w:t>
+      </w:r>
+      <w:r>
+        <w:t xml:space="preserve"> </w:t>
+      </w:r>
+      <w:r>
+        <w:t>H,</w:t>
+      </w:r>
+      <w:r>
+        <w:t xml:space="preserve"> </w:t>
+      </w:r>
+      <w:r>
+        <w:t>I,</w:t>
+      </w:r>
+      <w:r>
+        <w:t xml:space="preserve"> </w:t>
+      </w:r>
+      <w:r>
+        <w:t>J</w:t>
       </w:r>
       <w:r>
         <w:t>}</w:t>
       </w:r>
     </w:p>
-    <w:p/>
-    <w:p>
-      <w:r>
-        <w:t>maintenance_ reserve _</w:t>
-      </w:r>
-      <w:proofErr w:type="spellStart"/>
-      <w:r>
-        <w:t>billing_id</w:t>
-      </w:r>
-      <w:proofErr w:type="spellEnd"/>
+    <w:p>
+      <w:r>
+        <w:t>maintenance_reserve_billing_id</w:t>
+      </w:r>
       <w:r>
         <w:sym w:font="Wingdings" w:char="F0E0"/>
       </w:r>
-      <w:proofErr w:type="spellStart"/>
-      <w:r>
-        <w:t>engine_usage_id</w:t>
-      </w:r>
-      <w:proofErr w:type="spellEnd"/>
-      <w:r>
-        <w:t xml:space="preserve">, </w:t>
+      <w:r>
+        <w:t xml:space="preserve">engine_usage_id, </w:t>
       </w:r>
     </w:p>
     <w:p>
@@ -11068,50 +10583,26 @@
         <w:t xml:space="preserve"> </w:t>
       </w:r>
       <w:r>
-        <w:t>B,</w:t>
-      </w:r>
-    </w:p>
-    <w:p>
-      <w:r>
-        <w:t>maintenance_ reserve _</w:t>
-      </w:r>
-      <w:proofErr w:type="spellStart"/>
-      <w:r>
-        <w:t>billing_</w:t>
+        <w:t>B</w:t>
+      </w:r>
+    </w:p>
+    <w:p>
+      <w:r>
+        <w:t>maintenance_reserve_billing_</w:t>
       </w:r>
       <w:proofErr w:type="gramStart"/>
       <w:r>
-        <w:t>id</w:t>
-      </w:r>
-      <w:proofErr w:type="spellEnd"/>
-      <w:r>
-        <w:t xml:space="preserve"> ,</w:t>
-      </w:r>
-      <w:proofErr w:type="spellStart"/>
-      <w:r>
-        <w:t>engine</w:t>
+        <w:t>id ,engine</w:t>
       </w:r>
       <w:proofErr w:type="gramEnd"/>
       <w:r>
-        <w:t>_usage_id</w:t>
-      </w:r>
-      <w:proofErr w:type="spellEnd"/>
-      <w:r>
-        <w:t xml:space="preserve">, </w:t>
+        <w:t xml:space="preserve">_usage_id, </w:t>
       </w:r>
       <w:r>
         <w:sym w:font="Wingdings" w:char="F0E0"/>
       </w:r>
       <w:r>
-        <w:t xml:space="preserve"> </w:t>
-      </w:r>
-      <w:proofErr w:type="spellStart"/>
-      <w:r>
-        <w:t>usage_rate_id</w:t>
-      </w:r>
-      <w:proofErr w:type="spellEnd"/>
-      <w:r>
-        <w:t>, rate</w:t>
+        <w:t xml:space="preserve"> usage_rate_id, rate</w:t>
       </w:r>
     </w:p>
     <w:p>
@@ -11133,46 +10624,43 @@
         </w:rPr>
         <w:t xml:space="preserve"> </w:t>
       </w:r>
+      <w:r>
+        <w:t>C,</w:t>
+      </w:r>
+      <w:r>
+        <w:t xml:space="preserve"> </w:t>
+      </w:r>
+      <w:r>
+        <w:t>D</w:t>
+      </w:r>
+    </w:p>
+    <w:p>
+      <w:r>
+        <w:t xml:space="preserve">Maintenance Reserve </w:t>
+      </w:r>
       <w:proofErr w:type="gramStart"/>
       <w:r>
-        <w:t>C,D</w:t>
+        <w:t>Billing(</w:t>
       </w:r>
       <w:proofErr w:type="gramEnd"/>
-    </w:p>
-    <w:p>
-      <w:r>
-        <w:t xml:space="preserve">Maintenance Reserve </w:t>
-      </w:r>
-      <w:proofErr w:type="gramStart"/>
-      <w:r>
-        <w:t>Billing(</w:t>
-      </w:r>
-      <w:proofErr w:type="gramEnd"/>
-      <w:r>
-        <w:t xml:space="preserve">harsh_ </w:t>
-      </w:r>
-      <w:proofErr w:type="spellStart"/>
-      <w:r>
-        <w:t>environment,harsh</w:t>
-      </w:r>
-      <w:proofErr w:type="spellEnd"/>
-      <w:r>
-        <w:t>_ environment_ loading.</w:t>
+      <w:r>
+        <w:t>harsh_ environment,</w:t>
+      </w:r>
+      <w:r>
+        <w:t xml:space="preserve"> </w:t>
+      </w:r>
+      <w:r>
+        <w:t>harsh_ environment_ loading</w:t>
+      </w:r>
+      <w:r>
+        <w:t xml:space="preserve">, </w:t>
+      </w:r>
+      <w:r>
+        <w:t>usage_charge,</w:t>
       </w:r>
       <w:r>
         <w:tab/>
-      </w:r>
-      <w:proofErr w:type="spellStart"/>
-      <w:r>
-        <w:t>usage_charge</w:t>
-      </w:r>
-      <w:proofErr w:type="spellEnd"/>
-      <w:r>
-        <w:t>,</w:t>
-      </w:r>
-      <w:r>
-        <w:tab/>
-        <w:t xml:space="preserve">harsh_ environment_ charge,) </w:t>
+        <w:t xml:space="preserve">harsh_ environment_ charge) </w:t>
       </w:r>
     </w:p>
     <w:p>
@@ -11186,30 +10674,32 @@
         <w:sym w:font="Wingdings" w:char="F0E0"/>
       </w:r>
       <w:r>
-        <w:t xml:space="preserve"> E </w:t>
-      </w:r>
-      <w:proofErr w:type="gramStart"/>
-      <w:r>
-        <w:t>F,G</w:t>
-      </w:r>
-      <w:proofErr w:type="gramEnd"/>
-      <w:r>
-        <w:t>,H</w:t>
-      </w:r>
-    </w:p>
-    <w:p>
-      <w:r>
-        <w:t>maintenance_ reserve _</w:t>
-      </w:r>
-      <w:proofErr w:type="spellStart"/>
-      <w:r>
-        <w:t>billing_id</w:t>
-      </w:r>
-      <w:proofErr w:type="spellEnd"/>
+        <w:t xml:space="preserve"> E,</w:t>
+      </w:r>
       <w:r>
         <w:t xml:space="preserve"> </w:t>
       </w:r>
       <w:r>
+        <w:t>F,</w:t>
+      </w:r>
+      <w:r>
+        <w:t xml:space="preserve"> </w:t>
+      </w:r>
+      <w:r>
+        <w:t>G,</w:t>
+      </w:r>
+      <w:r>
+        <w:t xml:space="preserve"> </w:t>
+      </w:r>
+      <w:r>
+        <w:t>H</w:t>
+      </w:r>
+    </w:p>
+    <w:p>
+      <w:r>
+        <w:t xml:space="preserve">maintenance_reserve_billing_id </w:t>
+      </w:r>
+      <w:r>
         <w:sym w:font="Wingdings" w:char="F0E0"/>
       </w:r>
       <w:r>
@@ -11218,7 +10708,6 @@
     </w:p>
     <w:p>
       <w:r>
-        <w:lastRenderedPageBreak/>
         <w:t xml:space="preserve">A </w:t>
       </w:r>
       <w:r>
@@ -11245,6 +10734,7 @@
         </w:pBdr>
       </w:pPr>
       <w:r>
+        <w:lastRenderedPageBreak/>
         <w:t>R1(ACD)</w:t>
       </w:r>
     </w:p>
@@ -11275,13 +10765,8 @@
         </w:pBdr>
       </w:pPr>
       <w:r>
-        <w:t>A=</w:t>
-      </w:r>
-      <w:proofErr w:type="spellStart"/>
-      <w:r>
-        <w:t>SuperKey</w:t>
-      </w:r>
-      <w:proofErr w:type="spellEnd"/>
+        <w:t>A=SuperKey</w:t>
+      </w:r>
     </w:p>
     <w:p>
       <w:pPr>
@@ -11298,11 +10783,11 @@
         <w:br w:type="page"/>
       </w:r>
     </w:p>
-    <w:p>
-      <w:bookmarkStart w:id="4" w:name="_GoBack"/>
-      <w:bookmarkEnd w:id="4"/>
-    </w:p>
-    <w:p>
+    <w:p/>
+    <w:p>
+      <w:pPr>
+        <w:pStyle w:val="Heading1"/>
+      </w:pPr>
       <w:r>
         <w:t>Design Justifications</w:t>
       </w:r>
@@ -11686,7 +11171,10 @@
         <w:t>Execution of the check maintenance reserve billing stored procedure for March and April 2018</w:t>
       </w:r>
     </w:p>
-    <w:p/>
+    <w:p>
+      <w:bookmarkStart w:id="4" w:name="_GoBack"/>
+      <w:bookmarkEnd w:id="4"/>
+    </w:p>
     <w:sectPr>
       <w:pgSz w:w="11906" w:h="16838"/>
       <w:pgMar w:top="1440" w:right="1440" w:bottom="1440" w:left="1440" w:header="708" w:footer="708" w:gutter="0"/>
@@ -11698,7 +11186,7 @@
 </file>
 
 <file path=word/numbering.xml><?xml version="1.0" encoding="utf-8"?>
-<w:numbering xmlns:wpc="http://schemas.microsoft.com/office/word/2010/wordprocessingCanvas" xmlns:cx="http://schemas.microsoft.com/office/drawing/2014/chartex" xmlns:cx1="http://schemas.microsoft.com/office/drawing/2015/9/8/chartex" xmlns:cx2="http://schemas.microsoft.com/office/drawing/2015/10/21/chartex" xmlns:cx3="http://schemas.microsoft.com/office/drawing/2016/5/9/chartex" xmlns:cx4="http://schemas.microsoft.com/office/drawing/2016/5/10/chartex" xmlns:cx5="http://schemas.microsoft.com/office/drawing/2016/5/11/chartex" xmlns:cx6="http://schemas.microsoft.com/office/drawing/2016/5/12/chartex" xmlns:cx7="http://schemas.microsoft.com/office/drawing/2016/5/13/chartex" xmlns:cx8="http://schemas.microsoft.com/office/drawing/2016/5/14/chartex" xmlns:mc="http://schemas.openxmlformats.org/markup-compatibility/2006" xmlns:aink="http://schemas.microsoft.com/office/drawing/2016/ink" xmlns:am3d="http://schemas.microsoft.com/office/drawing/2017/model3d" xmlns:o="urn:schemas-microsoft-com:office:office" xmlns:r="http://schemas.openxmlformats.org/officeDocument/2006/relationships" xmlns:m="http://schemas.openxmlformats.org/officeDocument/2006/math" xmlns:v="urn:schemas-microsoft-com:vml" xmlns:wp14="http://schemas.microsoft.com/office/word/2010/wordprocessingDrawing" xmlns:wp="http://schemas.openxmlformats.org/drawingml/2006/wordprocessingDrawing" xmlns:w10="urn:schemas-microsoft-com:office:word" xmlns:w="http://schemas.openxmlformats.org/wordprocessingml/2006/main" xmlns:w14="http://schemas.microsoft.com/office/word/2010/wordml" xmlns:w15="http://schemas.microsoft.com/office/word/2012/wordml" xmlns:w16cid="http://schemas.microsoft.com/office/word/2016/wordml/cid" xmlns:w16se="http://schemas.microsoft.com/office/word/2015/wordml/symex" xmlns:wpg="http://schemas.microsoft.com/office/word/2010/wordprocessingGroup" xmlns:wpi="http://schemas.microsoft.com/office/word/2010/wordprocessingInk" xmlns:wne="http://schemas.microsoft.com/office/word/2006/wordml" xmlns:wps="http://schemas.microsoft.com/office/word/2010/wordprocessingShape" mc:Ignorable="w14 w15 w16se w16cid wp14">
+<w:numbering xmlns:wpc="http://schemas.microsoft.com/office/word/2010/wordprocessingCanvas" xmlns:cx="http://schemas.microsoft.com/office/drawing/2014/chartex" xmlns:cx1="http://schemas.microsoft.com/office/drawing/2015/9/8/chartex" xmlns:cx2="http://schemas.microsoft.com/office/drawing/2015/10/21/chartex" xmlns:cx3="http://schemas.microsoft.com/office/drawing/2016/5/9/chartex" xmlns:cx4="http://schemas.microsoft.com/office/drawing/2016/5/10/chartex" xmlns:cx5="http://schemas.microsoft.com/office/drawing/2016/5/11/chartex" xmlns:mc="http://schemas.openxmlformats.org/markup-compatibility/2006" xmlns:o="urn:schemas-microsoft-com:office:office" xmlns:r="http://schemas.openxmlformats.org/officeDocument/2006/relationships" xmlns:m="http://schemas.openxmlformats.org/officeDocument/2006/math" xmlns:v="urn:schemas-microsoft-com:vml" xmlns:wp14="http://schemas.microsoft.com/office/word/2010/wordprocessingDrawing" xmlns:wp="http://schemas.openxmlformats.org/drawingml/2006/wordprocessingDrawing" xmlns:w10="urn:schemas-microsoft-com:office:word" xmlns:w="http://schemas.openxmlformats.org/wordprocessingml/2006/main" xmlns:w14="http://schemas.microsoft.com/office/word/2010/wordml" xmlns:w15="http://schemas.microsoft.com/office/word/2012/wordml" xmlns:w16se="http://schemas.microsoft.com/office/word/2015/wordml/symex" xmlns:wpg="http://schemas.microsoft.com/office/word/2010/wordprocessingGroup" xmlns:wpi="http://schemas.microsoft.com/office/word/2010/wordprocessingInk" xmlns:wne="http://schemas.microsoft.com/office/word/2006/wordml" xmlns:wps="http://schemas.microsoft.com/office/word/2010/wordprocessingShape" mc:Ignorable="w14 w15 w16se wp14">
   <w:abstractNum w:abstractNumId="0" w15:restartNumberingAfterBreak="0">
     <w:nsid w:val="24877C9D"/>
     <w:multiLevelType w:val="hybridMultilevel"/>
@@ -12399,7 +11887,7 @@
 </file>
 
 <file path=word/styles.xml><?xml version="1.0" encoding="utf-8"?>
-<w:styles xmlns:mc="http://schemas.openxmlformats.org/markup-compatibility/2006" xmlns:r="http://schemas.openxmlformats.org/officeDocument/2006/relationships" xmlns:w="http://schemas.openxmlformats.org/wordprocessingml/2006/main" xmlns:w14="http://schemas.microsoft.com/office/word/2010/wordml" xmlns:w15="http://schemas.microsoft.com/office/word/2012/wordml" xmlns:w16cid="http://schemas.microsoft.com/office/word/2016/wordml/cid" xmlns:w16se="http://schemas.microsoft.com/office/word/2015/wordml/symex" mc:Ignorable="w14 w15 w16se w16cid">
+<w:styles xmlns:mc="http://schemas.openxmlformats.org/markup-compatibility/2006" xmlns:r="http://schemas.openxmlformats.org/officeDocument/2006/relationships" xmlns:w="http://schemas.openxmlformats.org/wordprocessingml/2006/main" xmlns:w14="http://schemas.microsoft.com/office/word/2010/wordml" xmlns:w15="http://schemas.microsoft.com/office/word/2012/wordml" xmlns:w16se="http://schemas.microsoft.com/office/word/2015/wordml/symex" mc:Ignorable="w14 w15 w16se">
   <w:docDefaults>
     <w:rPrDefault>
       <w:rPr>
@@ -12415,7 +11903,7 @@
       </w:pPr>
     </w:pPrDefault>
   </w:docDefaults>
-  <w:latentStyles w:defLockedState="0" w:defUIPriority="99" w:defSemiHidden="0" w:defUnhideWhenUsed="0" w:defQFormat="0" w:count="375">
+  <w:latentStyles w:defLockedState="0" w:defUIPriority="99" w:defSemiHidden="0" w:defUnhideWhenUsed="0" w:defQFormat="0" w:count="374">
     <w:lsdException w:name="Normal" w:uiPriority="0" w:qFormat="1"/>
     <w:lsdException w:name="heading 1" w:uiPriority="9" w:qFormat="1"/>
     <w:lsdException w:name="heading 2" w:semiHidden="1" w:uiPriority="9" w:unhideWhenUsed="1" w:qFormat="1"/>
@@ -12790,7 +12278,6 @@
     <w:lsdException w:name="Mention" w:semiHidden="1" w:unhideWhenUsed="1"/>
     <w:lsdException w:name="Smart Hyperlink" w:semiHidden="1" w:unhideWhenUsed="1"/>
     <w:lsdException w:name="Hashtag" w:semiHidden="1" w:unhideWhenUsed="1"/>
-    <w:lsdException w:name="Unresolved Mention" w:semiHidden="1" w:unhideWhenUsed="1"/>
   </w:latentStyles>
   <w:style w:type="paragraph" w:default="1" w:styleId="Normal">
     <w:name w:val="Normal"/>
@@ -12842,7 +12329,6 @@
   <w:style w:type="character" w:default="1" w:styleId="DefaultParagraphFont">
     <w:name w:val="Default Paragraph Font"/>
     <w:uiPriority w:val="1"/>
-    <w:semiHidden/>
     <w:unhideWhenUsed/>
   </w:style>
   <w:style w:type="table" w:default="1" w:styleId="TableNormal">

</xml_diff>